<commit_message>
Fix a part of a doc. Need more fix.
</commit_message>
<xml_diff>
--- a/Submission/SWD391_Team7_PetCare_Product description.docx
+++ b/Submission/SWD391_Team7_PetCare_Product description.docx
@@ -1,10 +1,10 @@
 
 <file path=word/document.xml><?xml version="1.0" encoding="utf-8"?>
-<w:document xmlns:wpc="http://schemas.microsoft.com/office/word/2010/wordprocessingCanvas" xmlns:cx="http://schemas.microsoft.com/office/drawing/2014/chartex" xmlns:cx1="http://schemas.microsoft.com/office/drawing/2015/9/8/chartex" xmlns:cx2="http://schemas.microsoft.com/office/drawing/2015/10/21/chartex" xmlns:cx3="http://schemas.microsoft.com/office/drawing/2016/5/9/chartex" xmlns:cx4="http://schemas.microsoft.com/office/drawing/2016/5/10/chartex" xmlns:cx5="http://schemas.microsoft.com/office/drawing/2016/5/11/chartex" xmlns:cx6="http://schemas.microsoft.com/office/drawing/2016/5/12/chartex" xmlns:cx7="http://schemas.microsoft.com/office/drawing/2016/5/13/chartex" xmlns:cx8="http://schemas.microsoft.com/office/drawing/2016/5/14/chartex" xmlns:mc="http://schemas.openxmlformats.org/markup-compatibility/2006" xmlns:aink="http://schemas.microsoft.com/office/drawing/2016/ink" xmlns:am3d="http://schemas.microsoft.com/office/drawing/2017/model3d" xmlns:o="urn:schemas-microsoft-com:office:office" xmlns:r="http://schemas.openxmlformats.org/officeDocument/2006/relationships" xmlns:m="http://schemas.openxmlformats.org/officeDocument/2006/math" xmlns:v="urn:schemas-microsoft-com:vml" xmlns:wp14="http://schemas.microsoft.com/office/word/2010/wordprocessingDrawing" xmlns:wp="http://schemas.openxmlformats.org/drawingml/2006/wordprocessingDrawing" xmlns:w10="urn:schemas-microsoft-com:office:word" xmlns:w="http://schemas.openxmlformats.org/wordprocessingml/2006/main" xmlns:w14="http://schemas.microsoft.com/office/word/2010/wordml" xmlns:w15="http://schemas.microsoft.com/office/word/2012/wordml" xmlns:w16cex="http://schemas.microsoft.com/office/word/2018/wordml/cex" xmlns:w16cid="http://schemas.microsoft.com/office/word/2016/wordml/cid" xmlns:w16="http://schemas.microsoft.com/office/word/2018/wordml" xmlns:w16sdtdh="http://schemas.microsoft.com/office/word/2020/wordml/sdtdatahash" xmlns:w16se="http://schemas.microsoft.com/office/word/2015/wordml/symex" xmlns:wpg="http://schemas.microsoft.com/office/word/2010/wordprocessingGroup" xmlns:wpi="http://schemas.microsoft.com/office/word/2010/wordprocessingInk" xmlns:wne="http://schemas.microsoft.com/office/word/2006/wordml" xmlns:wps="http://schemas.microsoft.com/office/word/2010/wordprocessingShape" mc:Ignorable="w14 w15 w16se w16cid w16 w16cex w16sdtdh wp14">
+<w:document xmlns:wpc="http://schemas.microsoft.com/office/word/2010/wordprocessingCanvas" xmlns:mc="http://schemas.openxmlformats.org/markup-compatibility/2006" xmlns:o="urn:schemas-microsoft-com:office:office" xmlns:r="http://schemas.openxmlformats.org/officeDocument/2006/relationships" xmlns:m="http://schemas.openxmlformats.org/officeDocument/2006/math" xmlns:v="urn:schemas-microsoft-com:vml" xmlns:wp14="http://schemas.microsoft.com/office/word/2010/wordprocessingDrawing" xmlns:wp="http://schemas.openxmlformats.org/drawingml/2006/wordprocessingDrawing" xmlns:w="http://schemas.openxmlformats.org/wordprocessingml/2006/main" xmlns:w14="http://schemas.microsoft.com/office/word/2010/wordml" xmlns:w10="urn:schemas-microsoft-com:office:word" xmlns:w15="http://schemas.microsoft.com/office/word/2012/wordml" xmlns:wpg="http://schemas.microsoft.com/office/word/2010/wordprocessingGroup" xmlns:wpi="http://schemas.microsoft.com/office/word/2010/wordprocessingInk" xmlns:wne="http://schemas.microsoft.com/office/word/2006/wordml" xmlns:wps="http://schemas.microsoft.com/office/word/2010/wordprocessingShape" xmlns:wpsCustomData="http://www.wps.cn/officeDocument/2013/wpsCustomData" mc:Ignorable="w14 w15 wp14">
   <w:body>
     <w:p>
       <w:pPr>
-        <w:pStyle w:val="Title"/>
+        <w:pStyle w:val="8"/>
       </w:pPr>
       <w:r>
         <w:t>PRODUCT DESCRIPTION</w:t>
@@ -13,7 +13,7 @@
     <w:p/>
     <w:p>
       <w:pPr>
-        <w:pStyle w:val="Heading1"/>
+        <w:pStyle w:val="2"/>
       </w:pPr>
       <w:r>
         <w:t>Pet Care</w:t>
@@ -22,7 +22,7 @@
     <w:p/>
     <w:p>
       <w:pPr>
-        <w:pStyle w:val="Heading1"/>
+        <w:pStyle w:val="2"/>
       </w:pPr>
       <w:r>
         <w:t>Product Scope</w:t>
@@ -95,63 +95,599 @@
     <w:p/>
     <w:p>
       <w:pPr>
-        <w:pStyle w:val="Heading1"/>
+        <w:pStyle w:val="2"/>
       </w:pPr>
       <w:r>
-        <w:t>Actors</w:t>
+        <w:t>Stakeholders</w:t>
       </w:r>
     </w:p>
     <w:p>
       <w:pPr>
-        <w:pStyle w:val="ListParagraph"/>
-        <w:numPr>
-          <w:ilvl w:val="0"/>
-          <w:numId w:val="2"/>
-        </w:numPr>
+        <w:pStyle w:val="3"/>
       </w:pPr>
-      <w:r>
-        <w:t>Users</w:t>
-      </w:r>
     </w:p>
+    <w:tbl>
+      <w:tblPr>
+        <w:tblStyle w:val="14"/>
+        <w:tblW w:w="8351" w:type="dxa"/>
+        <w:tblInd w:w="433" w:type="dxa"/>
+        <w:tblBorders>
+          <w:top w:val="single" w:color="9CC2E5" w:themeColor="accent5" w:themeTint="99" w:sz="4" w:space="0"/>
+          <w:left w:val="single" w:color="9CC2E5" w:themeColor="accent5" w:themeTint="99" w:sz="4" w:space="0"/>
+          <w:bottom w:val="single" w:color="9CC2E5" w:themeColor="accent5" w:themeTint="99" w:sz="4" w:space="0"/>
+          <w:right w:val="single" w:color="9CC2E5" w:themeColor="accent5" w:themeTint="99" w:sz="4" w:space="0"/>
+          <w:insideH w:val="single" w:color="9CC2E5" w:themeColor="accent5" w:themeTint="99" w:sz="4" w:space="0"/>
+          <w:insideV w:val="single" w:color="9CC2E5" w:themeColor="accent5" w:themeTint="99" w:sz="4" w:space="0"/>
+        </w:tblBorders>
+        <w:tblLayout w:type="autofit"/>
+        <w:tblCellMar>
+          <w:top w:w="0" w:type="dxa"/>
+          <w:left w:w="108" w:type="dxa"/>
+          <w:bottom w:w="0" w:type="dxa"/>
+          <w:right w:w="108" w:type="dxa"/>
+        </w:tblCellMar>
+      </w:tblPr>
+      <w:tblGrid>
+        <w:gridCol w:w="2681"/>
+        <w:gridCol w:w="2410"/>
+        <w:gridCol w:w="3260"/>
+      </w:tblGrid>
+      <w:tr>
+        <w:tblPrEx>
+          <w:tblBorders>
+            <w:top w:val="single" w:color="9CC2E5" w:themeColor="accent5" w:themeTint="99" w:sz="4" w:space="0"/>
+            <w:left w:val="single" w:color="9CC2E5" w:themeColor="accent5" w:themeTint="99" w:sz="4" w:space="0"/>
+            <w:bottom w:val="single" w:color="9CC2E5" w:themeColor="accent5" w:themeTint="99" w:sz="4" w:space="0"/>
+            <w:right w:val="single" w:color="9CC2E5" w:themeColor="accent5" w:themeTint="99" w:sz="4" w:space="0"/>
+            <w:insideH w:val="single" w:color="9CC2E5" w:themeColor="accent5" w:themeTint="99" w:sz="4" w:space="0"/>
+            <w:insideV w:val="single" w:color="9CC2E5" w:themeColor="accent5" w:themeTint="99" w:sz="4" w:space="0"/>
+          </w:tblBorders>
+          <w:tblCellMar>
+            <w:top w:w="0" w:type="dxa"/>
+            <w:left w:w="108" w:type="dxa"/>
+            <w:bottom w:w="0" w:type="dxa"/>
+            <w:right w:w="108" w:type="dxa"/>
+          </w:tblCellMar>
+        </w:tblPrEx>
+        <w:tc>
+          <w:tcPr>
+            <w:tcW w:w="2681" w:type="dxa"/>
+            <w:tcBorders>
+              <w:top w:val="single" w:color="5B9BD5" w:themeColor="accent5" w:sz="4" w:space="0"/>
+              <w:left w:val="single" w:color="5B9BD5" w:themeColor="accent5" w:sz="4" w:space="0"/>
+              <w:bottom w:val="single" w:color="5B9BD5" w:themeColor="accent5" w:sz="4" w:space="0"/>
+              <w:right w:val="nil"/>
+              <w:insideH w:val="single" w:sz="4" w:space="0"/>
+              <w:insideV w:val="nil"/>
+            </w:tcBorders>
+            <w:shd w:val="clear" w:color="auto" w:fill="5B9BD5" w:themeFill="accent5"/>
+          </w:tcPr>
+          <w:p>
+            <w:pPr>
+              <w:spacing w:after="0" w:line="240" w:lineRule="auto"/>
+              <w:rPr>
+                <w:b/>
+                <w:bCs/>
+                <w:color w:val="FFFFFF" w:themeColor="background1"/>
+                <w14:textFill>
+                  <w14:solidFill>
+                    <w14:schemeClr w14:val="bg1"/>
+                  </w14:solidFill>
+                </w14:textFill>
+              </w:rPr>
+            </w:pPr>
+            <w:r>
+              <w:rPr>
+                <w:b/>
+                <w:bCs/>
+                <w:color w:val="FFFFFF" w:themeColor="background1"/>
+                <w14:textFill>
+                  <w14:solidFill>
+                    <w14:schemeClr w14:val="bg1"/>
+                  </w14:solidFill>
+                </w14:textFill>
+              </w:rPr>
+              <w:t>Customer Class</w:t>
+            </w:r>
+          </w:p>
+        </w:tc>
+        <w:tc>
+          <w:tcPr>
+            <w:tcW w:w="2410" w:type="dxa"/>
+            <w:tcBorders>
+              <w:top w:val="single" w:color="5B9BD5" w:themeColor="accent5" w:sz="4" w:space="0"/>
+              <w:bottom w:val="single" w:color="5B9BD5" w:themeColor="accent5" w:sz="4" w:space="0"/>
+              <w:right w:val="nil"/>
+              <w:insideH w:val="single" w:sz="4" w:space="0"/>
+              <w:insideV w:val="nil"/>
+            </w:tcBorders>
+            <w:shd w:val="clear" w:color="auto" w:fill="5B9BD5" w:themeFill="accent5"/>
+          </w:tcPr>
+          <w:p>
+            <w:pPr>
+              <w:spacing w:after="0" w:line="240" w:lineRule="auto"/>
+              <w:rPr>
+                <w:b/>
+                <w:bCs/>
+                <w:color w:val="FFFFFF" w:themeColor="background1"/>
+                <w14:textFill>
+                  <w14:solidFill>
+                    <w14:schemeClr w14:val="bg1"/>
+                  </w14:solidFill>
+                </w14:textFill>
+              </w:rPr>
+            </w:pPr>
+            <w:r>
+              <w:rPr>
+                <w:b/>
+                <w:bCs/>
+                <w:color w:val="FFFFFF" w:themeColor="background1"/>
+                <w14:textFill>
+                  <w14:solidFill>
+                    <w14:schemeClr w14:val="bg1"/>
+                  </w14:solidFill>
+                </w14:textFill>
+              </w:rPr>
+              <w:t>Expectation</w:t>
+            </w:r>
+          </w:p>
+        </w:tc>
+        <w:tc>
+          <w:tcPr>
+            <w:tcW w:w="3260" w:type="dxa"/>
+            <w:tcBorders>
+              <w:top w:val="single" w:color="5B9BD5" w:themeColor="accent5" w:sz="4" w:space="0"/>
+              <w:bottom w:val="single" w:color="5B9BD5" w:themeColor="accent5" w:sz="4" w:space="0"/>
+              <w:right w:val="single" w:color="5B9BD5" w:themeColor="accent5" w:sz="4" w:space="0"/>
+              <w:insideH w:val="single" w:sz="4" w:space="0"/>
+              <w:insideV w:val="nil"/>
+            </w:tcBorders>
+            <w:shd w:val="clear" w:color="auto" w:fill="5B9BD5" w:themeFill="accent5"/>
+          </w:tcPr>
+          <w:p>
+            <w:pPr>
+              <w:spacing w:after="0" w:line="240" w:lineRule="auto"/>
+              <w:rPr>
+                <w:b/>
+                <w:bCs/>
+                <w:color w:val="FFFFFF" w:themeColor="background1"/>
+                <w14:textFill>
+                  <w14:solidFill>
+                    <w14:schemeClr w14:val="bg1"/>
+                  </w14:solidFill>
+                </w14:textFill>
+              </w:rPr>
+            </w:pPr>
+            <w:r>
+              <w:rPr>
+                <w:b/>
+                <w:bCs/>
+                <w:color w:val="FFFFFF" w:themeColor="background1"/>
+                <w14:textFill>
+                  <w14:solidFill>
+                    <w14:schemeClr w14:val="bg1"/>
+                  </w14:solidFill>
+                </w14:textFill>
+              </w:rPr>
+              <w:t>Represented By</w:t>
+            </w:r>
+          </w:p>
+        </w:tc>
+      </w:tr>
+      <w:tr>
+        <w:tblPrEx>
+          <w:tblBorders>
+            <w:top w:val="single" w:color="9CC2E5" w:themeColor="accent5" w:themeTint="99" w:sz="4" w:space="0"/>
+            <w:left w:val="single" w:color="9CC2E5" w:themeColor="accent5" w:themeTint="99" w:sz="4" w:space="0"/>
+            <w:bottom w:val="single" w:color="9CC2E5" w:themeColor="accent5" w:themeTint="99" w:sz="4" w:space="0"/>
+            <w:right w:val="single" w:color="9CC2E5" w:themeColor="accent5" w:themeTint="99" w:sz="4" w:space="0"/>
+            <w:insideH w:val="single" w:color="9CC2E5" w:themeColor="accent5" w:themeTint="99" w:sz="4" w:space="0"/>
+            <w:insideV w:val="single" w:color="9CC2E5" w:themeColor="accent5" w:themeTint="99" w:sz="4" w:space="0"/>
+          </w:tblBorders>
+          <w:tblCellMar>
+            <w:top w:w="0" w:type="dxa"/>
+            <w:left w:w="108" w:type="dxa"/>
+            <w:bottom w:w="0" w:type="dxa"/>
+            <w:right w:w="108" w:type="dxa"/>
+          </w:tblCellMar>
+        </w:tblPrEx>
+        <w:tc>
+          <w:tcPr>
+            <w:tcW w:w="2681" w:type="dxa"/>
+            <w:shd w:val="clear" w:color="auto" w:fill="DEEAF6" w:themeFill="accent5" w:themeFillTint="33"/>
+          </w:tcPr>
+          <w:p>
+            <w:pPr>
+              <w:spacing w:after="0" w:line="240" w:lineRule="auto"/>
+              <w:rPr>
+                <w:rFonts w:hint="default"/>
+                <w:b/>
+                <w:bCs/>
+                <w:lang w:val="en-US"/>
+              </w:rPr>
+            </w:pPr>
+            <w:r>
+              <w:rPr>
+                <w:rFonts w:hint="default"/>
+                <w:b/>
+                <w:bCs/>
+                <w:lang w:val="en-US"/>
+              </w:rPr>
+              <w:t>Pet owner</w:t>
+            </w:r>
+          </w:p>
+        </w:tc>
+        <w:tc>
+          <w:tcPr>
+            <w:tcW w:w="2410" w:type="dxa"/>
+            <w:shd w:val="clear" w:color="auto" w:fill="DEEAF6" w:themeFill="accent5" w:themeFillTint="33"/>
+          </w:tcPr>
+          <w:p>
+            <w:pPr>
+              <w:spacing w:after="0" w:line="240" w:lineRule="auto"/>
+            </w:pPr>
+            <w:r>
+              <w:rPr>
+                <w:rFonts w:ascii="Segoe UI" w:hAnsi="Segoe UI" w:eastAsia="Segoe UI" w:cs="Segoe UI"/>
+                <w:i w:val="0"/>
+                <w:iCs w:val="0"/>
+                <w:caps w:val="0"/>
+                <w:color w:val="242729"/>
+                <w:spacing w:val="0"/>
+                <w:sz w:val="18"/>
+                <w:szCs w:val="18"/>
+                <w:shd w:val="clear" w:fill="FFFFFF"/>
+              </w:rPr>
+              <w:t>This includes whoever will take a product and use them operationally</w:t>
+            </w:r>
+          </w:p>
+        </w:tc>
+        <w:tc>
+          <w:tcPr>
+            <w:tcW w:w="3260" w:type="dxa"/>
+            <w:shd w:val="clear" w:color="auto" w:fill="DEEAF6" w:themeFill="accent5" w:themeFillTint="33"/>
+          </w:tcPr>
+          <w:p>
+            <w:pPr>
+              <w:spacing w:after="0" w:line="240" w:lineRule="auto"/>
+              <w:rPr>
+                <w:rFonts w:hint="default"/>
+                <w:lang w:val="en-US"/>
+              </w:rPr>
+            </w:pPr>
+            <w:r>
+              <w:rPr>
+                <w:rFonts w:hint="default"/>
+                <w:lang w:val="en-US"/>
+              </w:rPr>
+              <w:t>User who has use the app and has pet</w:t>
+            </w:r>
+          </w:p>
+        </w:tc>
+      </w:tr>
+      <w:tr>
+        <w:tblPrEx>
+          <w:tblBorders>
+            <w:top w:val="single" w:color="9CC2E5" w:themeColor="accent5" w:themeTint="99" w:sz="4" w:space="0"/>
+            <w:left w:val="single" w:color="9CC2E5" w:themeColor="accent5" w:themeTint="99" w:sz="4" w:space="0"/>
+            <w:bottom w:val="single" w:color="9CC2E5" w:themeColor="accent5" w:themeTint="99" w:sz="4" w:space="0"/>
+            <w:right w:val="single" w:color="9CC2E5" w:themeColor="accent5" w:themeTint="99" w:sz="4" w:space="0"/>
+            <w:insideH w:val="single" w:color="9CC2E5" w:themeColor="accent5" w:themeTint="99" w:sz="4" w:space="0"/>
+            <w:insideV w:val="single" w:color="9CC2E5" w:themeColor="accent5" w:themeTint="99" w:sz="4" w:space="0"/>
+          </w:tblBorders>
+          <w:tblCellMar>
+            <w:top w:w="0" w:type="dxa"/>
+            <w:left w:w="108" w:type="dxa"/>
+            <w:bottom w:w="0" w:type="dxa"/>
+            <w:right w:w="108" w:type="dxa"/>
+          </w:tblCellMar>
+        </w:tblPrEx>
+        <w:tc>
+          <w:tcPr>
+            <w:tcW w:w="2681" w:type="dxa"/>
+          </w:tcPr>
+          <w:p>
+            <w:pPr>
+              <w:spacing w:after="0" w:line="240" w:lineRule="auto"/>
+              <w:rPr>
+                <w:rFonts w:hint="default"/>
+                <w:b/>
+                <w:bCs/>
+                <w:lang w:val="en-US"/>
+              </w:rPr>
+            </w:pPr>
+            <w:r>
+              <w:rPr>
+                <w:rFonts w:hint="default"/>
+                <w:b/>
+                <w:bCs/>
+                <w:lang w:val="en-US"/>
+              </w:rPr>
+              <w:t>Admin</w:t>
+            </w:r>
+          </w:p>
+        </w:tc>
+        <w:tc>
+          <w:tcPr>
+            <w:tcW w:w="2410" w:type="dxa"/>
+          </w:tcPr>
+          <w:p>
+            <w:pPr>
+              <w:spacing w:after="0" w:line="240" w:lineRule="auto"/>
+            </w:pPr>
+            <w:r>
+              <w:rPr>
+                <w:rFonts w:ascii="Segoe UI" w:hAnsi="Segoe UI" w:eastAsia="Segoe UI" w:cs="Segoe UI"/>
+                <w:i w:val="0"/>
+                <w:iCs w:val="0"/>
+                <w:caps w:val="0"/>
+                <w:color w:val="242729"/>
+                <w:spacing w:val="0"/>
+                <w:sz w:val="18"/>
+                <w:szCs w:val="18"/>
+                <w:shd w:val="clear" w:fill="FFFFFF"/>
+              </w:rPr>
+              <w:t>This includes whoever actually makes a product (software, document, etc) for delivery to the customer.</w:t>
+            </w:r>
+          </w:p>
+        </w:tc>
+        <w:tc>
+          <w:tcPr>
+            <w:tcW w:w="3260" w:type="dxa"/>
+          </w:tcPr>
+          <w:p>
+            <w:pPr>
+              <w:spacing w:after="0" w:line="240" w:lineRule="auto"/>
+              <w:rPr>
+                <w:rFonts w:hint="default"/>
+                <w:lang w:val="en-US"/>
+              </w:rPr>
+            </w:pPr>
+            <w:r>
+              <w:rPr>
+                <w:rFonts w:hint="default"/>
+                <w:lang w:val="en-US"/>
+              </w:rPr>
+              <w:t>The team 7</w:t>
+            </w:r>
+          </w:p>
+        </w:tc>
+      </w:tr>
+      <w:tr>
+        <w:tblPrEx>
+          <w:tblBorders>
+            <w:top w:val="single" w:color="9CC2E5" w:themeColor="accent5" w:themeTint="99" w:sz="4" w:space="0"/>
+            <w:left w:val="single" w:color="9CC2E5" w:themeColor="accent5" w:themeTint="99" w:sz="4" w:space="0"/>
+            <w:bottom w:val="single" w:color="9CC2E5" w:themeColor="accent5" w:themeTint="99" w:sz="4" w:space="0"/>
+            <w:right w:val="single" w:color="9CC2E5" w:themeColor="accent5" w:themeTint="99" w:sz="4" w:space="0"/>
+            <w:insideH w:val="single" w:color="9CC2E5" w:themeColor="accent5" w:themeTint="99" w:sz="4" w:space="0"/>
+            <w:insideV w:val="single" w:color="9CC2E5" w:themeColor="accent5" w:themeTint="99" w:sz="4" w:space="0"/>
+          </w:tblBorders>
+          <w:tblCellMar>
+            <w:top w:w="0" w:type="dxa"/>
+            <w:left w:w="108" w:type="dxa"/>
+            <w:bottom w:w="0" w:type="dxa"/>
+            <w:right w:w="108" w:type="dxa"/>
+          </w:tblCellMar>
+        </w:tblPrEx>
+        <w:tc>
+          <w:tcPr>
+            <w:tcW w:w="2681" w:type="dxa"/>
+            <w:shd w:val="clear" w:color="auto" w:fill="DEEAF6" w:themeFill="accent5" w:themeFillTint="33"/>
+          </w:tcPr>
+          <w:p>
+            <w:pPr>
+              <w:spacing w:after="0" w:line="240" w:lineRule="auto"/>
+              <w:rPr>
+                <w:rFonts w:hint="default"/>
+                <w:b/>
+                <w:bCs/>
+                <w:lang w:val="en-US"/>
+              </w:rPr>
+            </w:pPr>
+            <w:r>
+              <w:rPr>
+                <w:rStyle w:val="6"/>
+                <w:rFonts w:hint="default" w:ascii="Segoe UI" w:hAnsi="Segoe UI" w:eastAsia="Segoe UI" w:cs="Segoe UI"/>
+                <w:b/>
+                <w:bCs/>
+                <w:i w:val="0"/>
+                <w:iCs w:val="0"/>
+                <w:caps w:val="0"/>
+                <w:color w:val="242729"/>
+                <w:spacing w:val="0"/>
+                <w:sz w:val="18"/>
+                <w:szCs w:val="18"/>
+                <w:shd w:val="clear" w:fill="FFFFFF"/>
+                <w:vertAlign w:val="baseline"/>
+                <w:lang w:val="en-US"/>
+              </w:rPr>
+              <w:t>Store owner</w:t>
+            </w:r>
+          </w:p>
+        </w:tc>
+        <w:tc>
+          <w:tcPr>
+            <w:tcW w:w="2410" w:type="dxa"/>
+            <w:shd w:val="clear" w:color="auto" w:fill="DEEAF6" w:themeFill="accent5" w:themeFillTint="33"/>
+          </w:tcPr>
+          <w:p>
+            <w:pPr>
+              <w:spacing w:after="0" w:line="240" w:lineRule="auto"/>
+              <w:rPr>
+                <w:rFonts w:hint="default"/>
+                <w:lang w:val="en-US"/>
+              </w:rPr>
+            </w:pPr>
+            <w:r>
+              <w:rPr>
+                <w:rFonts w:ascii="Segoe UI" w:hAnsi="Segoe UI" w:eastAsia="Segoe UI" w:cs="Segoe UI"/>
+                <w:i w:val="0"/>
+                <w:iCs w:val="0"/>
+                <w:caps w:val="0"/>
+                <w:color w:val="242729"/>
+                <w:spacing w:val="0"/>
+                <w:sz w:val="18"/>
+                <w:szCs w:val="18"/>
+                <w:shd w:val="clear" w:fill="FFFFFF"/>
+              </w:rPr>
+              <w:t xml:space="preserve">This is a catch-all and includes those that </w:t>
+            </w:r>
+            <w:r>
+              <w:rPr>
+                <w:rFonts w:hint="default" w:ascii="Segoe UI" w:hAnsi="Segoe UI" w:eastAsia="Segoe UI" w:cs="Segoe UI"/>
+                <w:i w:val="0"/>
+                <w:iCs w:val="0"/>
+                <w:caps w:val="0"/>
+                <w:color w:val="242729"/>
+                <w:spacing w:val="0"/>
+                <w:sz w:val="18"/>
+                <w:szCs w:val="18"/>
+                <w:shd w:val="clear" w:fill="FFFFFF"/>
+                <w:lang w:val="en-US"/>
+              </w:rPr>
+              <w:t>provide the pet’s services and product</w:t>
+            </w:r>
+          </w:p>
+        </w:tc>
+        <w:tc>
+          <w:tcPr>
+            <w:tcW w:w="3260" w:type="dxa"/>
+            <w:shd w:val="clear" w:color="auto" w:fill="DEEAF6" w:themeFill="accent5" w:themeFillTint="33"/>
+          </w:tcPr>
+          <w:p>
+            <w:pPr>
+              <w:spacing w:after="0" w:line="240" w:lineRule="auto"/>
+              <w:rPr>
+                <w:rFonts w:hint="default"/>
+                <w:lang w:val="en-US"/>
+              </w:rPr>
+            </w:pPr>
+            <w:r>
+              <w:rPr>
+                <w:rFonts w:hint="default"/>
+                <w:lang w:val="en-US"/>
+              </w:rPr>
+              <w:t>Any pet store, vet.</w:t>
+            </w:r>
+          </w:p>
+        </w:tc>
+      </w:tr>
+      <w:tr>
+        <w:tblPrEx>
+          <w:tblBorders>
+            <w:top w:val="single" w:color="9CC2E5" w:themeColor="accent5" w:themeTint="99" w:sz="4" w:space="0"/>
+            <w:left w:val="single" w:color="9CC2E5" w:themeColor="accent5" w:themeTint="99" w:sz="4" w:space="0"/>
+            <w:bottom w:val="single" w:color="9CC2E5" w:themeColor="accent5" w:themeTint="99" w:sz="4" w:space="0"/>
+            <w:right w:val="single" w:color="9CC2E5" w:themeColor="accent5" w:themeTint="99" w:sz="4" w:space="0"/>
+            <w:insideH w:val="single" w:color="9CC2E5" w:themeColor="accent5" w:themeTint="99" w:sz="4" w:space="0"/>
+            <w:insideV w:val="single" w:color="9CC2E5" w:themeColor="accent5" w:themeTint="99" w:sz="4" w:space="0"/>
+          </w:tblBorders>
+          <w:tblCellMar>
+            <w:top w:w="0" w:type="dxa"/>
+            <w:left w:w="108" w:type="dxa"/>
+            <w:bottom w:w="0" w:type="dxa"/>
+            <w:right w:w="108" w:type="dxa"/>
+          </w:tblCellMar>
+        </w:tblPrEx>
+        <w:tc>
+          <w:tcPr>
+            <w:tcW w:w="2681" w:type="dxa"/>
+            <w:shd w:val="clear" w:color="auto" w:fill="DEEAF6" w:themeFill="accent5" w:themeFillTint="33"/>
+          </w:tcPr>
+          <w:p>
+            <w:pPr>
+              <w:spacing w:after="0" w:line="240" w:lineRule="auto"/>
+              <w:rPr>
+                <w:rStyle w:val="6"/>
+                <w:rFonts w:hint="default" w:ascii="Segoe UI" w:hAnsi="Segoe UI" w:eastAsia="Segoe UI" w:cs="Segoe UI"/>
+                <w:b/>
+                <w:bCs/>
+                <w:i w:val="0"/>
+                <w:iCs w:val="0"/>
+                <w:caps w:val="0"/>
+                <w:color w:val="242729"/>
+                <w:spacing w:val="0"/>
+                <w:sz w:val="18"/>
+                <w:szCs w:val="18"/>
+                <w:shd w:val="clear" w:fill="FFFFFF"/>
+                <w:vertAlign w:val="baseline"/>
+                <w:lang w:val="en-US"/>
+              </w:rPr>
+            </w:pPr>
+          </w:p>
+        </w:tc>
+        <w:tc>
+          <w:tcPr>
+            <w:tcW w:w="2410" w:type="dxa"/>
+            <w:shd w:val="clear" w:color="auto" w:fill="DEEAF6" w:themeFill="accent5" w:themeFillTint="33"/>
+          </w:tcPr>
+          <w:p>
+            <w:pPr>
+              <w:spacing w:after="0" w:line="240" w:lineRule="auto"/>
+              <w:rPr>
+                <w:rFonts w:hint="default" w:ascii="Segoe UI" w:hAnsi="Segoe UI" w:eastAsia="Segoe UI" w:cs="Segoe UI"/>
+                <w:i w:val="0"/>
+                <w:iCs w:val="0"/>
+                <w:caps w:val="0"/>
+                <w:color w:val="242729"/>
+                <w:spacing w:val="0"/>
+                <w:sz w:val="18"/>
+                <w:szCs w:val="18"/>
+                <w:shd w:val="clear" w:fill="FFFFFF"/>
+                <w:lang w:val="en-US"/>
+              </w:rPr>
+            </w:pPr>
+          </w:p>
+        </w:tc>
+        <w:tc>
+          <w:tcPr>
+            <w:tcW w:w="3260" w:type="dxa"/>
+            <w:shd w:val="clear" w:color="auto" w:fill="DEEAF6" w:themeFill="accent5" w:themeFillTint="33"/>
+          </w:tcPr>
+          <w:p>
+            <w:pPr>
+              <w:spacing w:after="0" w:line="240" w:lineRule="auto"/>
+              <w:rPr>
+                <w:rFonts w:hint="default"/>
+                <w:lang w:val="en-US"/>
+              </w:rPr>
+            </w:pPr>
+          </w:p>
+        </w:tc>
+      </w:tr>
+    </w:tbl>
     <w:p>
       <w:pPr>
-        <w:pStyle w:val="ListParagraph"/>
-        <w:numPr>
-          <w:ilvl w:val="0"/>
-          <w:numId w:val="2"/>
-        </w:numPr>
+        <w:pStyle w:val="2"/>
       </w:pPr>
       <w:r>
-        <w:t>Admin</w:t>
-      </w:r>
-    </w:p>
-    <w:p>
-      <w:pPr>
-        <w:pStyle w:val="ListParagraph"/>
-        <w:numPr>
-          <w:ilvl w:val="0"/>
-          <w:numId w:val="2"/>
-        </w:numPr>
-      </w:pPr>
-      <w:r>
-        <w:t>Store owners</w:t>
-      </w:r>
-    </w:p>
-    <w:p>
-      <w:pPr>
-        <w:pStyle w:val="Heading1"/>
-      </w:pPr>
-      <w:r>
         <w:t>Functional Requirements</w:t>
       </w:r>
+      <w:bookmarkStart w:id="0" w:name="_GoBack"/>
+      <w:bookmarkEnd w:id="0"/>
     </w:p>
     <w:p/>
     <w:tbl>
       <w:tblPr>
-        <w:tblStyle w:val="GridTable4-Accent51"/>
+        <w:tblStyle w:val="12"/>
         <w:tblW w:w="8351" w:type="dxa"/>
         <w:tblInd w:w="433" w:type="dxa"/>
-        <w:tblLook w:val="04A0" w:firstRow="1" w:lastRow="0" w:firstColumn="1" w:lastColumn="0" w:noHBand="0" w:noVBand="1"/>
+        <w:tblBorders>
+          <w:top w:val="single" w:color="9CC2E5" w:themeColor="accent5" w:themeTint="99" w:sz="4" w:space="0"/>
+          <w:left w:val="single" w:color="9CC2E5" w:themeColor="accent5" w:themeTint="99" w:sz="4" w:space="0"/>
+          <w:bottom w:val="single" w:color="9CC2E5" w:themeColor="accent5" w:themeTint="99" w:sz="4" w:space="0"/>
+          <w:right w:val="single" w:color="9CC2E5" w:themeColor="accent5" w:themeTint="99" w:sz="4" w:space="0"/>
+          <w:insideH w:val="single" w:color="9CC2E5" w:themeColor="accent5" w:themeTint="99" w:sz="4" w:space="0"/>
+          <w:insideV w:val="single" w:color="9CC2E5" w:themeColor="accent5" w:themeTint="99" w:sz="4" w:space="0"/>
+        </w:tblBorders>
+        <w:tblLayout w:type="autofit"/>
+        <w:tblCellMar>
+          <w:top w:w="0" w:type="dxa"/>
+          <w:left w:w="108" w:type="dxa"/>
+          <w:bottom w:w="0" w:type="dxa"/>
+          <w:right w:w="108" w:type="dxa"/>
+        </w:tblCellMar>
       </w:tblPr>
       <w:tblGrid>
         <w:gridCol w:w="1830"/>
@@ -159,13 +695,34 @@
         <w:gridCol w:w="2835"/>
       </w:tblGrid>
       <w:tr>
-        <w:trPr>
-          <w:cnfStyle w:val="100000000000" w:firstRow="1" w:lastRow="0" w:firstColumn="0" w:lastColumn="0" w:oddVBand="0" w:evenVBand="0" w:oddHBand="0" w:evenHBand="0" w:firstRowFirstColumn="0" w:firstRowLastColumn="0" w:lastRowFirstColumn="0" w:lastRowLastColumn="0"/>
-        </w:trPr>
-        <w:tc>
-          <w:tcPr>
-            <w:cnfStyle w:val="001000000000" w:firstRow="0" w:lastRow="0" w:firstColumn="1" w:lastColumn="0" w:oddVBand="0" w:evenVBand="0" w:oddHBand="0" w:evenHBand="0" w:firstRowFirstColumn="0" w:firstRowLastColumn="0" w:lastRowFirstColumn="0" w:lastRowLastColumn="0"/>
+        <w:tblPrEx>
+          <w:tblBorders>
+            <w:top w:val="single" w:color="9CC2E5" w:themeColor="accent5" w:themeTint="99" w:sz="4" w:space="0"/>
+            <w:left w:val="single" w:color="9CC2E5" w:themeColor="accent5" w:themeTint="99" w:sz="4" w:space="0"/>
+            <w:bottom w:val="single" w:color="9CC2E5" w:themeColor="accent5" w:themeTint="99" w:sz="4" w:space="0"/>
+            <w:right w:val="single" w:color="9CC2E5" w:themeColor="accent5" w:themeTint="99" w:sz="4" w:space="0"/>
+            <w:insideH w:val="single" w:color="9CC2E5" w:themeColor="accent5" w:themeTint="99" w:sz="4" w:space="0"/>
+            <w:insideV w:val="single" w:color="9CC2E5" w:themeColor="accent5" w:themeTint="99" w:sz="4" w:space="0"/>
+          </w:tblBorders>
+          <w:tblCellMar>
+            <w:top w:w="0" w:type="dxa"/>
+            <w:left w:w="108" w:type="dxa"/>
+            <w:bottom w:w="0" w:type="dxa"/>
+            <w:right w:w="108" w:type="dxa"/>
+          </w:tblCellMar>
+        </w:tblPrEx>
+        <w:tc>
+          <w:tcPr>
             <w:tcW w:w="1830" w:type="dxa"/>
+            <w:tcBorders>
+              <w:top w:val="single" w:color="5B9BD5" w:themeColor="accent5" w:sz="4" w:space="0"/>
+              <w:left w:val="single" w:color="5B9BD5" w:themeColor="accent5" w:sz="4" w:space="0"/>
+              <w:bottom w:val="single" w:color="5B9BD5" w:themeColor="accent5" w:sz="4" w:space="0"/>
+              <w:right w:val="nil"/>
+              <w:insideH w:val="single" w:sz="4" w:space="0"/>
+              <w:insideV w:val="nil"/>
+            </w:tcBorders>
+            <w:shd w:val="clear" w:color="auto" w:fill="5B9BD5" w:themeFill="accent5"/>
           </w:tcPr>
           <w:p>
             <w:pPr>
@@ -173,9 +730,25 @@
               <w:rPr>
                 <w:b w:val="0"/>
                 <w:bCs w:val="0"/>
-              </w:rPr>
-            </w:pPr>
-            <w:r>
+                <w:color w:val="FFFFFF" w:themeColor="background1"/>
+                <w14:textFill>
+                  <w14:solidFill>
+                    <w14:schemeClr w14:val="bg1"/>
+                  </w14:solidFill>
+                </w14:textFill>
+              </w:rPr>
+            </w:pPr>
+            <w:r>
+              <w:rPr>
+                <w:b/>
+                <w:bCs/>
+                <w:color w:val="FFFFFF" w:themeColor="background1"/>
+                <w14:textFill>
+                  <w14:solidFill>
+                    <w14:schemeClr w14:val="bg1"/>
+                  </w14:solidFill>
+                </w14:textFill>
+              </w:rPr>
               <w:t>Requirement #</w:t>
             </w:r>
           </w:p>
@@ -183,17 +756,40 @@
         <w:tc>
           <w:tcPr>
             <w:tcW w:w="3686" w:type="dxa"/>
-          </w:tcPr>
-          <w:p>
-            <w:pPr>
-              <w:spacing w:after="0" w:line="240" w:lineRule="auto"/>
-              <w:cnfStyle w:val="100000000000" w:firstRow="1" w:lastRow="0" w:firstColumn="0" w:lastColumn="0" w:oddVBand="0" w:evenVBand="0" w:oddHBand="0" w:evenHBand="0" w:firstRowFirstColumn="0" w:firstRowLastColumn="0" w:lastRowFirstColumn="0" w:lastRowLastColumn="0"/>
+            <w:tcBorders>
+              <w:top w:val="single" w:color="5B9BD5" w:themeColor="accent5" w:sz="4" w:space="0"/>
+              <w:bottom w:val="single" w:color="5B9BD5" w:themeColor="accent5" w:sz="4" w:space="0"/>
+              <w:right w:val="nil"/>
+              <w:insideH w:val="single" w:sz="4" w:space="0"/>
+              <w:insideV w:val="nil"/>
+            </w:tcBorders>
+            <w:shd w:val="clear" w:color="auto" w:fill="5B9BD5" w:themeFill="accent5"/>
+          </w:tcPr>
+          <w:p>
+            <w:pPr>
+              <w:spacing w:after="0" w:line="240" w:lineRule="auto"/>
               <w:rPr>
                 <w:b w:val="0"/>
                 <w:bCs w:val="0"/>
-              </w:rPr>
-            </w:pPr>
-            <w:r>
+                <w:color w:val="FFFFFF" w:themeColor="background1"/>
+                <w14:textFill>
+                  <w14:solidFill>
+                    <w14:schemeClr w14:val="bg1"/>
+                  </w14:solidFill>
+                </w14:textFill>
+              </w:rPr>
+            </w:pPr>
+            <w:r>
+              <w:rPr>
+                <w:b/>
+                <w:bCs/>
+                <w:color w:val="FFFFFF" w:themeColor="background1"/>
+                <w14:textFill>
+                  <w14:solidFill>
+                    <w14:schemeClr w14:val="bg1"/>
+                  </w14:solidFill>
+                </w14:textFill>
+              </w:rPr>
               <w:t>Description</w:t>
             </w:r>
           </w:p>
@@ -201,26 +797,64 @@
         <w:tc>
           <w:tcPr>
             <w:tcW w:w="2835" w:type="dxa"/>
-          </w:tcPr>
-          <w:p>
-            <w:pPr>
-              <w:spacing w:after="0" w:line="240" w:lineRule="auto"/>
-              <w:cnfStyle w:val="100000000000" w:firstRow="1" w:lastRow="0" w:firstColumn="0" w:lastColumn="0" w:oddVBand="0" w:evenVBand="0" w:oddHBand="0" w:evenHBand="0" w:firstRowFirstColumn="0" w:firstRowLastColumn="0" w:lastRowFirstColumn="0" w:lastRowLastColumn="0"/>
+            <w:tcBorders>
+              <w:top w:val="single" w:color="5B9BD5" w:themeColor="accent5" w:sz="4" w:space="0"/>
+              <w:bottom w:val="single" w:color="5B9BD5" w:themeColor="accent5" w:sz="4" w:space="0"/>
+              <w:right w:val="single" w:color="5B9BD5" w:themeColor="accent5" w:sz="4" w:space="0"/>
+              <w:insideH w:val="single" w:sz="4" w:space="0"/>
+              <w:insideV w:val="nil"/>
+            </w:tcBorders>
+            <w:shd w:val="clear" w:color="auto" w:fill="5B9BD5" w:themeFill="accent5"/>
+          </w:tcPr>
+          <w:p>
+            <w:pPr>
+              <w:spacing w:after="0" w:line="240" w:lineRule="auto"/>
               <w:rPr>
                 <w:b w:val="0"/>
                 <w:bCs w:val="0"/>
-              </w:rPr>
-            </w:pPr>
-            <w:r>
+                <w:color w:val="FFFFFF" w:themeColor="background1"/>
+                <w14:textFill>
+                  <w14:solidFill>
+                    <w14:schemeClr w14:val="bg1"/>
+                  </w14:solidFill>
+                </w14:textFill>
+              </w:rPr>
+            </w:pPr>
+            <w:r>
+              <w:rPr>
+                <w:b/>
+                <w:bCs/>
+                <w:color w:val="FFFFFF" w:themeColor="background1"/>
+                <w14:textFill>
+                  <w14:solidFill>
+                    <w14:schemeClr w14:val="bg1"/>
+                  </w14:solidFill>
+                </w14:textFill>
+              </w:rPr>
               <w:t>Related Requirements</w:t>
             </w:r>
           </w:p>
         </w:tc>
       </w:tr>
       <w:tr>
-        <w:tc>
-          <w:tcPr>
-            <w:cnfStyle w:val="001000000000" w:firstRow="0" w:lastRow="0" w:firstColumn="1" w:lastColumn="0" w:oddVBand="0" w:evenVBand="0" w:oddHBand="0" w:evenHBand="0" w:firstRowFirstColumn="0" w:firstRowLastColumn="0" w:lastRowFirstColumn="0" w:lastRowLastColumn="0"/>
+        <w:tblPrEx>
+          <w:tblBorders>
+            <w:top w:val="single" w:color="9CC2E5" w:themeColor="accent5" w:themeTint="99" w:sz="4" w:space="0"/>
+            <w:left w:val="single" w:color="9CC2E5" w:themeColor="accent5" w:themeTint="99" w:sz="4" w:space="0"/>
+            <w:bottom w:val="single" w:color="9CC2E5" w:themeColor="accent5" w:themeTint="99" w:sz="4" w:space="0"/>
+            <w:right w:val="single" w:color="9CC2E5" w:themeColor="accent5" w:themeTint="99" w:sz="4" w:space="0"/>
+            <w:insideH w:val="single" w:color="9CC2E5" w:themeColor="accent5" w:themeTint="99" w:sz="4" w:space="0"/>
+            <w:insideV w:val="single" w:color="9CC2E5" w:themeColor="accent5" w:themeTint="99" w:sz="4" w:space="0"/>
+          </w:tblBorders>
+          <w:tblCellMar>
+            <w:top w:w="0" w:type="dxa"/>
+            <w:left w:w="108" w:type="dxa"/>
+            <w:bottom w:w="0" w:type="dxa"/>
+            <w:right w:w="108" w:type="dxa"/>
+          </w:tblCellMar>
+        </w:tblPrEx>
+        <w:tc>
+          <w:tcPr>
             <w:tcW w:w="1830" w:type="dxa"/>
             <w:shd w:val="clear" w:color="auto" w:fill="DEEAF6" w:themeFill="accent5" w:themeFillTint="33"/>
           </w:tcPr>
@@ -233,10 +867,11 @@
               </w:rPr>
             </w:pPr>
             <w:r>
-              <w:t>U</w:t>
-            </w:r>
-            <w:r>
-              <w:t>R1</w:t>
+              <w:rPr>
+                <w:b/>
+                <w:bCs/>
+              </w:rPr>
+              <w:t>UR1</w:t>
             </w:r>
           </w:p>
         </w:tc>
@@ -248,39 +883,17 @@
           <w:p>
             <w:pPr>
               <w:spacing w:after="0" w:line="240" w:lineRule="auto"/>
-              <w:cnfStyle w:val="000000000000" w:firstRow="0" w:lastRow="0" w:firstColumn="0" w:lastColumn="0" w:oddVBand="0" w:evenVBand="0" w:oddHBand="0" w:evenHBand="0" w:firstRowFirstColumn="0" w:firstRowLastColumn="0" w:lastRowFirstColumn="0" w:lastRowLastColumn="0"/>
-              <w:rPr>
-                <w:sz w:val="24"/>
-                <w:szCs w:val="24"/>
-              </w:rPr>
-            </w:pPr>
-            <w:r>
-              <w:rPr>
-                <w:sz w:val="24"/>
-                <w:szCs w:val="24"/>
-              </w:rPr>
-              <w:t>Users</w:t>
-            </w:r>
-            <w:r>
-              <w:rPr>
-                <w:sz w:val="24"/>
-                <w:szCs w:val="24"/>
-              </w:rPr>
-              <w:t xml:space="preserve"> must register an account in order to login. </w:t>
-            </w:r>
-            <w:r>
-              <w:rPr>
-                <w:sz w:val="24"/>
-                <w:szCs w:val="24"/>
-              </w:rPr>
-              <w:t>Users</w:t>
-            </w:r>
-            <w:r>
-              <w:rPr>
-                <w:sz w:val="24"/>
-                <w:szCs w:val="24"/>
-              </w:rPr>
-              <w:t xml:space="preserve"> can register with Username and Password or with Facebook.</w:t>
+              <w:rPr>
+                <w:sz w:val="24"/>
+                <w:szCs w:val="24"/>
+              </w:rPr>
+            </w:pPr>
+            <w:r>
+              <w:rPr>
+                <w:sz w:val="24"/>
+                <w:szCs w:val="24"/>
+              </w:rPr>
+              <w:t>Users must register an account in order to login. Users can register with Username and Password or with Facebook.</w:t>
             </w:r>
           </w:p>
         </w:tc>
@@ -292,21 +905,34 @@
           <w:p>
             <w:pPr>
               <w:spacing w:after="0" w:line="240" w:lineRule="auto"/>
-              <w:cnfStyle w:val="000000000000" w:firstRow="0" w:lastRow="0" w:firstColumn="0" w:lastColumn="0" w:oddVBand="0" w:evenVBand="0" w:oddHBand="0" w:evenHBand="0" w:firstRowFirstColumn="0" w:firstRowLastColumn="0" w:lastRowFirstColumn="0" w:lastRowLastColumn="0"/>
-            </w:pPr>
-          </w:p>
-          <w:p>
-            <w:pPr>
-              <w:spacing w:after="0" w:line="240" w:lineRule="auto"/>
-              <w:cnfStyle w:val="000000000000" w:firstRow="0" w:lastRow="0" w:firstColumn="0" w:lastColumn="0" w:oddVBand="0" w:evenVBand="0" w:oddHBand="0" w:evenHBand="0" w:firstRowFirstColumn="0" w:firstRowLastColumn="0" w:lastRowFirstColumn="0" w:lastRowLastColumn="0"/>
+            </w:pPr>
+          </w:p>
+          <w:p>
+            <w:pPr>
+              <w:spacing w:after="0" w:line="240" w:lineRule="auto"/>
             </w:pPr>
           </w:p>
         </w:tc>
       </w:tr>
       <w:tr>
-        <w:tc>
-          <w:tcPr>
-            <w:cnfStyle w:val="001000000000" w:firstRow="0" w:lastRow="0" w:firstColumn="1" w:lastColumn="0" w:oddVBand="0" w:evenVBand="0" w:oddHBand="0" w:evenHBand="0" w:firstRowFirstColumn="0" w:firstRowLastColumn="0" w:lastRowFirstColumn="0" w:lastRowLastColumn="0"/>
+        <w:tblPrEx>
+          <w:tblBorders>
+            <w:top w:val="single" w:color="9CC2E5" w:themeColor="accent5" w:themeTint="99" w:sz="4" w:space="0"/>
+            <w:left w:val="single" w:color="9CC2E5" w:themeColor="accent5" w:themeTint="99" w:sz="4" w:space="0"/>
+            <w:bottom w:val="single" w:color="9CC2E5" w:themeColor="accent5" w:themeTint="99" w:sz="4" w:space="0"/>
+            <w:right w:val="single" w:color="9CC2E5" w:themeColor="accent5" w:themeTint="99" w:sz="4" w:space="0"/>
+            <w:insideH w:val="single" w:color="9CC2E5" w:themeColor="accent5" w:themeTint="99" w:sz="4" w:space="0"/>
+            <w:insideV w:val="single" w:color="9CC2E5" w:themeColor="accent5" w:themeTint="99" w:sz="4" w:space="0"/>
+          </w:tblBorders>
+          <w:tblCellMar>
+            <w:top w:w="0" w:type="dxa"/>
+            <w:left w:w="108" w:type="dxa"/>
+            <w:bottom w:w="0" w:type="dxa"/>
+            <w:right w:w="108" w:type="dxa"/>
+          </w:tblCellMar>
+        </w:tblPrEx>
+        <w:tc>
+          <w:tcPr>
             <w:tcW w:w="1830" w:type="dxa"/>
           </w:tcPr>
           <w:p>
@@ -318,10 +944,11 @@
               </w:rPr>
             </w:pPr>
             <w:r>
-              <w:t>U</w:t>
-            </w:r>
-            <w:r>
-              <w:t>R2</w:t>
+              <w:rPr>
+                <w:b/>
+                <w:bCs/>
+              </w:rPr>
+              <w:t>UR2</w:t>
             </w:r>
           </w:p>
         </w:tc>
@@ -332,32 +959,17 @@
           <w:p>
             <w:pPr>
               <w:spacing w:after="0" w:line="240" w:lineRule="auto"/>
-              <w:cnfStyle w:val="000000000000" w:firstRow="0" w:lastRow="0" w:firstColumn="0" w:lastColumn="0" w:oddVBand="0" w:evenVBand="0" w:oddHBand="0" w:evenHBand="0" w:firstRowFirstColumn="0" w:firstRowLastColumn="0" w:lastRowFirstColumn="0" w:lastRowLastColumn="0"/>
-              <w:rPr>
-                <w:sz w:val="24"/>
-                <w:szCs w:val="24"/>
-              </w:rPr>
-            </w:pPr>
-            <w:r>
-              <w:rPr>
-                <w:sz w:val="24"/>
-                <w:szCs w:val="24"/>
-              </w:rPr>
-              <w:t>User</w:t>
-            </w:r>
-            <w:r>
-              <w:rPr>
-                <w:sz w:val="24"/>
-                <w:szCs w:val="24"/>
-              </w:rPr>
-              <w:t>s</w:t>
-            </w:r>
-            <w:r>
-              <w:rPr>
-                <w:sz w:val="24"/>
-                <w:szCs w:val="24"/>
-              </w:rPr>
-              <w:t xml:space="preserve"> can update some information about their profiles (Password/ Birthday/ Address/Phone number/…).</w:t>
+              <w:rPr>
+                <w:sz w:val="24"/>
+                <w:szCs w:val="24"/>
+              </w:rPr>
+            </w:pPr>
+            <w:r>
+              <w:rPr>
+                <w:sz w:val="24"/>
+                <w:szCs w:val="24"/>
+              </w:rPr>
+              <w:t>Users can update some information about their profiles (Password/ Birthday/ Address/Phone number/…).</w:t>
             </w:r>
           </w:p>
         </w:tc>
@@ -368,15 +980,29 @@
           <w:p>
             <w:pPr>
               <w:spacing w:after="0" w:line="240" w:lineRule="auto"/>
-              <w:cnfStyle w:val="000000000000" w:firstRow="0" w:lastRow="0" w:firstColumn="0" w:lastColumn="0" w:oddVBand="0" w:evenVBand="0" w:oddHBand="0" w:evenHBand="0" w:firstRowFirstColumn="0" w:firstRowLastColumn="0" w:lastRowFirstColumn="0" w:lastRowLastColumn="0"/>
             </w:pPr>
           </w:p>
         </w:tc>
       </w:tr>
       <w:tr>
-        <w:tc>
-          <w:tcPr>
-            <w:cnfStyle w:val="001000000000" w:firstRow="0" w:lastRow="0" w:firstColumn="1" w:lastColumn="0" w:oddVBand="0" w:evenVBand="0" w:oddHBand="0" w:evenHBand="0" w:firstRowFirstColumn="0" w:firstRowLastColumn="0" w:lastRowFirstColumn="0" w:lastRowLastColumn="0"/>
+        <w:tblPrEx>
+          <w:tblBorders>
+            <w:top w:val="single" w:color="9CC2E5" w:themeColor="accent5" w:themeTint="99" w:sz="4" w:space="0"/>
+            <w:left w:val="single" w:color="9CC2E5" w:themeColor="accent5" w:themeTint="99" w:sz="4" w:space="0"/>
+            <w:bottom w:val="single" w:color="9CC2E5" w:themeColor="accent5" w:themeTint="99" w:sz="4" w:space="0"/>
+            <w:right w:val="single" w:color="9CC2E5" w:themeColor="accent5" w:themeTint="99" w:sz="4" w:space="0"/>
+            <w:insideH w:val="single" w:color="9CC2E5" w:themeColor="accent5" w:themeTint="99" w:sz="4" w:space="0"/>
+            <w:insideV w:val="single" w:color="9CC2E5" w:themeColor="accent5" w:themeTint="99" w:sz="4" w:space="0"/>
+          </w:tblBorders>
+          <w:tblCellMar>
+            <w:top w:w="0" w:type="dxa"/>
+            <w:left w:w="108" w:type="dxa"/>
+            <w:bottom w:w="0" w:type="dxa"/>
+            <w:right w:w="108" w:type="dxa"/>
+          </w:tblCellMar>
+        </w:tblPrEx>
+        <w:tc>
+          <w:tcPr>
             <w:tcW w:w="1830" w:type="dxa"/>
             <w:shd w:val="clear" w:color="auto" w:fill="DEEAF6" w:themeFill="accent5" w:themeFillTint="33"/>
           </w:tcPr>
@@ -389,11 +1015,11 @@
               </w:rPr>
             </w:pPr>
             <w:r>
-              <w:lastRenderedPageBreak/>
-              <w:t>U</w:t>
-            </w:r>
-            <w:r>
-              <w:t>R3</w:t>
+              <w:rPr>
+                <w:b/>
+                <w:bCs/>
+              </w:rPr>
+              <w:t>UR3</w:t>
             </w:r>
           </w:p>
         </w:tc>
@@ -405,7 +1031,6 @@
           <w:p>
             <w:pPr>
               <w:spacing w:after="0" w:line="240" w:lineRule="auto"/>
-              <w:cnfStyle w:val="000000000000" w:firstRow="0" w:lastRow="0" w:firstColumn="0" w:lastColumn="0" w:oddVBand="0" w:evenVBand="0" w:oddHBand="0" w:evenHBand="0" w:firstRowFirstColumn="0" w:firstRowLastColumn="0" w:lastRowFirstColumn="0" w:lastRowLastColumn="0"/>
               <w:rPr>
                 <w:sz w:val="24"/>
                 <w:szCs w:val="24"/>
@@ -428,15 +1053,29 @@
           <w:p>
             <w:pPr>
               <w:spacing w:after="0" w:line="240" w:lineRule="auto"/>
-              <w:cnfStyle w:val="000000000000" w:firstRow="0" w:lastRow="0" w:firstColumn="0" w:lastColumn="0" w:oddVBand="0" w:evenVBand="0" w:oddHBand="0" w:evenHBand="0" w:firstRowFirstColumn="0" w:firstRowLastColumn="0" w:lastRowFirstColumn="0" w:lastRowLastColumn="0"/>
             </w:pPr>
           </w:p>
         </w:tc>
       </w:tr>
       <w:tr>
-        <w:tc>
-          <w:tcPr>
-            <w:cnfStyle w:val="001000000000" w:firstRow="0" w:lastRow="0" w:firstColumn="1" w:lastColumn="0" w:oddVBand="0" w:evenVBand="0" w:oddHBand="0" w:evenHBand="0" w:firstRowFirstColumn="0" w:firstRowLastColumn="0" w:lastRowFirstColumn="0" w:lastRowLastColumn="0"/>
+        <w:tblPrEx>
+          <w:tblBorders>
+            <w:top w:val="single" w:color="9CC2E5" w:themeColor="accent5" w:themeTint="99" w:sz="4" w:space="0"/>
+            <w:left w:val="single" w:color="9CC2E5" w:themeColor="accent5" w:themeTint="99" w:sz="4" w:space="0"/>
+            <w:bottom w:val="single" w:color="9CC2E5" w:themeColor="accent5" w:themeTint="99" w:sz="4" w:space="0"/>
+            <w:right w:val="single" w:color="9CC2E5" w:themeColor="accent5" w:themeTint="99" w:sz="4" w:space="0"/>
+            <w:insideH w:val="single" w:color="9CC2E5" w:themeColor="accent5" w:themeTint="99" w:sz="4" w:space="0"/>
+            <w:insideV w:val="single" w:color="9CC2E5" w:themeColor="accent5" w:themeTint="99" w:sz="4" w:space="0"/>
+          </w:tblBorders>
+          <w:tblCellMar>
+            <w:top w:w="0" w:type="dxa"/>
+            <w:left w:w="108" w:type="dxa"/>
+            <w:bottom w:w="0" w:type="dxa"/>
+            <w:right w:w="108" w:type="dxa"/>
+          </w:tblCellMar>
+        </w:tblPrEx>
+        <w:tc>
+          <w:tcPr>
             <w:tcW w:w="1830" w:type="dxa"/>
           </w:tcPr>
           <w:p>
@@ -448,10 +1087,11 @@
               </w:rPr>
             </w:pPr>
             <w:r>
-              <w:t>U</w:t>
-            </w:r>
-            <w:r>
-              <w:t>R4</w:t>
+              <w:rPr>
+                <w:b/>
+                <w:bCs/>
+              </w:rPr>
+              <w:t>UR4</w:t>
             </w:r>
           </w:p>
         </w:tc>
@@ -462,7 +1102,6 @@
           <w:p>
             <w:pPr>
               <w:spacing w:after="0" w:line="240" w:lineRule="auto"/>
-              <w:cnfStyle w:val="000000000000" w:firstRow="0" w:lastRow="0" w:firstColumn="0" w:lastColumn="0" w:oddVBand="0" w:evenVBand="0" w:oddHBand="0" w:evenHBand="0" w:firstRowFirstColumn="0" w:firstRowLastColumn="0" w:lastRowFirstColumn="0" w:lastRowLastColumn="0"/>
               <w:rPr>
                 <w:sz w:val="24"/>
                 <w:szCs w:val="24"/>
@@ -484,23 +1123,49 @@
           <w:p>
             <w:pPr>
               <w:spacing w:after="0" w:line="240" w:lineRule="auto"/>
-              <w:cnfStyle w:val="000000000000" w:firstRow="0" w:lastRow="0" w:firstColumn="0" w:lastColumn="0" w:oddVBand="0" w:evenVBand="0" w:oddHBand="0" w:evenHBand="0" w:firstRowFirstColumn="0" w:firstRowLastColumn="0" w:lastRowFirstColumn="0" w:lastRowLastColumn="0"/>
+              <w:rPr>
+                <w:rFonts w:hint="default"/>
+                <w:lang w:val="en-US"/>
+              </w:rPr>
             </w:pPr>
           </w:p>
         </w:tc>
       </w:tr>
       <w:tr>
-        <w:tc>
-          <w:tcPr>
-            <w:cnfStyle w:val="001000000000" w:firstRow="0" w:lastRow="0" w:firstColumn="1" w:lastColumn="0" w:oddVBand="0" w:evenVBand="0" w:oddHBand="0" w:evenHBand="0" w:firstRowFirstColumn="0" w:firstRowLastColumn="0" w:lastRowFirstColumn="0" w:lastRowLastColumn="0"/>
+        <w:tblPrEx>
+          <w:tblBorders>
+            <w:top w:val="single" w:color="9CC2E5" w:themeColor="accent5" w:themeTint="99" w:sz="4" w:space="0"/>
+            <w:left w:val="single" w:color="9CC2E5" w:themeColor="accent5" w:themeTint="99" w:sz="4" w:space="0"/>
+            <w:bottom w:val="single" w:color="9CC2E5" w:themeColor="accent5" w:themeTint="99" w:sz="4" w:space="0"/>
+            <w:right w:val="single" w:color="9CC2E5" w:themeColor="accent5" w:themeTint="99" w:sz="4" w:space="0"/>
+            <w:insideH w:val="single" w:color="9CC2E5" w:themeColor="accent5" w:themeTint="99" w:sz="4" w:space="0"/>
+            <w:insideV w:val="single" w:color="9CC2E5" w:themeColor="accent5" w:themeTint="99" w:sz="4" w:space="0"/>
+          </w:tblBorders>
+          <w:tblCellMar>
+            <w:top w:w="0" w:type="dxa"/>
+            <w:left w:w="108" w:type="dxa"/>
+            <w:bottom w:w="0" w:type="dxa"/>
+            <w:right w:w="108" w:type="dxa"/>
+          </w:tblCellMar>
+        </w:tblPrEx>
+        <w:tc>
+          <w:tcPr>
             <w:tcW w:w="1830" w:type="dxa"/>
             <w:shd w:val="clear" w:color="auto" w:fill="D9E2F3" w:themeFill="accent1" w:themeFillTint="33"/>
           </w:tcPr>
           <w:p>
             <w:pPr>
               <w:spacing w:after="0" w:line="240" w:lineRule="auto"/>
-            </w:pPr>
-            <w:r>
+              <w:rPr>
+                <w:b/>
+                <w:bCs/>
+              </w:rPr>
+            </w:pPr>
+            <w:r>
+              <w:rPr>
+                <w:b/>
+                <w:bCs/>
+              </w:rPr>
               <w:t>UR5</w:t>
             </w:r>
           </w:p>
@@ -513,7 +1178,6 @@
           <w:p>
             <w:pPr>
               <w:spacing w:after="0" w:line="240" w:lineRule="auto"/>
-              <w:cnfStyle w:val="000000000000" w:firstRow="0" w:lastRow="0" w:firstColumn="0" w:lastColumn="0" w:oddVBand="0" w:evenVBand="0" w:oddHBand="0" w:evenHBand="0" w:firstRowFirstColumn="0" w:firstRowLastColumn="0" w:lastRowFirstColumn="0" w:lastRowLastColumn="0"/>
               <w:rPr>
                 <w:sz w:val="24"/>
                 <w:szCs w:val="24"/>
@@ -536,22 +1200,48 @@
           <w:p>
             <w:pPr>
               <w:spacing w:after="0" w:line="240" w:lineRule="auto"/>
-              <w:cnfStyle w:val="000000000000" w:firstRow="0" w:lastRow="0" w:firstColumn="0" w:lastColumn="0" w:oddVBand="0" w:evenVBand="0" w:oddHBand="0" w:evenHBand="0" w:firstRowFirstColumn="0" w:firstRowLastColumn="0" w:lastRowFirstColumn="0" w:lastRowLastColumn="0"/>
+              <w:rPr>
+                <w:rFonts w:hint="default"/>
+                <w:lang w:val="en-US"/>
+              </w:rPr>
             </w:pPr>
           </w:p>
         </w:tc>
       </w:tr>
       <w:tr>
-        <w:tc>
-          <w:tcPr>
-            <w:cnfStyle w:val="001000000000" w:firstRow="0" w:lastRow="0" w:firstColumn="1" w:lastColumn="0" w:oddVBand="0" w:evenVBand="0" w:oddHBand="0" w:evenHBand="0" w:firstRowFirstColumn="0" w:firstRowLastColumn="0" w:lastRowFirstColumn="0" w:lastRowLastColumn="0"/>
+        <w:tblPrEx>
+          <w:tblBorders>
+            <w:top w:val="single" w:color="9CC2E5" w:themeColor="accent5" w:themeTint="99" w:sz="4" w:space="0"/>
+            <w:left w:val="single" w:color="9CC2E5" w:themeColor="accent5" w:themeTint="99" w:sz="4" w:space="0"/>
+            <w:bottom w:val="single" w:color="9CC2E5" w:themeColor="accent5" w:themeTint="99" w:sz="4" w:space="0"/>
+            <w:right w:val="single" w:color="9CC2E5" w:themeColor="accent5" w:themeTint="99" w:sz="4" w:space="0"/>
+            <w:insideH w:val="single" w:color="9CC2E5" w:themeColor="accent5" w:themeTint="99" w:sz="4" w:space="0"/>
+            <w:insideV w:val="single" w:color="9CC2E5" w:themeColor="accent5" w:themeTint="99" w:sz="4" w:space="0"/>
+          </w:tblBorders>
+          <w:tblCellMar>
+            <w:top w:w="0" w:type="dxa"/>
+            <w:left w:w="108" w:type="dxa"/>
+            <w:bottom w:w="0" w:type="dxa"/>
+            <w:right w:w="108" w:type="dxa"/>
+          </w:tblCellMar>
+        </w:tblPrEx>
+        <w:tc>
+          <w:tcPr>
             <w:tcW w:w="1830" w:type="dxa"/>
           </w:tcPr>
           <w:p>
             <w:pPr>
               <w:spacing w:after="0" w:line="240" w:lineRule="auto"/>
-            </w:pPr>
-            <w:r>
+              <w:rPr>
+                <w:b/>
+                <w:bCs/>
+              </w:rPr>
+            </w:pPr>
+            <w:r>
+              <w:rPr>
+                <w:b/>
+                <w:bCs/>
+              </w:rPr>
               <w:t>UR6</w:t>
             </w:r>
           </w:p>
@@ -563,7 +1253,6 @@
           <w:p>
             <w:pPr>
               <w:spacing w:after="0" w:line="240" w:lineRule="auto"/>
-              <w:cnfStyle w:val="000000000000" w:firstRow="0" w:lastRow="0" w:firstColumn="0" w:lastColumn="0" w:oddVBand="0" w:evenVBand="0" w:oddHBand="0" w:evenHBand="0" w:firstRowFirstColumn="0" w:firstRowLastColumn="0" w:lastRowFirstColumn="0" w:lastRowLastColumn="0"/>
               <w:rPr>
                 <w:sz w:val="24"/>
                 <w:szCs w:val="24"/>
@@ -585,15 +1274,29 @@
           <w:p>
             <w:pPr>
               <w:spacing w:after="0" w:line="240" w:lineRule="auto"/>
-              <w:cnfStyle w:val="000000000000" w:firstRow="0" w:lastRow="0" w:firstColumn="0" w:lastColumn="0" w:oddVBand="0" w:evenVBand="0" w:oddHBand="0" w:evenHBand="0" w:firstRowFirstColumn="0" w:firstRowLastColumn="0" w:lastRowFirstColumn="0" w:lastRowLastColumn="0"/>
             </w:pPr>
           </w:p>
         </w:tc>
       </w:tr>
       <w:tr>
-        <w:tc>
-          <w:tcPr>
-            <w:cnfStyle w:val="001000000000" w:firstRow="0" w:lastRow="0" w:firstColumn="1" w:lastColumn="0" w:oddVBand="0" w:evenVBand="0" w:oddHBand="0" w:evenHBand="0" w:firstRowFirstColumn="0" w:firstRowLastColumn="0" w:lastRowFirstColumn="0" w:lastRowLastColumn="0"/>
+        <w:tblPrEx>
+          <w:tblBorders>
+            <w:top w:val="single" w:color="9CC2E5" w:themeColor="accent5" w:themeTint="99" w:sz="4" w:space="0"/>
+            <w:left w:val="single" w:color="9CC2E5" w:themeColor="accent5" w:themeTint="99" w:sz="4" w:space="0"/>
+            <w:bottom w:val="single" w:color="9CC2E5" w:themeColor="accent5" w:themeTint="99" w:sz="4" w:space="0"/>
+            <w:right w:val="single" w:color="9CC2E5" w:themeColor="accent5" w:themeTint="99" w:sz="4" w:space="0"/>
+            <w:insideH w:val="single" w:color="9CC2E5" w:themeColor="accent5" w:themeTint="99" w:sz="4" w:space="0"/>
+            <w:insideV w:val="single" w:color="9CC2E5" w:themeColor="accent5" w:themeTint="99" w:sz="4" w:space="0"/>
+          </w:tblBorders>
+          <w:tblCellMar>
+            <w:top w:w="0" w:type="dxa"/>
+            <w:left w:w="108" w:type="dxa"/>
+            <w:bottom w:w="0" w:type="dxa"/>
+            <w:right w:w="108" w:type="dxa"/>
+          </w:tblCellMar>
+        </w:tblPrEx>
+        <w:tc>
+          <w:tcPr>
             <w:tcW w:w="1830" w:type="dxa"/>
             <w:shd w:val="clear" w:color="auto" w:fill="DEEAF6" w:themeFill="accent5" w:themeFillTint="33"/>
           </w:tcPr>
@@ -606,6 +1309,10 @@
               </w:rPr>
             </w:pPr>
             <w:r>
+              <w:rPr>
+                <w:b/>
+                <w:bCs/>
+              </w:rPr>
               <w:t>UR7</w:t>
             </w:r>
           </w:p>
@@ -618,32 +1325,17 @@
           <w:p>
             <w:pPr>
               <w:spacing w:after="0" w:line="240" w:lineRule="auto"/>
-              <w:cnfStyle w:val="000000000000" w:firstRow="0" w:lastRow="0" w:firstColumn="0" w:lastColumn="0" w:oddVBand="0" w:evenVBand="0" w:oddHBand="0" w:evenHBand="0" w:firstRowFirstColumn="0" w:firstRowLastColumn="0" w:lastRowFirstColumn="0" w:lastRowLastColumn="0"/>
-              <w:rPr>
-                <w:sz w:val="24"/>
-                <w:szCs w:val="24"/>
-              </w:rPr>
-            </w:pPr>
-            <w:r>
-              <w:rPr>
-                <w:sz w:val="24"/>
-                <w:szCs w:val="24"/>
-              </w:rPr>
-              <w:t>Us</w:t>
-            </w:r>
-            <w:r>
-              <w:rPr>
-                <w:sz w:val="24"/>
-                <w:szCs w:val="24"/>
-              </w:rPr>
-              <w:t>ers can rate and comments about the store’s service</w:t>
-            </w:r>
-            <w:r>
-              <w:rPr>
-                <w:sz w:val="24"/>
-                <w:szCs w:val="24"/>
-              </w:rPr>
-              <w:t xml:space="preserve"> and products</w:t>
+              <w:rPr>
+                <w:sz w:val="24"/>
+                <w:szCs w:val="24"/>
+              </w:rPr>
+            </w:pPr>
+            <w:r>
+              <w:rPr>
+                <w:sz w:val="24"/>
+                <w:szCs w:val="24"/>
+              </w:rPr>
+              <w:t>Users can rate and comments about the store’s service and products</w:t>
             </w:r>
           </w:p>
         </w:tc>
@@ -655,29 +1347,50 @@
           <w:p>
             <w:pPr>
               <w:spacing w:after="0" w:line="240" w:lineRule="auto"/>
-              <w:cnfStyle w:val="000000000000" w:firstRow="0" w:lastRow="0" w:firstColumn="0" w:lastColumn="0" w:oddVBand="0" w:evenVBand="0" w:oddHBand="0" w:evenHBand="0" w:firstRowFirstColumn="0" w:firstRowLastColumn="0" w:lastRowFirstColumn="0" w:lastRowLastColumn="0"/>
-            </w:pPr>
-          </w:p>
-          <w:p>
-            <w:pPr>
-              <w:spacing w:after="0" w:line="240" w:lineRule="auto"/>
-              <w:cnfStyle w:val="000000000000" w:firstRow="0" w:lastRow="0" w:firstColumn="0" w:lastColumn="0" w:oddVBand="0" w:evenVBand="0" w:oddHBand="0" w:evenHBand="0" w:firstRowFirstColumn="0" w:firstRowLastColumn="0" w:lastRowFirstColumn="0" w:lastRowLastColumn="0"/>
+            </w:pPr>
+          </w:p>
+          <w:p>
+            <w:pPr>
+              <w:spacing w:after="0" w:line="240" w:lineRule="auto"/>
             </w:pPr>
           </w:p>
         </w:tc>
       </w:tr>
       <w:tr>
-        <w:tc>
-          <w:tcPr>
-            <w:cnfStyle w:val="001000000000" w:firstRow="0" w:lastRow="0" w:firstColumn="1" w:lastColumn="0" w:oddVBand="0" w:evenVBand="0" w:oddHBand="0" w:evenHBand="0" w:firstRowFirstColumn="0" w:firstRowLastColumn="0" w:lastRowFirstColumn="0" w:lastRowLastColumn="0"/>
+        <w:tblPrEx>
+          <w:tblBorders>
+            <w:top w:val="single" w:color="9CC2E5" w:themeColor="accent5" w:themeTint="99" w:sz="4" w:space="0"/>
+            <w:left w:val="single" w:color="9CC2E5" w:themeColor="accent5" w:themeTint="99" w:sz="4" w:space="0"/>
+            <w:bottom w:val="single" w:color="9CC2E5" w:themeColor="accent5" w:themeTint="99" w:sz="4" w:space="0"/>
+            <w:right w:val="single" w:color="9CC2E5" w:themeColor="accent5" w:themeTint="99" w:sz="4" w:space="0"/>
+            <w:insideH w:val="single" w:color="9CC2E5" w:themeColor="accent5" w:themeTint="99" w:sz="4" w:space="0"/>
+            <w:insideV w:val="single" w:color="9CC2E5" w:themeColor="accent5" w:themeTint="99" w:sz="4" w:space="0"/>
+          </w:tblBorders>
+          <w:tblCellMar>
+            <w:top w:w="0" w:type="dxa"/>
+            <w:left w:w="108" w:type="dxa"/>
+            <w:bottom w:w="0" w:type="dxa"/>
+            <w:right w:w="108" w:type="dxa"/>
+          </w:tblCellMar>
+        </w:tblPrEx>
+        <w:tc>
+          <w:tcPr>
             <w:tcW w:w="1830" w:type="dxa"/>
             <w:shd w:val="clear" w:color="auto" w:fill="FFFFFF" w:themeFill="background1"/>
           </w:tcPr>
           <w:p>
             <w:pPr>
               <w:spacing w:after="0" w:line="240" w:lineRule="auto"/>
-            </w:pPr>
-            <w:r>
+              <w:rPr>
+                <w:b/>
+                <w:bCs/>
+              </w:rPr>
+            </w:pPr>
+            <w:r>
+              <w:rPr>
+                <w:b/>
+                <w:bCs/>
+              </w:rPr>
               <w:t>UR8</w:t>
             </w:r>
           </w:p>
@@ -690,7 +1403,6 @@
           <w:p>
             <w:pPr>
               <w:spacing w:after="0" w:line="240" w:lineRule="auto"/>
-              <w:cnfStyle w:val="000000000000" w:firstRow="0" w:lastRow="0" w:firstColumn="0" w:lastColumn="0" w:oddVBand="0" w:evenVBand="0" w:oddHBand="0" w:evenHBand="0" w:firstRowFirstColumn="0" w:firstRowLastColumn="0" w:lastRowFirstColumn="0" w:lastRowLastColumn="0"/>
               <w:rPr>
                 <w:sz w:val="24"/>
                 <w:szCs w:val="24"/>
@@ -713,23 +1425,45 @@
           <w:p>
             <w:pPr>
               <w:spacing w:after="0" w:line="240" w:lineRule="auto"/>
-              <w:cnfStyle w:val="000000000000" w:firstRow="0" w:lastRow="0" w:firstColumn="0" w:lastColumn="0" w:oddVBand="0" w:evenVBand="0" w:oddHBand="0" w:evenHBand="0" w:firstRowFirstColumn="0" w:firstRowLastColumn="0" w:lastRowFirstColumn="0" w:lastRowLastColumn="0"/>
             </w:pPr>
           </w:p>
         </w:tc>
       </w:tr>
       <w:tr>
-        <w:tc>
-          <w:tcPr>
-            <w:cnfStyle w:val="001000000000" w:firstRow="0" w:lastRow="0" w:firstColumn="1" w:lastColumn="0" w:oddVBand="0" w:evenVBand="0" w:oddHBand="0" w:evenHBand="0" w:firstRowFirstColumn="0" w:firstRowLastColumn="0" w:lastRowFirstColumn="0" w:lastRowLastColumn="0"/>
+        <w:tblPrEx>
+          <w:tblBorders>
+            <w:top w:val="single" w:color="9CC2E5" w:themeColor="accent5" w:themeTint="99" w:sz="4" w:space="0"/>
+            <w:left w:val="single" w:color="9CC2E5" w:themeColor="accent5" w:themeTint="99" w:sz="4" w:space="0"/>
+            <w:bottom w:val="single" w:color="9CC2E5" w:themeColor="accent5" w:themeTint="99" w:sz="4" w:space="0"/>
+            <w:right w:val="single" w:color="9CC2E5" w:themeColor="accent5" w:themeTint="99" w:sz="4" w:space="0"/>
+            <w:insideH w:val="single" w:color="9CC2E5" w:themeColor="accent5" w:themeTint="99" w:sz="4" w:space="0"/>
+            <w:insideV w:val="single" w:color="9CC2E5" w:themeColor="accent5" w:themeTint="99" w:sz="4" w:space="0"/>
+          </w:tblBorders>
+          <w:tblCellMar>
+            <w:top w:w="0" w:type="dxa"/>
+            <w:left w:w="108" w:type="dxa"/>
+            <w:bottom w:w="0" w:type="dxa"/>
+            <w:right w:w="108" w:type="dxa"/>
+          </w:tblCellMar>
+        </w:tblPrEx>
+        <w:tc>
+          <w:tcPr>
             <w:tcW w:w="1830" w:type="dxa"/>
             <w:shd w:val="clear" w:color="auto" w:fill="DEEAF6" w:themeFill="accent5" w:themeFillTint="33"/>
           </w:tcPr>
           <w:p>
             <w:pPr>
               <w:spacing w:after="0" w:line="240" w:lineRule="auto"/>
-            </w:pPr>
-            <w:r>
+              <w:rPr>
+                <w:b/>
+                <w:bCs/>
+              </w:rPr>
+            </w:pPr>
+            <w:r>
+              <w:rPr>
+                <w:b/>
+                <w:bCs/>
+              </w:rPr>
               <w:t xml:space="preserve">UR9 </w:t>
             </w:r>
           </w:p>
@@ -742,7 +1476,6 @@
           <w:p>
             <w:pPr>
               <w:spacing w:after="0" w:line="240" w:lineRule="auto"/>
-              <w:cnfStyle w:val="000000000000" w:firstRow="0" w:lastRow="0" w:firstColumn="0" w:lastColumn="0" w:oddVBand="0" w:evenVBand="0" w:oddHBand="0" w:evenHBand="0" w:firstRowFirstColumn="0" w:firstRowLastColumn="0" w:lastRowFirstColumn="0" w:lastRowLastColumn="0"/>
               <w:rPr>
                 <w:sz w:val="24"/>
                 <w:szCs w:val="24"/>
@@ -765,23 +1498,45 @@
           <w:p>
             <w:pPr>
               <w:spacing w:after="0" w:line="240" w:lineRule="auto"/>
-              <w:cnfStyle w:val="000000000000" w:firstRow="0" w:lastRow="0" w:firstColumn="0" w:lastColumn="0" w:oddVBand="0" w:evenVBand="0" w:oddHBand="0" w:evenHBand="0" w:firstRowFirstColumn="0" w:firstRowLastColumn="0" w:lastRowFirstColumn="0" w:lastRowLastColumn="0"/>
             </w:pPr>
           </w:p>
         </w:tc>
       </w:tr>
       <w:tr>
-        <w:tc>
-          <w:tcPr>
-            <w:cnfStyle w:val="001000000000" w:firstRow="0" w:lastRow="0" w:firstColumn="1" w:lastColumn="0" w:oddVBand="0" w:evenVBand="0" w:oddHBand="0" w:evenHBand="0" w:firstRowFirstColumn="0" w:firstRowLastColumn="0" w:lastRowFirstColumn="0" w:lastRowLastColumn="0"/>
+        <w:tblPrEx>
+          <w:tblBorders>
+            <w:top w:val="single" w:color="9CC2E5" w:themeColor="accent5" w:themeTint="99" w:sz="4" w:space="0"/>
+            <w:left w:val="single" w:color="9CC2E5" w:themeColor="accent5" w:themeTint="99" w:sz="4" w:space="0"/>
+            <w:bottom w:val="single" w:color="9CC2E5" w:themeColor="accent5" w:themeTint="99" w:sz="4" w:space="0"/>
+            <w:right w:val="single" w:color="9CC2E5" w:themeColor="accent5" w:themeTint="99" w:sz="4" w:space="0"/>
+            <w:insideH w:val="single" w:color="9CC2E5" w:themeColor="accent5" w:themeTint="99" w:sz="4" w:space="0"/>
+            <w:insideV w:val="single" w:color="9CC2E5" w:themeColor="accent5" w:themeTint="99" w:sz="4" w:space="0"/>
+          </w:tblBorders>
+          <w:tblCellMar>
+            <w:top w:w="0" w:type="dxa"/>
+            <w:left w:w="108" w:type="dxa"/>
+            <w:bottom w:w="0" w:type="dxa"/>
+            <w:right w:w="108" w:type="dxa"/>
+          </w:tblCellMar>
+        </w:tblPrEx>
+        <w:tc>
+          <w:tcPr>
             <w:tcW w:w="1830" w:type="dxa"/>
             <w:shd w:val="clear" w:color="auto" w:fill="FFFFFF" w:themeFill="background1"/>
           </w:tcPr>
           <w:p>
             <w:pPr>
               <w:spacing w:after="0" w:line="240" w:lineRule="auto"/>
-            </w:pPr>
-            <w:r>
+              <w:rPr>
+                <w:b/>
+                <w:bCs/>
+              </w:rPr>
+            </w:pPr>
+            <w:r>
+              <w:rPr>
+                <w:b/>
+                <w:bCs/>
+              </w:rPr>
               <w:t>UR10</w:t>
             </w:r>
           </w:p>
@@ -794,25 +1549,17 @@
           <w:p>
             <w:pPr>
               <w:spacing w:after="0" w:line="240" w:lineRule="auto"/>
-              <w:cnfStyle w:val="000000000000" w:firstRow="0" w:lastRow="0" w:firstColumn="0" w:lastColumn="0" w:oddVBand="0" w:evenVBand="0" w:oddHBand="0" w:evenHBand="0" w:firstRowFirstColumn="0" w:firstRowLastColumn="0" w:lastRowFirstColumn="0" w:lastRowLastColumn="0"/>
-              <w:rPr>
-                <w:sz w:val="24"/>
-                <w:szCs w:val="24"/>
-              </w:rPr>
-            </w:pPr>
-            <w:r>
-              <w:rPr>
-                <w:sz w:val="24"/>
-                <w:szCs w:val="24"/>
-              </w:rPr>
-              <w:t xml:space="preserve">Users can keep track on their pets’ status(weight, hunger, health condition,…) </w:t>
-            </w:r>
-            <w:r>
-              <w:rPr>
-                <w:sz w:val="24"/>
-                <w:szCs w:val="24"/>
-              </w:rPr>
-              <w:t>through the collar.</w:t>
+              <w:rPr>
+                <w:sz w:val="24"/>
+                <w:szCs w:val="24"/>
+              </w:rPr>
+            </w:pPr>
+            <w:r>
+              <w:rPr>
+                <w:sz w:val="24"/>
+                <w:szCs w:val="24"/>
+              </w:rPr>
+              <w:t>Users can keep track on their pets’ status(weight, hunger, health condition,…) through the collar.</w:t>
             </w:r>
           </w:p>
         </w:tc>
@@ -824,23 +1571,45 @@
           <w:p>
             <w:pPr>
               <w:spacing w:after="0" w:line="240" w:lineRule="auto"/>
-              <w:cnfStyle w:val="000000000000" w:firstRow="0" w:lastRow="0" w:firstColumn="0" w:lastColumn="0" w:oddVBand="0" w:evenVBand="0" w:oddHBand="0" w:evenHBand="0" w:firstRowFirstColumn="0" w:firstRowLastColumn="0" w:lastRowFirstColumn="0" w:lastRowLastColumn="0"/>
             </w:pPr>
           </w:p>
         </w:tc>
       </w:tr>
       <w:tr>
-        <w:tc>
-          <w:tcPr>
-            <w:cnfStyle w:val="001000000000" w:firstRow="0" w:lastRow="0" w:firstColumn="1" w:lastColumn="0" w:oddVBand="0" w:evenVBand="0" w:oddHBand="0" w:evenHBand="0" w:firstRowFirstColumn="0" w:firstRowLastColumn="0" w:lastRowFirstColumn="0" w:lastRowLastColumn="0"/>
+        <w:tblPrEx>
+          <w:tblBorders>
+            <w:top w:val="single" w:color="9CC2E5" w:themeColor="accent5" w:themeTint="99" w:sz="4" w:space="0"/>
+            <w:left w:val="single" w:color="9CC2E5" w:themeColor="accent5" w:themeTint="99" w:sz="4" w:space="0"/>
+            <w:bottom w:val="single" w:color="9CC2E5" w:themeColor="accent5" w:themeTint="99" w:sz="4" w:space="0"/>
+            <w:right w:val="single" w:color="9CC2E5" w:themeColor="accent5" w:themeTint="99" w:sz="4" w:space="0"/>
+            <w:insideH w:val="single" w:color="9CC2E5" w:themeColor="accent5" w:themeTint="99" w:sz="4" w:space="0"/>
+            <w:insideV w:val="single" w:color="9CC2E5" w:themeColor="accent5" w:themeTint="99" w:sz="4" w:space="0"/>
+          </w:tblBorders>
+          <w:tblCellMar>
+            <w:top w:w="0" w:type="dxa"/>
+            <w:left w:w="108" w:type="dxa"/>
+            <w:bottom w:w="0" w:type="dxa"/>
+            <w:right w:w="108" w:type="dxa"/>
+          </w:tblCellMar>
+        </w:tblPrEx>
+        <w:tc>
+          <w:tcPr>
             <w:tcW w:w="1830" w:type="dxa"/>
             <w:shd w:val="clear" w:color="auto" w:fill="DEEAF6" w:themeFill="accent5" w:themeFillTint="33"/>
           </w:tcPr>
           <w:p>
             <w:pPr>
               <w:spacing w:after="0" w:line="240" w:lineRule="auto"/>
-            </w:pPr>
-            <w:r>
+              <w:rPr>
+                <w:b/>
+                <w:bCs/>
+              </w:rPr>
+            </w:pPr>
+            <w:r>
+              <w:rPr>
+                <w:b/>
+                <w:bCs/>
+              </w:rPr>
               <w:t>UR11</w:t>
             </w:r>
           </w:p>
@@ -853,7 +1622,6 @@
           <w:p>
             <w:pPr>
               <w:spacing w:after="0" w:line="240" w:lineRule="auto"/>
-              <w:cnfStyle w:val="000000000000" w:firstRow="0" w:lastRow="0" w:firstColumn="0" w:lastColumn="0" w:oddVBand="0" w:evenVBand="0" w:oddHBand="0" w:evenHBand="0" w:firstRowFirstColumn="0" w:firstRowLastColumn="0" w:lastRowFirstColumn="0" w:lastRowLastColumn="0"/>
               <w:rPr>
                 <w:sz w:val="24"/>
                 <w:szCs w:val="24"/>
@@ -876,23 +1644,45 @@
           <w:p>
             <w:pPr>
               <w:spacing w:after="0" w:line="240" w:lineRule="auto"/>
-              <w:cnfStyle w:val="000000000000" w:firstRow="0" w:lastRow="0" w:firstColumn="0" w:lastColumn="0" w:oddVBand="0" w:evenVBand="0" w:oddHBand="0" w:evenHBand="0" w:firstRowFirstColumn="0" w:firstRowLastColumn="0" w:lastRowFirstColumn="0" w:lastRowLastColumn="0"/>
             </w:pPr>
           </w:p>
         </w:tc>
       </w:tr>
       <w:tr>
-        <w:tc>
-          <w:tcPr>
-            <w:cnfStyle w:val="001000000000" w:firstRow="0" w:lastRow="0" w:firstColumn="1" w:lastColumn="0" w:oddVBand="0" w:evenVBand="0" w:oddHBand="0" w:evenHBand="0" w:firstRowFirstColumn="0" w:firstRowLastColumn="0" w:lastRowFirstColumn="0" w:lastRowLastColumn="0"/>
+        <w:tblPrEx>
+          <w:tblBorders>
+            <w:top w:val="single" w:color="9CC2E5" w:themeColor="accent5" w:themeTint="99" w:sz="4" w:space="0"/>
+            <w:left w:val="single" w:color="9CC2E5" w:themeColor="accent5" w:themeTint="99" w:sz="4" w:space="0"/>
+            <w:bottom w:val="single" w:color="9CC2E5" w:themeColor="accent5" w:themeTint="99" w:sz="4" w:space="0"/>
+            <w:right w:val="single" w:color="9CC2E5" w:themeColor="accent5" w:themeTint="99" w:sz="4" w:space="0"/>
+            <w:insideH w:val="single" w:color="9CC2E5" w:themeColor="accent5" w:themeTint="99" w:sz="4" w:space="0"/>
+            <w:insideV w:val="single" w:color="9CC2E5" w:themeColor="accent5" w:themeTint="99" w:sz="4" w:space="0"/>
+          </w:tblBorders>
+          <w:tblCellMar>
+            <w:top w:w="0" w:type="dxa"/>
+            <w:left w:w="108" w:type="dxa"/>
+            <w:bottom w:w="0" w:type="dxa"/>
+            <w:right w:w="108" w:type="dxa"/>
+          </w:tblCellMar>
+        </w:tblPrEx>
+        <w:tc>
+          <w:tcPr>
             <w:tcW w:w="1830" w:type="dxa"/>
             <w:shd w:val="clear" w:color="auto" w:fill="FFFFFF" w:themeFill="background1"/>
           </w:tcPr>
           <w:p>
             <w:pPr>
               <w:spacing w:after="0" w:line="240" w:lineRule="auto"/>
-            </w:pPr>
-            <w:r>
+              <w:rPr>
+                <w:b/>
+                <w:bCs/>
+              </w:rPr>
+            </w:pPr>
+            <w:r>
+              <w:rPr>
+                <w:b/>
+                <w:bCs/>
+              </w:rPr>
               <w:t>AR1</w:t>
             </w:r>
           </w:p>
@@ -905,39 +1695,17 @@
           <w:p>
             <w:pPr>
               <w:spacing w:after="0" w:line="240" w:lineRule="auto"/>
-              <w:cnfStyle w:val="000000000000" w:firstRow="0" w:lastRow="0" w:firstColumn="0" w:lastColumn="0" w:oddVBand="0" w:evenVBand="0" w:oddHBand="0" w:evenHBand="0" w:firstRowFirstColumn="0" w:firstRowLastColumn="0" w:lastRowFirstColumn="0" w:lastRowLastColumn="0"/>
-              <w:rPr>
-                <w:sz w:val="24"/>
-                <w:szCs w:val="24"/>
-              </w:rPr>
-            </w:pPr>
-            <w:r>
-              <w:rPr>
-                <w:sz w:val="24"/>
-                <w:szCs w:val="24"/>
-              </w:rPr>
-              <w:t>Admins</w:t>
-            </w:r>
-            <w:r>
-              <w:rPr>
-                <w:sz w:val="24"/>
-                <w:szCs w:val="24"/>
-              </w:rPr>
-              <w:t xml:space="preserve"> can login by enter username and password or through </w:t>
-            </w:r>
-            <w:r>
-              <w:rPr>
-                <w:sz w:val="24"/>
-                <w:szCs w:val="24"/>
-              </w:rPr>
-              <w:t>F</w:t>
-            </w:r>
-            <w:r>
-              <w:rPr>
-                <w:sz w:val="24"/>
-                <w:szCs w:val="24"/>
-              </w:rPr>
-              <w:t xml:space="preserve">acebook </w:t>
+              <w:rPr>
+                <w:sz w:val="24"/>
+                <w:szCs w:val="24"/>
+              </w:rPr>
+            </w:pPr>
+            <w:r>
+              <w:rPr>
+                <w:sz w:val="24"/>
+                <w:szCs w:val="24"/>
+              </w:rPr>
+              <w:t xml:space="preserve">Admins can login by enter username and password or through Facebook </w:t>
             </w:r>
           </w:p>
         </w:tc>
@@ -949,23 +1717,45 @@
           <w:p>
             <w:pPr>
               <w:spacing w:after="0" w:line="240" w:lineRule="auto"/>
-              <w:cnfStyle w:val="000000000000" w:firstRow="0" w:lastRow="0" w:firstColumn="0" w:lastColumn="0" w:oddVBand="0" w:evenVBand="0" w:oddHBand="0" w:evenHBand="0" w:firstRowFirstColumn="0" w:firstRowLastColumn="0" w:lastRowFirstColumn="0" w:lastRowLastColumn="0"/>
             </w:pPr>
           </w:p>
         </w:tc>
       </w:tr>
       <w:tr>
-        <w:tc>
-          <w:tcPr>
-            <w:cnfStyle w:val="001000000000" w:firstRow="0" w:lastRow="0" w:firstColumn="1" w:lastColumn="0" w:oddVBand="0" w:evenVBand="0" w:oddHBand="0" w:evenHBand="0" w:firstRowFirstColumn="0" w:firstRowLastColumn="0" w:lastRowFirstColumn="0" w:lastRowLastColumn="0"/>
+        <w:tblPrEx>
+          <w:tblBorders>
+            <w:top w:val="single" w:color="9CC2E5" w:themeColor="accent5" w:themeTint="99" w:sz="4" w:space="0"/>
+            <w:left w:val="single" w:color="9CC2E5" w:themeColor="accent5" w:themeTint="99" w:sz="4" w:space="0"/>
+            <w:bottom w:val="single" w:color="9CC2E5" w:themeColor="accent5" w:themeTint="99" w:sz="4" w:space="0"/>
+            <w:right w:val="single" w:color="9CC2E5" w:themeColor="accent5" w:themeTint="99" w:sz="4" w:space="0"/>
+            <w:insideH w:val="single" w:color="9CC2E5" w:themeColor="accent5" w:themeTint="99" w:sz="4" w:space="0"/>
+            <w:insideV w:val="single" w:color="9CC2E5" w:themeColor="accent5" w:themeTint="99" w:sz="4" w:space="0"/>
+          </w:tblBorders>
+          <w:tblCellMar>
+            <w:top w:w="0" w:type="dxa"/>
+            <w:left w:w="108" w:type="dxa"/>
+            <w:bottom w:w="0" w:type="dxa"/>
+            <w:right w:w="108" w:type="dxa"/>
+          </w:tblCellMar>
+        </w:tblPrEx>
+        <w:tc>
+          <w:tcPr>
             <w:tcW w:w="1830" w:type="dxa"/>
             <w:shd w:val="clear" w:color="auto" w:fill="DEEAF6" w:themeFill="accent5" w:themeFillTint="33"/>
           </w:tcPr>
           <w:p>
             <w:pPr>
               <w:spacing w:after="0" w:line="240" w:lineRule="auto"/>
-            </w:pPr>
-            <w:r>
+              <w:rPr>
+                <w:b/>
+                <w:bCs/>
+              </w:rPr>
+            </w:pPr>
+            <w:r>
+              <w:rPr>
+                <w:b/>
+                <w:bCs/>
+              </w:rPr>
               <w:t>AR2</w:t>
             </w:r>
           </w:p>
@@ -978,7 +1768,6 @@
           <w:p>
             <w:pPr>
               <w:spacing w:after="0" w:line="240" w:lineRule="auto"/>
-              <w:cnfStyle w:val="000000000000" w:firstRow="0" w:lastRow="0" w:firstColumn="0" w:lastColumn="0" w:oddVBand="0" w:evenVBand="0" w:oddHBand="0" w:evenHBand="0" w:firstRowFirstColumn="0" w:firstRowLastColumn="0" w:lastRowFirstColumn="0" w:lastRowLastColumn="0"/>
               <w:rPr>
                 <w:sz w:val="24"/>
                 <w:szCs w:val="24"/>
@@ -1001,23 +1790,45 @@
           <w:p>
             <w:pPr>
               <w:spacing w:after="0" w:line="240" w:lineRule="auto"/>
-              <w:cnfStyle w:val="000000000000" w:firstRow="0" w:lastRow="0" w:firstColumn="0" w:lastColumn="0" w:oddVBand="0" w:evenVBand="0" w:oddHBand="0" w:evenHBand="0" w:firstRowFirstColumn="0" w:firstRowLastColumn="0" w:lastRowFirstColumn="0" w:lastRowLastColumn="0"/>
             </w:pPr>
           </w:p>
         </w:tc>
       </w:tr>
       <w:tr>
-        <w:tc>
-          <w:tcPr>
-            <w:cnfStyle w:val="001000000000" w:firstRow="0" w:lastRow="0" w:firstColumn="1" w:lastColumn="0" w:oddVBand="0" w:evenVBand="0" w:oddHBand="0" w:evenHBand="0" w:firstRowFirstColumn="0" w:firstRowLastColumn="0" w:lastRowFirstColumn="0" w:lastRowLastColumn="0"/>
+        <w:tblPrEx>
+          <w:tblBorders>
+            <w:top w:val="single" w:color="9CC2E5" w:themeColor="accent5" w:themeTint="99" w:sz="4" w:space="0"/>
+            <w:left w:val="single" w:color="9CC2E5" w:themeColor="accent5" w:themeTint="99" w:sz="4" w:space="0"/>
+            <w:bottom w:val="single" w:color="9CC2E5" w:themeColor="accent5" w:themeTint="99" w:sz="4" w:space="0"/>
+            <w:right w:val="single" w:color="9CC2E5" w:themeColor="accent5" w:themeTint="99" w:sz="4" w:space="0"/>
+            <w:insideH w:val="single" w:color="9CC2E5" w:themeColor="accent5" w:themeTint="99" w:sz="4" w:space="0"/>
+            <w:insideV w:val="single" w:color="9CC2E5" w:themeColor="accent5" w:themeTint="99" w:sz="4" w:space="0"/>
+          </w:tblBorders>
+          <w:tblCellMar>
+            <w:top w:w="0" w:type="dxa"/>
+            <w:left w:w="108" w:type="dxa"/>
+            <w:bottom w:w="0" w:type="dxa"/>
+            <w:right w:w="108" w:type="dxa"/>
+          </w:tblCellMar>
+        </w:tblPrEx>
+        <w:tc>
+          <w:tcPr>
             <w:tcW w:w="1830" w:type="dxa"/>
             <w:shd w:val="clear" w:color="auto" w:fill="FFFFFF" w:themeFill="background1"/>
           </w:tcPr>
           <w:p>
             <w:pPr>
               <w:spacing w:after="0" w:line="240" w:lineRule="auto"/>
-            </w:pPr>
-            <w:r>
+              <w:rPr>
+                <w:b/>
+                <w:bCs/>
+              </w:rPr>
+            </w:pPr>
+            <w:r>
+              <w:rPr>
+                <w:b/>
+                <w:bCs/>
+              </w:rPr>
               <w:t>AR3</w:t>
             </w:r>
           </w:p>
@@ -1030,7 +1841,6 @@
           <w:p>
             <w:pPr>
               <w:spacing w:after="0" w:line="240" w:lineRule="auto"/>
-              <w:cnfStyle w:val="000000000000" w:firstRow="0" w:lastRow="0" w:firstColumn="0" w:lastColumn="0" w:oddVBand="0" w:evenVBand="0" w:oddHBand="0" w:evenHBand="0" w:firstRowFirstColumn="0" w:firstRowLastColumn="0" w:lastRowFirstColumn="0" w:lastRowLastColumn="0"/>
               <w:rPr>
                 <w:sz w:val="24"/>
                 <w:szCs w:val="24"/>
@@ -1053,23 +1863,45 @@
           <w:p>
             <w:pPr>
               <w:spacing w:after="0" w:line="240" w:lineRule="auto"/>
-              <w:cnfStyle w:val="000000000000" w:firstRow="0" w:lastRow="0" w:firstColumn="0" w:lastColumn="0" w:oddVBand="0" w:evenVBand="0" w:oddHBand="0" w:evenHBand="0" w:firstRowFirstColumn="0" w:firstRowLastColumn="0" w:lastRowFirstColumn="0" w:lastRowLastColumn="0"/>
             </w:pPr>
           </w:p>
         </w:tc>
       </w:tr>
       <w:tr>
-        <w:tc>
-          <w:tcPr>
-            <w:cnfStyle w:val="001000000000" w:firstRow="0" w:lastRow="0" w:firstColumn="1" w:lastColumn="0" w:oddVBand="0" w:evenVBand="0" w:oddHBand="0" w:evenHBand="0" w:firstRowFirstColumn="0" w:firstRowLastColumn="0" w:lastRowFirstColumn="0" w:lastRowLastColumn="0"/>
+        <w:tblPrEx>
+          <w:tblBorders>
+            <w:top w:val="single" w:color="9CC2E5" w:themeColor="accent5" w:themeTint="99" w:sz="4" w:space="0"/>
+            <w:left w:val="single" w:color="9CC2E5" w:themeColor="accent5" w:themeTint="99" w:sz="4" w:space="0"/>
+            <w:bottom w:val="single" w:color="9CC2E5" w:themeColor="accent5" w:themeTint="99" w:sz="4" w:space="0"/>
+            <w:right w:val="single" w:color="9CC2E5" w:themeColor="accent5" w:themeTint="99" w:sz="4" w:space="0"/>
+            <w:insideH w:val="single" w:color="9CC2E5" w:themeColor="accent5" w:themeTint="99" w:sz="4" w:space="0"/>
+            <w:insideV w:val="single" w:color="9CC2E5" w:themeColor="accent5" w:themeTint="99" w:sz="4" w:space="0"/>
+          </w:tblBorders>
+          <w:tblCellMar>
+            <w:top w:w="0" w:type="dxa"/>
+            <w:left w:w="108" w:type="dxa"/>
+            <w:bottom w:w="0" w:type="dxa"/>
+            <w:right w:w="108" w:type="dxa"/>
+          </w:tblCellMar>
+        </w:tblPrEx>
+        <w:tc>
+          <w:tcPr>
             <w:tcW w:w="1830" w:type="dxa"/>
             <w:shd w:val="clear" w:color="auto" w:fill="DEEAF6" w:themeFill="accent5" w:themeFillTint="33"/>
           </w:tcPr>
           <w:p>
             <w:pPr>
               <w:spacing w:after="0" w:line="240" w:lineRule="auto"/>
-            </w:pPr>
-            <w:r>
+              <w:rPr>
+                <w:b/>
+                <w:bCs/>
+              </w:rPr>
+            </w:pPr>
+            <w:r>
+              <w:rPr>
+                <w:b/>
+                <w:bCs/>
+              </w:rPr>
               <w:t>AR4</w:t>
             </w:r>
           </w:p>
@@ -1081,7 +1913,6 @@
           </w:tcPr>
           <w:p>
             <w:pPr>
-              <w:cnfStyle w:val="000000000000" w:firstRow="0" w:lastRow="0" w:firstColumn="0" w:lastColumn="0" w:oddVBand="0" w:evenVBand="0" w:oddHBand="0" w:evenHBand="0" w:firstRowFirstColumn="0" w:firstRowLastColumn="0" w:lastRowFirstColumn="0" w:lastRowLastColumn="0"/>
               <w:rPr>
                 <w:sz w:val="24"/>
                 <w:szCs w:val="24"/>
@@ -1104,23 +1935,56 @@
           <w:p>
             <w:pPr>
               <w:spacing w:after="0" w:line="240" w:lineRule="auto"/>
-              <w:cnfStyle w:val="000000000000" w:firstRow="0" w:lastRow="0" w:firstColumn="0" w:lastColumn="0" w:oddVBand="0" w:evenVBand="0" w:oddHBand="0" w:evenHBand="0" w:firstRowFirstColumn="0" w:firstRowLastColumn="0" w:lastRowFirstColumn="0" w:lastRowLastColumn="0"/>
-            </w:pPr>
+              <w:rPr>
+                <w:rFonts w:hint="default"/>
+                <w:lang w:val="en-US"/>
+              </w:rPr>
+            </w:pPr>
+            <w:r>
+              <w:rPr>
+                <w:rFonts w:hint="default"/>
+                <w:lang w:val="en-US"/>
+              </w:rPr>
+              <w:t>UR7</w:t>
+            </w:r>
           </w:p>
         </w:tc>
       </w:tr>
       <w:tr>
-        <w:tc>
-          <w:tcPr>
-            <w:cnfStyle w:val="001000000000" w:firstRow="0" w:lastRow="0" w:firstColumn="1" w:lastColumn="0" w:oddVBand="0" w:evenVBand="0" w:oddHBand="0" w:evenHBand="0" w:firstRowFirstColumn="0" w:firstRowLastColumn="0" w:lastRowFirstColumn="0" w:lastRowLastColumn="0"/>
+        <w:tblPrEx>
+          <w:tblBorders>
+            <w:top w:val="single" w:color="9CC2E5" w:themeColor="accent5" w:themeTint="99" w:sz="4" w:space="0"/>
+            <w:left w:val="single" w:color="9CC2E5" w:themeColor="accent5" w:themeTint="99" w:sz="4" w:space="0"/>
+            <w:bottom w:val="single" w:color="9CC2E5" w:themeColor="accent5" w:themeTint="99" w:sz="4" w:space="0"/>
+            <w:right w:val="single" w:color="9CC2E5" w:themeColor="accent5" w:themeTint="99" w:sz="4" w:space="0"/>
+            <w:insideH w:val="single" w:color="9CC2E5" w:themeColor="accent5" w:themeTint="99" w:sz="4" w:space="0"/>
+            <w:insideV w:val="single" w:color="9CC2E5" w:themeColor="accent5" w:themeTint="99" w:sz="4" w:space="0"/>
+          </w:tblBorders>
+          <w:tblCellMar>
+            <w:top w:w="0" w:type="dxa"/>
+            <w:left w:w="108" w:type="dxa"/>
+            <w:bottom w:w="0" w:type="dxa"/>
+            <w:right w:w="108" w:type="dxa"/>
+          </w:tblCellMar>
+        </w:tblPrEx>
+        <w:tc>
+          <w:tcPr>
             <w:tcW w:w="1830" w:type="dxa"/>
             <w:shd w:val="clear" w:color="auto" w:fill="FFFFFF" w:themeFill="background1"/>
           </w:tcPr>
           <w:p>
             <w:pPr>
               <w:spacing w:after="0" w:line="240" w:lineRule="auto"/>
-            </w:pPr>
-            <w:r>
+              <w:rPr>
+                <w:b/>
+                <w:bCs/>
+              </w:rPr>
+            </w:pPr>
+            <w:r>
+              <w:rPr>
+                <w:b/>
+                <w:bCs/>
+              </w:rPr>
               <w:t>AR5</w:t>
             </w:r>
           </w:p>
@@ -1132,32 +1996,17 @@
           </w:tcPr>
           <w:p>
             <w:pPr>
-              <w:cnfStyle w:val="000000000000" w:firstRow="0" w:lastRow="0" w:firstColumn="0" w:lastColumn="0" w:oddVBand="0" w:evenVBand="0" w:oddHBand="0" w:evenHBand="0" w:firstRowFirstColumn="0" w:firstRowLastColumn="0" w:lastRowFirstColumn="0" w:lastRowLastColumn="0"/>
-              <w:rPr>
-                <w:sz w:val="24"/>
-                <w:szCs w:val="24"/>
-              </w:rPr>
-            </w:pPr>
-            <w:r>
-              <w:rPr>
-                <w:sz w:val="24"/>
-                <w:szCs w:val="24"/>
-              </w:rPr>
-              <w:t>Give feedback to the store</w:t>
-            </w:r>
-            <w:r>
-              <w:rPr>
-                <w:sz w:val="24"/>
-                <w:szCs w:val="24"/>
-              </w:rPr>
-              <w:t xml:space="preserve"> </w:t>
-            </w:r>
-            <w:r>
-              <w:rPr>
-                <w:sz w:val="24"/>
-                <w:szCs w:val="24"/>
-              </w:rPr>
-              <w:t>owners</w:t>
+              <w:rPr>
+                <w:sz w:val="24"/>
+                <w:szCs w:val="24"/>
+              </w:rPr>
+            </w:pPr>
+            <w:r>
+              <w:rPr>
+                <w:sz w:val="24"/>
+                <w:szCs w:val="24"/>
+              </w:rPr>
+              <w:t>Give feedback to the store owners</w:t>
             </w:r>
           </w:p>
         </w:tc>
@@ -1169,23 +2018,45 @@
           <w:p>
             <w:pPr>
               <w:spacing w:after="0" w:line="240" w:lineRule="auto"/>
-              <w:cnfStyle w:val="000000000000" w:firstRow="0" w:lastRow="0" w:firstColumn="0" w:lastColumn="0" w:oddVBand="0" w:evenVBand="0" w:oddHBand="0" w:evenHBand="0" w:firstRowFirstColumn="0" w:firstRowLastColumn="0" w:lastRowFirstColumn="0" w:lastRowLastColumn="0"/>
             </w:pPr>
           </w:p>
         </w:tc>
       </w:tr>
       <w:tr>
-        <w:tc>
-          <w:tcPr>
-            <w:cnfStyle w:val="001000000000" w:firstRow="0" w:lastRow="0" w:firstColumn="1" w:lastColumn="0" w:oddVBand="0" w:evenVBand="0" w:oddHBand="0" w:evenHBand="0" w:firstRowFirstColumn="0" w:firstRowLastColumn="0" w:lastRowFirstColumn="0" w:lastRowLastColumn="0"/>
+        <w:tblPrEx>
+          <w:tblBorders>
+            <w:top w:val="single" w:color="9CC2E5" w:themeColor="accent5" w:themeTint="99" w:sz="4" w:space="0"/>
+            <w:left w:val="single" w:color="9CC2E5" w:themeColor="accent5" w:themeTint="99" w:sz="4" w:space="0"/>
+            <w:bottom w:val="single" w:color="9CC2E5" w:themeColor="accent5" w:themeTint="99" w:sz="4" w:space="0"/>
+            <w:right w:val="single" w:color="9CC2E5" w:themeColor="accent5" w:themeTint="99" w:sz="4" w:space="0"/>
+            <w:insideH w:val="single" w:color="9CC2E5" w:themeColor="accent5" w:themeTint="99" w:sz="4" w:space="0"/>
+            <w:insideV w:val="single" w:color="9CC2E5" w:themeColor="accent5" w:themeTint="99" w:sz="4" w:space="0"/>
+          </w:tblBorders>
+          <w:tblCellMar>
+            <w:top w:w="0" w:type="dxa"/>
+            <w:left w:w="108" w:type="dxa"/>
+            <w:bottom w:w="0" w:type="dxa"/>
+            <w:right w:w="108" w:type="dxa"/>
+          </w:tblCellMar>
+        </w:tblPrEx>
+        <w:tc>
+          <w:tcPr>
             <w:tcW w:w="1830" w:type="dxa"/>
             <w:shd w:val="clear" w:color="auto" w:fill="DEEAF6" w:themeFill="accent5" w:themeFillTint="33"/>
           </w:tcPr>
           <w:p>
             <w:pPr>
               <w:spacing w:after="0" w:line="240" w:lineRule="auto"/>
-            </w:pPr>
-            <w:r>
+              <w:rPr>
+                <w:b/>
+                <w:bCs/>
+              </w:rPr>
+            </w:pPr>
+            <w:r>
+              <w:rPr>
+                <w:b/>
+                <w:bCs/>
+              </w:rPr>
               <w:t>StOR1</w:t>
             </w:r>
           </w:p>
@@ -1197,39 +2068,17 @@
           </w:tcPr>
           <w:p>
             <w:pPr>
-              <w:cnfStyle w:val="000000000000" w:firstRow="0" w:lastRow="0" w:firstColumn="0" w:lastColumn="0" w:oddVBand="0" w:evenVBand="0" w:oddHBand="0" w:evenHBand="0" w:firstRowFirstColumn="0" w:firstRowLastColumn="0" w:lastRowFirstColumn="0" w:lastRowLastColumn="0"/>
-              <w:rPr>
-                <w:sz w:val="24"/>
-                <w:szCs w:val="24"/>
-              </w:rPr>
-            </w:pPr>
-            <w:r>
-              <w:rPr>
-                <w:sz w:val="24"/>
-                <w:szCs w:val="24"/>
-              </w:rPr>
-              <w:t>Store owners</w:t>
-            </w:r>
-            <w:r>
-              <w:rPr>
-                <w:sz w:val="24"/>
-                <w:szCs w:val="24"/>
-              </w:rPr>
-              <w:t xml:space="preserve"> must register an account in order to login. </w:t>
-            </w:r>
-            <w:r>
-              <w:rPr>
-                <w:sz w:val="24"/>
-                <w:szCs w:val="24"/>
-              </w:rPr>
-              <w:t>Store owner</w:t>
-            </w:r>
-            <w:r>
-              <w:rPr>
-                <w:sz w:val="24"/>
-                <w:szCs w:val="24"/>
-              </w:rPr>
-              <w:t>s can register with Username and Password or with Facebook.</w:t>
+              <w:rPr>
+                <w:sz w:val="24"/>
+                <w:szCs w:val="24"/>
+              </w:rPr>
+            </w:pPr>
+            <w:r>
+              <w:rPr>
+                <w:sz w:val="24"/>
+                <w:szCs w:val="24"/>
+              </w:rPr>
+              <w:t>Store owners must register an account in order to login. Store owners can register with Username and Password or with Facebook.</w:t>
             </w:r>
           </w:p>
         </w:tc>
@@ -1241,15 +2090,29 @@
           <w:p>
             <w:pPr>
               <w:spacing w:after="0" w:line="240" w:lineRule="auto"/>
-              <w:cnfStyle w:val="000000000000" w:firstRow="0" w:lastRow="0" w:firstColumn="0" w:lastColumn="0" w:oddVBand="0" w:evenVBand="0" w:oddHBand="0" w:evenHBand="0" w:firstRowFirstColumn="0" w:firstRowLastColumn="0" w:lastRowFirstColumn="0" w:lastRowLastColumn="0"/>
             </w:pPr>
           </w:p>
         </w:tc>
       </w:tr>
       <w:tr>
-        <w:tc>
-          <w:tcPr>
-            <w:cnfStyle w:val="001000000000" w:firstRow="0" w:lastRow="0" w:firstColumn="1" w:lastColumn="0" w:oddVBand="0" w:evenVBand="0" w:oddHBand="0" w:evenHBand="0" w:firstRowFirstColumn="0" w:firstRowLastColumn="0" w:lastRowFirstColumn="0" w:lastRowLastColumn="0"/>
+        <w:tblPrEx>
+          <w:tblBorders>
+            <w:top w:val="single" w:color="9CC2E5" w:themeColor="accent5" w:themeTint="99" w:sz="4" w:space="0"/>
+            <w:left w:val="single" w:color="9CC2E5" w:themeColor="accent5" w:themeTint="99" w:sz="4" w:space="0"/>
+            <w:bottom w:val="single" w:color="9CC2E5" w:themeColor="accent5" w:themeTint="99" w:sz="4" w:space="0"/>
+            <w:right w:val="single" w:color="9CC2E5" w:themeColor="accent5" w:themeTint="99" w:sz="4" w:space="0"/>
+            <w:insideH w:val="single" w:color="9CC2E5" w:themeColor="accent5" w:themeTint="99" w:sz="4" w:space="0"/>
+            <w:insideV w:val="single" w:color="9CC2E5" w:themeColor="accent5" w:themeTint="99" w:sz="4" w:space="0"/>
+          </w:tblBorders>
+          <w:tblCellMar>
+            <w:top w:w="0" w:type="dxa"/>
+            <w:left w:w="108" w:type="dxa"/>
+            <w:bottom w:w="0" w:type="dxa"/>
+            <w:right w:w="108" w:type="dxa"/>
+          </w:tblCellMar>
+        </w:tblPrEx>
+        <w:tc>
+          <w:tcPr>
             <w:tcW w:w="1830" w:type="dxa"/>
           </w:tcPr>
           <w:p>
@@ -1276,7 +2139,6 @@
           <w:p>
             <w:pPr>
               <w:spacing w:after="0" w:line="240" w:lineRule="auto"/>
-              <w:cnfStyle w:val="000000000000" w:firstRow="0" w:lastRow="0" w:firstColumn="0" w:lastColumn="0" w:oddVBand="0" w:evenVBand="0" w:oddHBand="0" w:evenHBand="0" w:firstRowFirstColumn="0" w:firstRowLastColumn="0" w:lastRowFirstColumn="0" w:lastRowLastColumn="0"/>
               <w:rPr>
                 <w:sz w:val="24"/>
                 <w:szCs w:val="24"/>
@@ -1298,15 +2160,29 @@
           <w:p>
             <w:pPr>
               <w:spacing w:after="0" w:line="240" w:lineRule="auto"/>
-              <w:cnfStyle w:val="000000000000" w:firstRow="0" w:lastRow="0" w:firstColumn="0" w:lastColumn="0" w:oddVBand="0" w:evenVBand="0" w:oddHBand="0" w:evenHBand="0" w:firstRowFirstColumn="0" w:firstRowLastColumn="0" w:lastRowFirstColumn="0" w:lastRowLastColumn="0"/>
             </w:pPr>
           </w:p>
         </w:tc>
       </w:tr>
       <w:tr>
-        <w:tc>
-          <w:tcPr>
-            <w:cnfStyle w:val="001000000000" w:firstRow="0" w:lastRow="0" w:firstColumn="1" w:lastColumn="0" w:oddVBand="0" w:evenVBand="0" w:oddHBand="0" w:evenHBand="0" w:firstRowFirstColumn="0" w:firstRowLastColumn="0" w:lastRowFirstColumn="0" w:lastRowLastColumn="0"/>
+        <w:tblPrEx>
+          <w:tblBorders>
+            <w:top w:val="single" w:color="9CC2E5" w:themeColor="accent5" w:themeTint="99" w:sz="4" w:space="0"/>
+            <w:left w:val="single" w:color="9CC2E5" w:themeColor="accent5" w:themeTint="99" w:sz="4" w:space="0"/>
+            <w:bottom w:val="single" w:color="9CC2E5" w:themeColor="accent5" w:themeTint="99" w:sz="4" w:space="0"/>
+            <w:right w:val="single" w:color="9CC2E5" w:themeColor="accent5" w:themeTint="99" w:sz="4" w:space="0"/>
+            <w:insideH w:val="single" w:color="9CC2E5" w:themeColor="accent5" w:themeTint="99" w:sz="4" w:space="0"/>
+            <w:insideV w:val="single" w:color="9CC2E5" w:themeColor="accent5" w:themeTint="99" w:sz="4" w:space="0"/>
+          </w:tblBorders>
+          <w:tblCellMar>
+            <w:top w:w="0" w:type="dxa"/>
+            <w:left w:w="108" w:type="dxa"/>
+            <w:bottom w:w="0" w:type="dxa"/>
+            <w:right w:w="108" w:type="dxa"/>
+          </w:tblCellMar>
+        </w:tblPrEx>
+        <w:tc>
+          <w:tcPr>
             <w:tcW w:w="1830" w:type="dxa"/>
             <w:shd w:val="clear" w:color="auto" w:fill="DEEAF6" w:themeFill="accent5" w:themeFillTint="33"/>
           </w:tcPr>
@@ -1319,6 +2195,10 @@
               </w:rPr>
             </w:pPr>
             <w:r>
+              <w:rPr>
+                <w:b/>
+                <w:bCs/>
+              </w:rPr>
               <w:t>StOR3</w:t>
             </w:r>
           </w:p>
@@ -1331,7 +2211,6 @@
           <w:p>
             <w:pPr>
               <w:spacing w:after="0" w:line="240" w:lineRule="auto"/>
-              <w:cnfStyle w:val="000000000000" w:firstRow="0" w:lastRow="0" w:firstColumn="0" w:lastColumn="0" w:oddVBand="0" w:evenVBand="0" w:oddHBand="0" w:evenHBand="0" w:firstRowFirstColumn="0" w:firstRowLastColumn="0" w:lastRowFirstColumn="0" w:lastRowLastColumn="0"/>
               <w:rPr>
                 <w:sz w:val="24"/>
                 <w:szCs w:val="24"/>
@@ -1354,15 +2233,29 @@
           <w:p>
             <w:pPr>
               <w:spacing w:after="0" w:line="240" w:lineRule="auto"/>
-              <w:cnfStyle w:val="000000000000" w:firstRow="0" w:lastRow="0" w:firstColumn="0" w:lastColumn="0" w:oddVBand="0" w:evenVBand="0" w:oddHBand="0" w:evenHBand="0" w:firstRowFirstColumn="0" w:firstRowLastColumn="0" w:lastRowFirstColumn="0" w:lastRowLastColumn="0"/>
             </w:pPr>
           </w:p>
         </w:tc>
       </w:tr>
       <w:tr>
-        <w:tc>
-          <w:tcPr>
-            <w:cnfStyle w:val="001000000000" w:firstRow="0" w:lastRow="0" w:firstColumn="1" w:lastColumn="0" w:oddVBand="0" w:evenVBand="0" w:oddHBand="0" w:evenHBand="0" w:firstRowFirstColumn="0" w:firstRowLastColumn="0" w:lastRowFirstColumn="0" w:lastRowLastColumn="0"/>
+        <w:tblPrEx>
+          <w:tblBorders>
+            <w:top w:val="single" w:color="9CC2E5" w:themeColor="accent5" w:themeTint="99" w:sz="4" w:space="0"/>
+            <w:left w:val="single" w:color="9CC2E5" w:themeColor="accent5" w:themeTint="99" w:sz="4" w:space="0"/>
+            <w:bottom w:val="single" w:color="9CC2E5" w:themeColor="accent5" w:themeTint="99" w:sz="4" w:space="0"/>
+            <w:right w:val="single" w:color="9CC2E5" w:themeColor="accent5" w:themeTint="99" w:sz="4" w:space="0"/>
+            <w:insideH w:val="single" w:color="9CC2E5" w:themeColor="accent5" w:themeTint="99" w:sz="4" w:space="0"/>
+            <w:insideV w:val="single" w:color="9CC2E5" w:themeColor="accent5" w:themeTint="99" w:sz="4" w:space="0"/>
+          </w:tblBorders>
+          <w:tblCellMar>
+            <w:top w:w="0" w:type="dxa"/>
+            <w:left w:w="108" w:type="dxa"/>
+            <w:bottom w:w="0" w:type="dxa"/>
+            <w:right w:w="108" w:type="dxa"/>
+          </w:tblCellMar>
+        </w:tblPrEx>
+        <w:tc>
+          <w:tcPr>
             <w:tcW w:w="1830" w:type="dxa"/>
           </w:tcPr>
           <w:p>
@@ -1374,7 +2267,10 @@
               </w:rPr>
             </w:pPr>
             <w:r>
-              <w:lastRenderedPageBreak/>
+              <w:rPr>
+                <w:b/>
+                <w:bCs/>
+              </w:rPr>
               <w:t>StOR4</w:t>
             </w:r>
           </w:p>
@@ -1386,32 +2282,17 @@
           <w:p>
             <w:pPr>
               <w:spacing w:after="0" w:line="240" w:lineRule="auto"/>
-              <w:cnfStyle w:val="000000000000" w:firstRow="0" w:lastRow="0" w:firstColumn="0" w:lastColumn="0" w:oddVBand="0" w:evenVBand="0" w:oddHBand="0" w:evenHBand="0" w:firstRowFirstColumn="0" w:firstRowLastColumn="0" w:lastRowFirstColumn="0" w:lastRowLastColumn="0"/>
-              <w:rPr>
-                <w:sz w:val="24"/>
-                <w:szCs w:val="24"/>
-              </w:rPr>
-            </w:pPr>
-            <w:r>
-              <w:rPr>
-                <w:sz w:val="24"/>
-                <w:szCs w:val="24"/>
-              </w:rPr>
-              <w:t>Store owners can edit</w:t>
-            </w:r>
-            <w:r>
-              <w:rPr>
-                <w:sz w:val="24"/>
-                <w:szCs w:val="24"/>
-              </w:rPr>
-              <w:t xml:space="preserve"> or delete</w:t>
-            </w:r>
-            <w:r>
-              <w:rPr>
-                <w:sz w:val="24"/>
-                <w:szCs w:val="24"/>
-              </w:rPr>
-              <w:t xml:space="preserve"> the services that their store already has on the system.</w:t>
+              <w:rPr>
+                <w:sz w:val="24"/>
+                <w:szCs w:val="24"/>
+              </w:rPr>
+            </w:pPr>
+            <w:r>
+              <w:rPr>
+                <w:sz w:val="24"/>
+                <w:szCs w:val="24"/>
+              </w:rPr>
+              <w:t>Store owners can edit or delete the services that their store already has on the system.</w:t>
             </w:r>
           </w:p>
         </w:tc>
@@ -1422,15 +2303,29 @@
           <w:p>
             <w:pPr>
               <w:spacing w:after="0" w:line="240" w:lineRule="auto"/>
-              <w:cnfStyle w:val="000000000000" w:firstRow="0" w:lastRow="0" w:firstColumn="0" w:lastColumn="0" w:oddVBand="0" w:evenVBand="0" w:oddHBand="0" w:evenHBand="0" w:firstRowFirstColumn="0" w:firstRowLastColumn="0" w:lastRowFirstColumn="0" w:lastRowLastColumn="0"/>
             </w:pPr>
           </w:p>
         </w:tc>
       </w:tr>
       <w:tr>
-        <w:tc>
-          <w:tcPr>
-            <w:cnfStyle w:val="001000000000" w:firstRow="0" w:lastRow="0" w:firstColumn="1" w:lastColumn="0" w:oddVBand="0" w:evenVBand="0" w:oddHBand="0" w:evenHBand="0" w:firstRowFirstColumn="0" w:firstRowLastColumn="0" w:lastRowFirstColumn="0" w:lastRowLastColumn="0"/>
+        <w:tblPrEx>
+          <w:tblBorders>
+            <w:top w:val="single" w:color="9CC2E5" w:themeColor="accent5" w:themeTint="99" w:sz="4" w:space="0"/>
+            <w:left w:val="single" w:color="9CC2E5" w:themeColor="accent5" w:themeTint="99" w:sz="4" w:space="0"/>
+            <w:bottom w:val="single" w:color="9CC2E5" w:themeColor="accent5" w:themeTint="99" w:sz="4" w:space="0"/>
+            <w:right w:val="single" w:color="9CC2E5" w:themeColor="accent5" w:themeTint="99" w:sz="4" w:space="0"/>
+            <w:insideH w:val="single" w:color="9CC2E5" w:themeColor="accent5" w:themeTint="99" w:sz="4" w:space="0"/>
+            <w:insideV w:val="single" w:color="9CC2E5" w:themeColor="accent5" w:themeTint="99" w:sz="4" w:space="0"/>
+          </w:tblBorders>
+          <w:tblCellMar>
+            <w:top w:w="0" w:type="dxa"/>
+            <w:left w:w="108" w:type="dxa"/>
+            <w:bottom w:w="0" w:type="dxa"/>
+            <w:right w:w="108" w:type="dxa"/>
+          </w:tblCellMar>
+        </w:tblPrEx>
+        <w:tc>
+          <w:tcPr>
             <w:tcW w:w="1830" w:type="dxa"/>
             <w:shd w:val="clear" w:color="auto" w:fill="D9E2F3" w:themeFill="accent1" w:themeFillTint="33"/>
           </w:tcPr>
@@ -1443,6 +2338,10 @@
               </w:rPr>
             </w:pPr>
             <w:r>
+              <w:rPr>
+                <w:b/>
+                <w:bCs/>
+              </w:rPr>
               <w:t>StOR5</w:t>
             </w:r>
           </w:p>
@@ -1453,9 +2352,6 @@
             <w:shd w:val="clear" w:color="auto" w:fill="D9E2F3" w:themeFill="accent1" w:themeFillTint="33"/>
           </w:tcPr>
           <w:p>
-            <w:pPr>
-              <w:cnfStyle w:val="000000000000" w:firstRow="0" w:lastRow="0" w:firstColumn="0" w:lastColumn="0" w:oddVBand="0" w:evenVBand="0" w:oddHBand="0" w:evenHBand="0" w:firstRowFirstColumn="0" w:firstRowLastColumn="0" w:lastRowFirstColumn="0" w:lastRowLastColumn="0"/>
-            </w:pPr>
             <w:r>
               <w:rPr>
                 <w:sz w:val="24"/>
@@ -1464,10 +2360,7 @@
               <w:t xml:space="preserve">Store owners </w:t>
             </w:r>
             <w:r>
-              <w:t>can c</w:t>
-            </w:r>
-            <w:r>
-              <w:t>reate a new product to showcase</w:t>
+              <w:t>can create a new product to showcase</w:t>
             </w:r>
           </w:p>
         </w:tc>
@@ -1479,15 +2372,29 @@
           <w:p>
             <w:pPr>
               <w:spacing w:after="0" w:line="240" w:lineRule="auto"/>
-              <w:cnfStyle w:val="000000000000" w:firstRow="0" w:lastRow="0" w:firstColumn="0" w:lastColumn="0" w:oddVBand="0" w:evenVBand="0" w:oddHBand="0" w:evenHBand="0" w:firstRowFirstColumn="0" w:firstRowLastColumn="0" w:lastRowFirstColumn="0" w:lastRowLastColumn="0"/>
             </w:pPr>
           </w:p>
         </w:tc>
       </w:tr>
       <w:tr>
-        <w:tc>
-          <w:tcPr>
-            <w:cnfStyle w:val="001000000000" w:firstRow="0" w:lastRow="0" w:firstColumn="1" w:lastColumn="0" w:oddVBand="0" w:evenVBand="0" w:oddHBand="0" w:evenHBand="0" w:firstRowFirstColumn="0" w:firstRowLastColumn="0" w:lastRowFirstColumn="0" w:lastRowLastColumn="0"/>
+        <w:tblPrEx>
+          <w:tblBorders>
+            <w:top w:val="single" w:color="9CC2E5" w:themeColor="accent5" w:themeTint="99" w:sz="4" w:space="0"/>
+            <w:left w:val="single" w:color="9CC2E5" w:themeColor="accent5" w:themeTint="99" w:sz="4" w:space="0"/>
+            <w:bottom w:val="single" w:color="9CC2E5" w:themeColor="accent5" w:themeTint="99" w:sz="4" w:space="0"/>
+            <w:right w:val="single" w:color="9CC2E5" w:themeColor="accent5" w:themeTint="99" w:sz="4" w:space="0"/>
+            <w:insideH w:val="single" w:color="9CC2E5" w:themeColor="accent5" w:themeTint="99" w:sz="4" w:space="0"/>
+            <w:insideV w:val="single" w:color="9CC2E5" w:themeColor="accent5" w:themeTint="99" w:sz="4" w:space="0"/>
+          </w:tblBorders>
+          <w:tblCellMar>
+            <w:top w:w="0" w:type="dxa"/>
+            <w:left w:w="108" w:type="dxa"/>
+            <w:bottom w:w="0" w:type="dxa"/>
+            <w:right w:w="108" w:type="dxa"/>
+          </w:tblCellMar>
+        </w:tblPrEx>
+        <w:tc>
+          <w:tcPr>
             <w:tcW w:w="1830" w:type="dxa"/>
           </w:tcPr>
           <w:p>
@@ -1499,6 +2406,10 @@
               </w:rPr>
             </w:pPr>
             <w:r>
+              <w:rPr>
+                <w:b/>
+                <w:bCs/>
+              </w:rPr>
               <w:t>StOR6</w:t>
             </w:r>
           </w:p>
@@ -1510,32 +2421,17 @@
           <w:p>
             <w:pPr>
               <w:spacing w:after="0" w:line="240" w:lineRule="auto"/>
-              <w:cnfStyle w:val="000000000000" w:firstRow="0" w:lastRow="0" w:firstColumn="0" w:lastColumn="0" w:oddVBand="0" w:evenVBand="0" w:oddHBand="0" w:evenHBand="0" w:firstRowFirstColumn="0" w:firstRowLastColumn="0" w:lastRowFirstColumn="0" w:lastRowLastColumn="0"/>
-              <w:rPr>
-                <w:sz w:val="24"/>
-                <w:szCs w:val="24"/>
-              </w:rPr>
-            </w:pPr>
-            <w:r>
-              <w:rPr>
-                <w:sz w:val="24"/>
-                <w:szCs w:val="24"/>
-              </w:rPr>
-              <w:t xml:space="preserve">Store owners can edit or delete the </w:t>
-            </w:r>
-            <w:r>
-              <w:rPr>
-                <w:sz w:val="24"/>
-                <w:szCs w:val="24"/>
-              </w:rPr>
-              <w:t>products</w:t>
-            </w:r>
-            <w:r>
-              <w:rPr>
-                <w:sz w:val="24"/>
-                <w:szCs w:val="24"/>
-              </w:rPr>
-              <w:t xml:space="preserve"> that their store already has on the system.</w:t>
+              <w:rPr>
+                <w:sz w:val="24"/>
+                <w:szCs w:val="24"/>
+              </w:rPr>
+            </w:pPr>
+            <w:r>
+              <w:rPr>
+                <w:sz w:val="24"/>
+                <w:szCs w:val="24"/>
+              </w:rPr>
+              <w:t>Store owners can edit or delete the products that their store already has on the system.</w:t>
             </w:r>
           </w:p>
         </w:tc>
@@ -1546,7 +2442,6 @@
           <w:p>
             <w:pPr>
               <w:spacing w:after="0" w:line="240" w:lineRule="auto"/>
-              <w:cnfStyle w:val="000000000000" w:firstRow="0" w:lastRow="0" w:firstColumn="0" w:lastColumn="0" w:oddVBand="0" w:evenVBand="0" w:oddHBand="0" w:evenHBand="0" w:firstRowFirstColumn="0" w:firstRowLastColumn="0" w:lastRowFirstColumn="0" w:lastRowLastColumn="0"/>
             </w:pPr>
           </w:p>
         </w:tc>
@@ -1555,7 +2450,7 @@
     <w:p/>
     <w:p>
       <w:pPr>
-        <w:pStyle w:val="Heading1"/>
+        <w:pStyle w:val="2"/>
       </w:pPr>
       <w:r>
         <w:t>Non-functional Requirements</w:t>
@@ -1564,7 +2459,7 @@
     <w:p/>
     <w:p>
       <w:pPr>
-        <w:pStyle w:val="Heading2"/>
+        <w:pStyle w:val="3"/>
       </w:pPr>
       <w:r>
         <w:t>Targeted Platforms</w:t>
@@ -1573,26 +2468,34 @@
     <w:p>
       <w:r>
         <w:tab/>
+      </w:r>
+      <w:r>
         <w:t>-</w:t>
       </w:r>
       <w:r>
         <w:tab/>
+      </w:r>
+      <w:r>
         <w:t>Mobile platform: Android and iOS.</w:t>
       </w:r>
     </w:p>
     <w:p>
       <w:r>
         <w:tab/>
+      </w:r>
+      <w:r>
         <w:t>-</w:t>
       </w:r>
       <w:r>
         <w:tab/>
+      </w:r>
+      <w:r>
         <w:t>PC platform.</w:t>
       </w:r>
     </w:p>
     <w:p>
       <w:pPr>
-        <w:pStyle w:val="Heading2"/>
+        <w:pStyle w:val="3"/>
       </w:pPr>
       <w:r>
         <w:t>Performance</w:t>
@@ -1660,7 +2563,7 @@
     </w:p>
     <w:p>
       <w:pPr>
-        <w:pStyle w:val="Heading2"/>
+        <w:pStyle w:val="3"/>
       </w:pPr>
       <w:r>
         <w:t>Availability</w:t>
@@ -1672,7 +2575,7 @@
         <w:spacing w:after="0"/>
         <w:ind w:firstLine="720"/>
         <w:rPr>
-          <w:rFonts w:ascii="sans-serif" w:eastAsia="sans-serif" w:hAnsi="sans-serif" w:cs="sans-serif"/>
+          <w:rFonts w:ascii="sans-serif" w:hAnsi="sans-serif" w:eastAsia="sans-serif" w:cs="sans-serif"/>
           <w:sz w:val="15"/>
           <w:szCs w:val="15"/>
         </w:rPr>
@@ -1685,7 +2588,27 @@
           <w:shd w:val="clear" w:color="auto" w:fill="FFFFFF"/>
           <w:lang w:eastAsia="zh-CN" w:bidi="ar"/>
         </w:rPr>
-        <w:t>-The server shall be working 24 hours per day and 7 days per week.</w:t>
+        <w:t>-The server shall be working 24 hours per day and 7 days per week</w:t>
+      </w:r>
+      <w:r>
+        <w:rPr>
+          <w:rFonts w:hint="default" w:eastAsia="sans-serif" w:cs="sans-serif"/>
+          <w:sz w:val="24"/>
+          <w:szCs w:val="24"/>
+          <w:shd w:val="clear" w:color="auto" w:fill="FFFFFF"/>
+          <w:lang w:val="en-US" w:eastAsia="zh-CN" w:bidi="ar"/>
+        </w:rPr>
+        <w:t xml:space="preserve"> if there is no unexpected critical bugs</w:t>
+      </w:r>
+      <w:r>
+        <w:rPr>
+          <w:rFonts w:eastAsia="sans-serif" w:cs="sans-serif"/>
+          <w:sz w:val="24"/>
+          <w:szCs w:val="24"/>
+          <w:shd w:val="clear" w:color="auto" w:fill="FFFFFF"/>
+          <w:lang w:eastAsia="zh-CN" w:bidi="ar"/>
+        </w:rPr>
+        <w:t>.</w:t>
       </w:r>
     </w:p>
     <w:p>
@@ -1696,7 +2619,7 @@
     </w:p>
     <w:p>
       <w:pPr>
-        <w:pStyle w:val="Heading2"/>
+        <w:pStyle w:val="3"/>
       </w:pPr>
       <w:r>
         <w:t>Reliability</w:t>
@@ -1732,6 +2655,15 @@
           <w:lang w:eastAsia="zh-CN" w:bidi="ar"/>
         </w:rPr>
         <w:tab/>
+      </w:r>
+      <w:r>
+        <w:rPr>
+          <w:rFonts w:eastAsia="sans-serif" w:cs="sans-serif"/>
+          <w:sz w:val="24"/>
+          <w:szCs w:val="24"/>
+          <w:shd w:val="clear" w:color="auto" w:fill="FFFFFF"/>
+          <w:lang w:eastAsia="zh-CN" w:bidi="ar"/>
+        </w:rPr>
         <w:t>There is no requirement for system maintenance task from the user.</w:t>
       </w:r>
     </w:p>
@@ -1765,6 +2697,15 @@
           <w:lang w:eastAsia="zh-CN" w:bidi="ar"/>
         </w:rPr>
         <w:tab/>
+      </w:r>
+      <w:r>
+        <w:rPr>
+          <w:rFonts w:eastAsia="sans-serif" w:cs="sans-serif"/>
+          <w:sz w:val="24"/>
+          <w:szCs w:val="24"/>
+          <w:shd w:val="clear" w:color="auto" w:fill="FFFFFF"/>
+          <w:lang w:eastAsia="zh-CN" w:bidi="ar"/>
+        </w:rPr>
         <w:t>Mean Time Between Failures (MTBF): more than 6 months.</w:t>
       </w:r>
     </w:p>
@@ -1798,6 +2739,15 @@
           <w:lang w:eastAsia="zh-CN" w:bidi="ar"/>
         </w:rPr>
         <w:tab/>
+      </w:r>
+      <w:r>
+        <w:rPr>
+          <w:rFonts w:eastAsia="sans-serif" w:cs="sans-serif"/>
+          <w:sz w:val="24"/>
+          <w:szCs w:val="24"/>
+          <w:shd w:val="clear" w:color="auto" w:fill="FFFFFF"/>
+          <w:lang w:eastAsia="zh-CN" w:bidi="ar"/>
+        </w:rPr>
         <w:t>Maximum Bugs and Defect Rate: 0.5 bugs per thousand lines of code (0.5bugs/KLOC).</w:t>
       </w:r>
     </w:p>
@@ -1831,6 +2781,15 @@
           <w:lang w:eastAsia="zh-CN" w:bidi="ar"/>
         </w:rPr>
         <w:tab/>
+      </w:r>
+      <w:r>
+        <w:rPr>
+          <w:rFonts w:eastAsia="sans-serif" w:cs="sans-serif"/>
+          <w:sz w:val="24"/>
+          <w:szCs w:val="24"/>
+          <w:shd w:val="clear" w:color="auto" w:fill="FFFFFF"/>
+          <w:lang w:eastAsia="zh-CN" w:bidi="ar"/>
+        </w:rPr>
         <w:t xml:space="preserve">Critical bugs: </w:t>
       </w:r>
     </w:p>
@@ -1866,6 +2825,15 @@
           <w:lang w:eastAsia="zh-CN" w:bidi="ar"/>
         </w:rPr>
         <w:tab/>
+      </w:r>
+      <w:r>
+        <w:rPr>
+          <w:rFonts w:eastAsia="sans-serif" w:cs="sans-serif"/>
+          <w:sz w:val="24"/>
+          <w:szCs w:val="24"/>
+          <w:shd w:val="clear" w:color="auto" w:fill="FFFFFF"/>
+          <w:lang w:eastAsia="zh-CN" w:bidi="ar"/>
+        </w:rPr>
         <w:t>Loss of data: not any.</w:t>
       </w:r>
     </w:p>
@@ -1901,13 +2869,22 @@
           <w:lang w:eastAsia="zh-CN" w:bidi="ar"/>
         </w:rPr>
         <w:tab/>
+      </w:r>
+      <w:r>
+        <w:rPr>
+          <w:rFonts w:eastAsia="sans-serif" w:cs="sans-serif"/>
+          <w:sz w:val="24"/>
+          <w:szCs w:val="24"/>
+          <w:shd w:val="clear" w:color="auto" w:fill="FFFFFF"/>
+          <w:lang w:eastAsia="zh-CN" w:bidi="ar"/>
+        </w:rPr>
         <w:t>Server crash: probably</w:t>
       </w:r>
     </w:p>
     <w:p/>
     <w:p>
       <w:pPr>
-        <w:pStyle w:val="Heading1"/>
+        <w:pStyle w:val="2"/>
       </w:pPr>
       <w:r>
         <w:t>Release Method</w:t>
@@ -1926,13 +2903,66 @@
           <w:sz w:val="24"/>
           <w:szCs w:val="24"/>
         </w:rPr>
-        <w:lastRenderedPageBreak/>
         <w:t>- The product will be delivered by Scrum.</w:t>
       </w:r>
     </w:p>
     <w:p/>
-    <w:p/>
-    <w:p/>
+    <w:p>
+      <w:pPr>
+        <w:rPr>
+          <w:rFonts w:hint="default"/>
+          <w:lang w:val="en-US"/>
+        </w:rPr>
+      </w:pPr>
+      <w:r>
+        <w:rPr>
+          <w:rFonts w:hint="default"/>
+          <w:lang w:val="en-US"/>
+        </w:rPr>
+        <w:t>Use Case Diagram(need fix)</w:t>
+      </w:r>
+    </w:p>
+    <w:p>
+      <w:r>
+        <w:drawing>
+          <wp:inline distT="0" distB="0" distL="114300" distR="114300">
+            <wp:extent cx="6699250" cy="3815715"/>
+            <wp:effectExtent l="0" t="0" r="6350" b="9525"/>
+            <wp:docPr id="6" name="Picture 5"/>
+            <wp:cNvGraphicFramePr>
+              <a:graphicFrameLocks xmlns:a="http://schemas.openxmlformats.org/drawingml/2006/main" noChangeAspect="1"/>
+            </wp:cNvGraphicFramePr>
+            <a:graphic xmlns:a="http://schemas.openxmlformats.org/drawingml/2006/main">
+              <a:graphicData uri="http://schemas.openxmlformats.org/drawingml/2006/picture">
+                <pic:pic xmlns:pic="http://schemas.openxmlformats.org/drawingml/2006/picture">
+                  <pic:nvPicPr>
+                    <pic:cNvPr id="6" name="Picture 5"/>
+                    <pic:cNvPicPr>
+                      <a:picLocks noChangeAspect="1"/>
+                    </pic:cNvPicPr>
+                  </pic:nvPicPr>
+                  <pic:blipFill>
+                    <a:blip r:embed="rId6"/>
+                    <a:stretch>
+                      <a:fillRect/>
+                    </a:stretch>
+                  </pic:blipFill>
+                  <pic:spPr>
+                    <a:xfrm>
+                      <a:off x="0" y="0"/>
+                      <a:ext cx="6699250" cy="3815715"/>
+                    </a:xfrm>
+                    <a:prstGeom prst="rect">
+                      <a:avLst/>
+                    </a:prstGeom>
+                  </pic:spPr>
+                </pic:pic>
+              </a:graphicData>
+            </a:graphic>
+          </wp:inline>
+        </w:drawing>
+      </w:r>
+    </w:p>
     <w:p/>
     <w:p/>
     <w:p/>
@@ -1940,16 +2970,16 @@
     <w:sectPr>
       <w:pgSz w:w="12240" w:h="15840"/>
       <w:pgMar w:top="1440" w:right="1440" w:bottom="1440" w:left="1440" w:header="720" w:footer="720" w:gutter="0"/>
-      <w:cols w:space="720"/>
-      <w:docGrid w:linePitch="360"/>
+      <w:cols w:space="720" w:num="1"/>
+      <w:docGrid w:linePitch="360" w:charSpace="0"/>
     </w:sectPr>
   </w:body>
 </w:document>
 </file>
 
 <file path=word/endnotes.xml><?xml version="1.0" encoding="utf-8"?>
-<w:endnotes xmlns:wpc="http://schemas.microsoft.com/office/word/2010/wordprocessingCanvas" xmlns:cx="http://schemas.microsoft.com/office/drawing/2014/chartex" xmlns:cx1="http://schemas.microsoft.com/office/drawing/2015/9/8/chartex" xmlns:cx2="http://schemas.microsoft.com/office/drawing/2015/10/21/chartex" xmlns:cx3="http://schemas.microsoft.com/office/drawing/2016/5/9/chartex" xmlns:cx4="http://schemas.microsoft.com/office/drawing/2016/5/10/chartex" xmlns:cx5="http://schemas.microsoft.com/office/drawing/2016/5/11/chartex" xmlns:cx6="http://schemas.microsoft.com/office/drawing/2016/5/12/chartex" xmlns:cx7="http://schemas.microsoft.com/office/drawing/2016/5/13/chartex" xmlns:cx8="http://schemas.microsoft.com/office/drawing/2016/5/14/chartex" xmlns:mc="http://schemas.openxmlformats.org/markup-compatibility/2006" xmlns:aink="http://schemas.microsoft.com/office/drawing/2016/ink" xmlns:am3d="http://schemas.microsoft.com/office/drawing/2017/model3d" xmlns:o="urn:schemas-microsoft-com:office:office" xmlns:r="http://schemas.openxmlformats.org/officeDocument/2006/relationships" xmlns:m="http://schemas.openxmlformats.org/officeDocument/2006/math" xmlns:v="urn:schemas-microsoft-com:vml" xmlns:wp14="http://schemas.microsoft.com/office/word/2010/wordprocessingDrawing" xmlns:wp="http://schemas.openxmlformats.org/drawingml/2006/wordprocessingDrawing" xmlns:w10="urn:schemas-microsoft-com:office:word" xmlns:w="http://schemas.openxmlformats.org/wordprocessingml/2006/main" xmlns:w14="http://schemas.microsoft.com/office/word/2010/wordml" xmlns:w15="http://schemas.microsoft.com/office/word/2012/wordml" xmlns:w16cex="http://schemas.microsoft.com/office/word/2018/wordml/cex" xmlns:w16cid="http://schemas.microsoft.com/office/word/2016/wordml/cid" xmlns:w16="http://schemas.microsoft.com/office/word/2018/wordml" xmlns:w16sdtdh="http://schemas.microsoft.com/office/word/2020/wordml/sdtdatahash" xmlns:w16se="http://schemas.microsoft.com/office/word/2015/wordml/symex" xmlns:wpg="http://schemas.microsoft.com/office/word/2010/wordprocessingGroup" xmlns:wpi="http://schemas.microsoft.com/office/word/2010/wordprocessingInk" xmlns:wne="http://schemas.microsoft.com/office/word/2006/wordml" xmlns:wps="http://schemas.microsoft.com/office/word/2010/wordprocessingShape" mc:Ignorable="w14 w15 w16se w16cid w16 w16cex w16sdtdh wp14">
-  <w:endnote w:type="separator" w:id="-1">
+<w:endnotes xmlns:wpc="http://schemas.microsoft.com/office/word/2010/wordprocessingCanvas" xmlns:mc="http://schemas.openxmlformats.org/markup-compatibility/2006" xmlns:o="urn:schemas-microsoft-com:office:office" xmlns:r="http://schemas.openxmlformats.org/officeDocument/2006/relationships" xmlns:m="http://schemas.openxmlformats.org/officeDocument/2006/math" xmlns:v="urn:schemas-microsoft-com:vml" xmlns:wp14="http://schemas.microsoft.com/office/word/2010/wordprocessingDrawing" xmlns:wp="http://schemas.openxmlformats.org/drawingml/2006/wordprocessingDrawing" xmlns:w="http://schemas.openxmlformats.org/wordprocessingml/2006/main" xmlns:w14="http://schemas.microsoft.com/office/word/2010/wordml" xmlns:w15="http://schemas.microsoft.com/office/word/2012/wordml" xmlns:w10="urn:schemas-microsoft-com:office:word" xmlns:wpg="http://schemas.microsoft.com/office/word/2010/wordprocessingGroup" xmlns:wpi="http://schemas.microsoft.com/office/word/2010/wordprocessingInk" xmlns:wne="http://schemas.microsoft.com/office/word/2006/wordml" xmlns:wps="http://schemas.microsoft.com/office/word/2010/wordprocessingShape" xmlns:wpsCustomData="http://www.wps.cn/officeDocument/2013/wpsCustomData" mc:Ignorable="w14 w15 wp14">
+  <w:endnote w:type="separator" w:id="0">
     <w:p>
       <w:pPr>
         <w:spacing w:line="240" w:lineRule="auto"/>
@@ -1959,7 +2989,7 @@
       </w:r>
     </w:p>
   </w:endnote>
-  <w:endnote w:type="continuationSeparator" w:id="0">
+  <w:endnote w:type="continuationSeparator" w:id="1">
     <w:p>
       <w:pPr>
         <w:spacing w:line="240" w:lineRule="auto"/>
@@ -1973,21 +3003,21 @@
 </file>
 
 <file path=word/footnotes.xml><?xml version="1.0" encoding="utf-8"?>
-<w:footnotes xmlns:wpc="http://schemas.microsoft.com/office/word/2010/wordprocessingCanvas" xmlns:cx="http://schemas.microsoft.com/office/drawing/2014/chartex" xmlns:cx1="http://schemas.microsoft.com/office/drawing/2015/9/8/chartex" xmlns:cx2="http://schemas.microsoft.com/office/drawing/2015/10/21/chartex" xmlns:cx3="http://schemas.microsoft.com/office/drawing/2016/5/9/chartex" xmlns:cx4="http://schemas.microsoft.com/office/drawing/2016/5/10/chartex" xmlns:cx5="http://schemas.microsoft.com/office/drawing/2016/5/11/chartex" xmlns:cx6="http://schemas.microsoft.com/office/drawing/2016/5/12/chartex" xmlns:cx7="http://schemas.microsoft.com/office/drawing/2016/5/13/chartex" xmlns:cx8="http://schemas.microsoft.com/office/drawing/2016/5/14/chartex" xmlns:mc="http://schemas.openxmlformats.org/markup-compatibility/2006" xmlns:aink="http://schemas.microsoft.com/office/drawing/2016/ink" xmlns:am3d="http://schemas.microsoft.com/office/drawing/2017/model3d" xmlns:o="urn:schemas-microsoft-com:office:office" xmlns:r="http://schemas.openxmlformats.org/officeDocument/2006/relationships" xmlns:m="http://schemas.openxmlformats.org/officeDocument/2006/math" xmlns:v="urn:schemas-microsoft-com:vml" xmlns:wp14="http://schemas.microsoft.com/office/word/2010/wordprocessingDrawing" xmlns:wp="http://schemas.openxmlformats.org/drawingml/2006/wordprocessingDrawing" xmlns:w10="urn:schemas-microsoft-com:office:word" xmlns:w="http://schemas.openxmlformats.org/wordprocessingml/2006/main" xmlns:w14="http://schemas.microsoft.com/office/word/2010/wordml" xmlns:w15="http://schemas.microsoft.com/office/word/2012/wordml" xmlns:w16cex="http://schemas.microsoft.com/office/word/2018/wordml/cex" xmlns:w16cid="http://schemas.microsoft.com/office/word/2016/wordml/cid" xmlns:w16="http://schemas.microsoft.com/office/word/2018/wordml" xmlns:w16sdtdh="http://schemas.microsoft.com/office/word/2020/wordml/sdtdatahash" xmlns:w16se="http://schemas.microsoft.com/office/word/2015/wordml/symex" xmlns:wpg="http://schemas.microsoft.com/office/word/2010/wordprocessingGroup" xmlns:wpi="http://schemas.microsoft.com/office/word/2010/wordprocessingInk" xmlns:wne="http://schemas.microsoft.com/office/word/2006/wordml" xmlns:wps="http://schemas.microsoft.com/office/word/2010/wordprocessingShape" mc:Ignorable="w14 w15 w16se w16cid w16 w16cex w16sdtdh wp14">
-  <w:footnote w:type="separator" w:id="-1">
+<w:footnotes xmlns:wpc="http://schemas.microsoft.com/office/word/2010/wordprocessingCanvas" xmlns:mc="http://schemas.openxmlformats.org/markup-compatibility/2006" xmlns:o="urn:schemas-microsoft-com:office:office" xmlns:r="http://schemas.openxmlformats.org/officeDocument/2006/relationships" xmlns:m="http://schemas.openxmlformats.org/officeDocument/2006/math" xmlns:v="urn:schemas-microsoft-com:vml" xmlns:wp14="http://schemas.microsoft.com/office/word/2010/wordprocessingDrawing" xmlns:wp="http://schemas.openxmlformats.org/drawingml/2006/wordprocessingDrawing" xmlns:w="http://schemas.openxmlformats.org/wordprocessingml/2006/main" xmlns:w14="http://schemas.microsoft.com/office/word/2010/wordml" xmlns:w15="http://schemas.microsoft.com/office/word/2012/wordml" xmlns:w10="urn:schemas-microsoft-com:office:word" xmlns:wpg="http://schemas.microsoft.com/office/word/2010/wordprocessingGroup" xmlns:wpi="http://schemas.microsoft.com/office/word/2010/wordprocessingInk" xmlns:wne="http://schemas.microsoft.com/office/word/2006/wordml" xmlns:wps="http://schemas.microsoft.com/office/word/2010/wordprocessingShape" xmlns:wpsCustomData="http://www.wps.cn/officeDocument/2013/wpsCustomData" mc:Ignorable="w14 w15 wp14">
+  <w:footnote w:type="separator" w:id="0">
     <w:p>
       <w:pPr>
-        <w:spacing w:after="0" w:line="240" w:lineRule="auto"/>
+        <w:spacing w:before="0" w:after="0" w:line="240" w:lineRule="auto"/>
       </w:pPr>
       <w:r>
         <w:separator/>
       </w:r>
     </w:p>
   </w:footnote>
-  <w:footnote w:type="continuationSeparator" w:id="0">
+  <w:footnote w:type="continuationSeparator" w:id="1">
     <w:p>
       <w:pPr>
-        <w:spacing w:after="0" w:line="240" w:lineRule="auto"/>
+        <w:spacing w:before="0" w:after="0" w:line="240" w:lineRule="auto"/>
       </w:pPr>
       <w:r>
         <w:continuationSeparator/>
@@ -1998,124 +3028,12 @@
 </file>
 
 <file path=word/numbering.xml><?xml version="1.0" encoding="utf-8"?>
-<w:numbering xmlns:wpc="http://schemas.microsoft.com/office/word/2010/wordprocessingCanvas" xmlns:cx="http://schemas.microsoft.com/office/drawing/2014/chartex" xmlns:cx1="http://schemas.microsoft.com/office/drawing/2015/9/8/chartex" xmlns:cx2="http://schemas.microsoft.com/office/drawing/2015/10/21/chartex" xmlns:cx3="http://schemas.microsoft.com/office/drawing/2016/5/9/chartex" xmlns:cx4="http://schemas.microsoft.com/office/drawing/2016/5/10/chartex" xmlns:cx5="http://schemas.microsoft.com/office/drawing/2016/5/11/chartex" xmlns:cx6="http://schemas.microsoft.com/office/drawing/2016/5/12/chartex" xmlns:cx7="http://schemas.microsoft.com/office/drawing/2016/5/13/chartex" xmlns:cx8="http://schemas.microsoft.com/office/drawing/2016/5/14/chartex" xmlns:mc="http://schemas.openxmlformats.org/markup-compatibility/2006" xmlns:aink="http://schemas.microsoft.com/office/drawing/2016/ink" xmlns:am3d="http://schemas.microsoft.com/office/drawing/2017/model3d" xmlns:o="urn:schemas-microsoft-com:office:office" xmlns:r="http://schemas.openxmlformats.org/officeDocument/2006/relationships" xmlns:m="http://schemas.openxmlformats.org/officeDocument/2006/math" xmlns:v="urn:schemas-microsoft-com:vml" xmlns:wp14="http://schemas.microsoft.com/office/word/2010/wordprocessingDrawing" xmlns:wp="http://schemas.openxmlformats.org/drawingml/2006/wordprocessingDrawing" xmlns:w10="urn:schemas-microsoft-com:office:word" xmlns:w="http://schemas.openxmlformats.org/wordprocessingml/2006/main" xmlns:w14="http://schemas.microsoft.com/office/word/2010/wordml" xmlns:w15="http://schemas.microsoft.com/office/word/2012/wordml" xmlns:w16cex="http://schemas.microsoft.com/office/word/2018/wordml/cex" xmlns:w16cid="http://schemas.microsoft.com/office/word/2016/wordml/cid" xmlns:w16="http://schemas.microsoft.com/office/word/2018/wordml" xmlns:w16sdtdh="http://schemas.microsoft.com/office/word/2020/wordml/sdtdatahash" xmlns:w16se="http://schemas.microsoft.com/office/word/2015/wordml/symex" xmlns:wpg="http://schemas.microsoft.com/office/word/2010/wordprocessingGroup" xmlns:wpi="http://schemas.microsoft.com/office/word/2010/wordprocessingInk" xmlns:wne="http://schemas.microsoft.com/office/word/2006/wordml" xmlns:wps="http://schemas.microsoft.com/office/word/2010/wordprocessingShape" mc:Ignorable="w14 w15 w16se w16cid w16 w16cex w16sdtdh wp14">
-  <w:abstractNum w:abstractNumId="0" w15:restartNumberingAfterBreak="0">
-    <w:nsid w:val="48483AA7"/>
-    <w:multiLevelType w:val="hybridMultilevel"/>
-    <w:tmpl w:val="8DB00F30"/>
-    <w:lvl w:ilvl="0" w:tplc="B72CA976">
-      <w:numFmt w:val="bullet"/>
-      <w:lvlText w:val="-"/>
-      <w:lvlJc w:val="left"/>
-      <w:pPr>
-        <w:ind w:left="720" w:hanging="360"/>
-      </w:pPr>
-      <w:rPr>
-        <w:rFonts w:ascii="Calibri" w:eastAsiaTheme="minorHAnsi" w:hAnsi="Calibri" w:cs="Calibri" w:hint="default"/>
-      </w:rPr>
-    </w:lvl>
-    <w:lvl w:ilvl="1" w:tplc="04090003" w:tentative="1">
-      <w:start w:val="1"/>
-      <w:numFmt w:val="bullet"/>
-      <w:lvlText w:val="o"/>
-      <w:lvlJc w:val="left"/>
-      <w:pPr>
-        <w:ind w:left="1440" w:hanging="360"/>
-      </w:pPr>
-      <w:rPr>
-        <w:rFonts w:ascii="Courier New" w:hAnsi="Courier New" w:cs="Courier New" w:hint="default"/>
-      </w:rPr>
-    </w:lvl>
-    <w:lvl w:ilvl="2" w:tplc="04090005" w:tentative="1">
-      <w:start w:val="1"/>
-      <w:numFmt w:val="bullet"/>
-      <w:lvlText w:val=""/>
-      <w:lvlJc w:val="left"/>
-      <w:pPr>
-        <w:ind w:left="2160" w:hanging="360"/>
-      </w:pPr>
-      <w:rPr>
-        <w:rFonts w:ascii="Wingdings" w:hAnsi="Wingdings" w:hint="default"/>
-      </w:rPr>
-    </w:lvl>
-    <w:lvl w:ilvl="3" w:tplc="04090001" w:tentative="1">
-      <w:start w:val="1"/>
-      <w:numFmt w:val="bullet"/>
-      <w:lvlText w:val=""/>
-      <w:lvlJc w:val="left"/>
-      <w:pPr>
-        <w:ind w:left="2880" w:hanging="360"/>
-      </w:pPr>
-      <w:rPr>
-        <w:rFonts w:ascii="Symbol" w:hAnsi="Symbol" w:hint="default"/>
-      </w:rPr>
-    </w:lvl>
-    <w:lvl w:ilvl="4" w:tplc="04090003" w:tentative="1">
-      <w:start w:val="1"/>
-      <w:numFmt w:val="bullet"/>
-      <w:lvlText w:val="o"/>
-      <w:lvlJc w:val="left"/>
-      <w:pPr>
-        <w:ind w:left="3600" w:hanging="360"/>
-      </w:pPr>
-      <w:rPr>
-        <w:rFonts w:ascii="Courier New" w:hAnsi="Courier New" w:cs="Courier New" w:hint="default"/>
-      </w:rPr>
-    </w:lvl>
-    <w:lvl w:ilvl="5" w:tplc="04090005" w:tentative="1">
-      <w:start w:val="1"/>
-      <w:numFmt w:val="bullet"/>
-      <w:lvlText w:val=""/>
-      <w:lvlJc w:val="left"/>
-      <w:pPr>
-        <w:ind w:left="4320" w:hanging="360"/>
-      </w:pPr>
-      <w:rPr>
-        <w:rFonts w:ascii="Wingdings" w:hAnsi="Wingdings" w:hint="default"/>
-      </w:rPr>
-    </w:lvl>
-    <w:lvl w:ilvl="6" w:tplc="04090001" w:tentative="1">
-      <w:start w:val="1"/>
-      <w:numFmt w:val="bullet"/>
-      <w:lvlText w:val=""/>
-      <w:lvlJc w:val="left"/>
-      <w:pPr>
-        <w:ind w:left="5040" w:hanging="360"/>
-      </w:pPr>
-      <w:rPr>
-        <w:rFonts w:ascii="Symbol" w:hAnsi="Symbol" w:hint="default"/>
-      </w:rPr>
-    </w:lvl>
-    <w:lvl w:ilvl="7" w:tplc="04090003" w:tentative="1">
-      <w:start w:val="1"/>
-      <w:numFmt w:val="bullet"/>
-      <w:lvlText w:val="o"/>
-      <w:lvlJc w:val="left"/>
-      <w:pPr>
-        <w:ind w:left="5760" w:hanging="360"/>
-      </w:pPr>
-      <w:rPr>
-        <w:rFonts w:ascii="Courier New" w:hAnsi="Courier New" w:cs="Courier New" w:hint="default"/>
-      </w:rPr>
-    </w:lvl>
-    <w:lvl w:ilvl="8" w:tplc="04090005" w:tentative="1">
-      <w:start w:val="1"/>
-      <w:numFmt w:val="bullet"/>
-      <w:lvlText w:val=""/>
-      <w:lvlJc w:val="left"/>
-      <w:pPr>
-        <w:ind w:left="6480" w:hanging="360"/>
-      </w:pPr>
-      <w:rPr>
-        <w:rFonts w:ascii="Wingdings" w:hAnsi="Wingdings" w:hint="default"/>
-      </w:rPr>
-    </w:lvl>
-  </w:abstractNum>
-  <w:abstractNum w:abstractNumId="1" w15:restartNumberingAfterBreak="0">
+<w:numbering xmlns:wpc="http://schemas.microsoft.com/office/word/2010/wordprocessingCanvas" xmlns:mc="http://schemas.openxmlformats.org/markup-compatibility/2006" xmlns:o="urn:schemas-microsoft-com:office:office" xmlns:r="http://schemas.openxmlformats.org/officeDocument/2006/relationships" xmlns:m="http://schemas.openxmlformats.org/officeDocument/2006/math" xmlns:v="urn:schemas-microsoft-com:vml" xmlns:wp14="http://schemas.microsoft.com/office/word/2010/wordprocessingDrawing" xmlns:wp="http://schemas.openxmlformats.org/drawingml/2006/wordprocessingDrawing" xmlns:w10="urn:schemas-microsoft-com:office:word" xmlns:w="http://schemas.openxmlformats.org/wordprocessingml/2006/main" xmlns:w14="http://schemas.microsoft.com/office/word/2010/wordml" xmlns:wpg="http://schemas.microsoft.com/office/word/2010/wordprocessingGroup" xmlns:wpi="http://schemas.microsoft.com/office/word/2010/wordprocessingInk" xmlns:wne="http://schemas.microsoft.com/office/word/2006/wordml" xmlns:wps="http://schemas.microsoft.com/office/word/2010/wordprocessingShape" xmlns:wpsCustomData="http://www.wps.cn/officeDocument/2013/wpsCustomData" mc:Ignorable="w14 wp14">
+  <w:abstractNum w:abstractNumId="0">
     <w:nsid w:val="7C03642A"/>
     <w:multiLevelType w:val="multilevel"/>
     <w:tmpl w:val="7C03642A"/>
-    <w:lvl w:ilvl="0">
+    <w:lvl w:ilvl="0" w:tentative="0">
       <w:start w:val="1"/>
       <w:numFmt w:val="bullet"/>
       <w:lvlText w:val="-"/>
@@ -2129,7 +3047,7 @@
         <w:u w:val="none"/>
       </w:rPr>
     </w:lvl>
-    <w:lvl w:ilvl="1">
+    <w:lvl w:ilvl="1" w:tentative="0">
       <w:start w:val="1"/>
       <w:numFmt w:val="bullet"/>
       <w:lvlText w:val="-"/>
@@ -2143,7 +3061,7 @@
         <w:u w:val="none"/>
       </w:rPr>
     </w:lvl>
-    <w:lvl w:ilvl="2">
+    <w:lvl w:ilvl="2" w:tentative="0">
       <w:start w:val="1"/>
       <w:numFmt w:val="bullet"/>
       <w:lvlText w:val="-"/>
@@ -2157,7 +3075,7 @@
         <w:u w:val="none"/>
       </w:rPr>
     </w:lvl>
-    <w:lvl w:ilvl="3">
+    <w:lvl w:ilvl="3" w:tentative="0">
       <w:start w:val="1"/>
       <w:numFmt w:val="bullet"/>
       <w:lvlText w:val="-"/>
@@ -2171,7 +3089,7 @@
         <w:u w:val="none"/>
       </w:rPr>
     </w:lvl>
-    <w:lvl w:ilvl="4">
+    <w:lvl w:ilvl="4" w:tentative="0">
       <w:start w:val="1"/>
       <w:numFmt w:val="bullet"/>
       <w:lvlText w:val="-"/>
@@ -2185,7 +3103,7 @@
         <w:u w:val="none"/>
       </w:rPr>
     </w:lvl>
-    <w:lvl w:ilvl="5">
+    <w:lvl w:ilvl="5" w:tentative="0">
       <w:start w:val="1"/>
       <w:numFmt w:val="bullet"/>
       <w:lvlText w:val="-"/>
@@ -2199,7 +3117,7 @@
         <w:u w:val="none"/>
       </w:rPr>
     </w:lvl>
-    <w:lvl w:ilvl="6">
+    <w:lvl w:ilvl="6" w:tentative="0">
       <w:start w:val="1"/>
       <w:numFmt w:val="bullet"/>
       <w:lvlText w:val="-"/>
@@ -2213,7 +3131,7 @@
         <w:u w:val="none"/>
       </w:rPr>
     </w:lvl>
-    <w:lvl w:ilvl="7">
+    <w:lvl w:ilvl="7" w:tentative="0">
       <w:start w:val="1"/>
       <w:numFmt w:val="bullet"/>
       <w:lvlText w:val="-"/>
@@ -2227,7 +3145,7 @@
         <w:u w:val="none"/>
       </w:rPr>
     </w:lvl>
-    <w:lvl w:ilvl="8">
+    <w:lvl w:ilvl="8" w:tentative="0">
       <w:start w:val="1"/>
       <w:numFmt w:val="bullet"/>
       <w:lvlText w:val="-"/>
@@ -2243,420 +3161,293 @@
     </w:lvl>
   </w:abstractNum>
   <w:num w:numId="1">
-    <w:abstractNumId w:val="1"/>
-  </w:num>
-  <w:num w:numId="2">
     <w:abstractNumId w:val="0"/>
   </w:num>
 </w:numbering>
 </file>
 
 <file path=word/styles.xml><?xml version="1.0" encoding="utf-8"?>
-<w:styles xmlns:mc="http://schemas.openxmlformats.org/markup-compatibility/2006" xmlns:r="http://schemas.openxmlformats.org/officeDocument/2006/relationships" xmlns:w="http://schemas.openxmlformats.org/wordprocessingml/2006/main" xmlns:w14="http://schemas.microsoft.com/office/word/2010/wordml" xmlns:w15="http://schemas.microsoft.com/office/word/2012/wordml" xmlns:w16cex="http://schemas.microsoft.com/office/word/2018/wordml/cex" xmlns:w16cid="http://schemas.microsoft.com/office/word/2016/wordml/cid" xmlns:w16="http://schemas.microsoft.com/office/word/2018/wordml" xmlns:w16sdtdh="http://schemas.microsoft.com/office/word/2020/wordml/sdtdatahash" xmlns:w16se="http://schemas.microsoft.com/office/word/2015/wordml/symex" mc:Ignorable="w14 w15 w16se w16cid w16 w16cex w16sdtdh">
+<w:styles xmlns:mc="http://schemas.openxmlformats.org/markup-compatibility/2006" xmlns:o="urn:schemas-microsoft-com:office:office" xmlns:r="http://schemas.openxmlformats.org/officeDocument/2006/relationships" xmlns:m="http://schemas.openxmlformats.org/officeDocument/2006/math" xmlns:v="urn:schemas-microsoft-com:vml" xmlns:w="http://schemas.openxmlformats.org/wordprocessingml/2006/main" xmlns:w14="http://schemas.microsoft.com/office/word/2010/wordml" xmlns:w10="urn:schemas-microsoft-com:office:word" xmlns:sl="http://schemas.openxmlformats.org/schemaLibrary/2006/main" xmlns:wpsCustomData="http://www.wps.cn/officeDocument/2013/wpsCustomData" mc:Ignorable="w14">
   <w:docDefaults>
     <w:rPrDefault>
       <w:rPr>
-        <w:rFonts w:ascii="Times New Roman" w:eastAsia="SimSun" w:hAnsi="Times New Roman" w:cs="Times New Roman"/>
-        <w:lang w:val="en-US" w:eastAsia="ja-JP" w:bidi="ar-SA"/>
+        <w:rFonts w:ascii="Times New Roman" w:hAnsi="Times New Roman" w:eastAsia="SimSun" w:cs="Times New Roman"/>
       </w:rPr>
     </w:rPrDefault>
     <w:pPrDefault/>
   </w:docDefaults>
-  <w:latentStyles w:defLockedState="0" w:defUIPriority="99" w:defSemiHidden="0" w:defUnhideWhenUsed="0" w:defQFormat="0" w:count="376">
-    <w:lsdException w:name="Normal" w:uiPriority="0" w:qFormat="1"/>
-    <w:lsdException w:name="heading 1" w:uiPriority="9" w:qFormat="1"/>
-    <w:lsdException w:name="heading 2" w:uiPriority="9" w:unhideWhenUsed="1" w:qFormat="1"/>
-    <w:lsdException w:name="heading 3" w:semiHidden="1" w:uiPriority="9" w:unhideWhenUsed="1" w:qFormat="1"/>
-    <w:lsdException w:name="heading 4" w:semiHidden="1" w:uiPriority="9" w:unhideWhenUsed="1" w:qFormat="1"/>
-    <w:lsdException w:name="heading 5" w:semiHidden="1" w:uiPriority="9" w:unhideWhenUsed="1" w:qFormat="1"/>
-    <w:lsdException w:name="heading 6" w:semiHidden="1" w:uiPriority="9" w:unhideWhenUsed="1" w:qFormat="1"/>
-    <w:lsdException w:name="heading 7" w:semiHidden="1" w:uiPriority="9" w:unhideWhenUsed="1" w:qFormat="1"/>
-    <w:lsdException w:name="heading 8" w:semiHidden="1" w:uiPriority="9" w:unhideWhenUsed="1" w:qFormat="1"/>
-    <w:lsdException w:name="heading 9" w:semiHidden="1" w:uiPriority="9" w:unhideWhenUsed="1" w:qFormat="1"/>
-    <w:lsdException w:name="index 1" w:semiHidden="1" w:unhideWhenUsed="1"/>
-    <w:lsdException w:name="index 2" w:semiHidden="1" w:unhideWhenUsed="1"/>
-    <w:lsdException w:name="index 3" w:semiHidden="1" w:unhideWhenUsed="1"/>
-    <w:lsdException w:name="index 4" w:semiHidden="1" w:unhideWhenUsed="1"/>
-    <w:lsdException w:name="index 5" w:semiHidden="1" w:unhideWhenUsed="1"/>
-    <w:lsdException w:name="index 6" w:semiHidden="1" w:unhideWhenUsed="1"/>
-    <w:lsdException w:name="index 7" w:semiHidden="1" w:unhideWhenUsed="1"/>
-    <w:lsdException w:name="index 8" w:semiHidden="1" w:unhideWhenUsed="1"/>
-    <w:lsdException w:name="index 9" w:semiHidden="1" w:unhideWhenUsed="1"/>
-    <w:lsdException w:name="toc 1" w:semiHidden="1" w:uiPriority="39" w:unhideWhenUsed="1"/>
-    <w:lsdException w:name="toc 2" w:semiHidden="1" w:uiPriority="39" w:unhideWhenUsed="1"/>
-    <w:lsdException w:name="toc 3" w:semiHidden="1" w:uiPriority="39" w:unhideWhenUsed="1"/>
-    <w:lsdException w:name="toc 4" w:semiHidden="1" w:uiPriority="39" w:unhideWhenUsed="1"/>
-    <w:lsdException w:name="toc 5" w:semiHidden="1" w:uiPriority="39" w:unhideWhenUsed="1"/>
-    <w:lsdException w:name="toc 6" w:semiHidden="1" w:uiPriority="39" w:unhideWhenUsed="1"/>
-    <w:lsdException w:name="toc 7" w:semiHidden="1" w:uiPriority="39" w:unhideWhenUsed="1"/>
-    <w:lsdException w:name="toc 8" w:semiHidden="1" w:uiPriority="39" w:unhideWhenUsed="1"/>
-    <w:lsdException w:name="toc 9" w:semiHidden="1" w:uiPriority="39" w:unhideWhenUsed="1"/>
-    <w:lsdException w:name="Normal Indent" w:semiHidden="1" w:unhideWhenUsed="1"/>
-    <w:lsdException w:name="footnote text" w:semiHidden="1" w:unhideWhenUsed="1"/>
-    <w:lsdException w:name="annotation text" w:semiHidden="1" w:unhideWhenUsed="1"/>
-    <w:lsdException w:name="header" w:semiHidden="1" w:unhideWhenUsed="1"/>
-    <w:lsdException w:name="footer" w:semiHidden="1" w:unhideWhenUsed="1"/>
-    <w:lsdException w:name="index heading" w:semiHidden="1" w:unhideWhenUsed="1"/>
-    <w:lsdException w:name="caption" w:semiHidden="1" w:uiPriority="35" w:unhideWhenUsed="1" w:qFormat="1"/>
-    <w:lsdException w:name="table of figures" w:semiHidden="1" w:unhideWhenUsed="1"/>
-    <w:lsdException w:name="envelope address" w:semiHidden="1" w:unhideWhenUsed="1"/>
-    <w:lsdException w:name="envelope return" w:semiHidden="1" w:unhideWhenUsed="1"/>
-    <w:lsdException w:name="footnote reference" w:semiHidden="1" w:unhideWhenUsed="1"/>
-    <w:lsdException w:name="annotation reference" w:semiHidden="1" w:unhideWhenUsed="1"/>
-    <w:lsdException w:name="line number" w:semiHidden="1" w:unhideWhenUsed="1"/>
-    <w:lsdException w:name="page number" w:semiHidden="1" w:unhideWhenUsed="1"/>
-    <w:lsdException w:name="endnote reference" w:semiHidden="1" w:unhideWhenUsed="1"/>
-    <w:lsdException w:name="endnote text" w:semiHidden="1" w:unhideWhenUsed="1"/>
-    <w:lsdException w:name="table of authorities" w:semiHidden="1" w:unhideWhenUsed="1"/>
-    <w:lsdException w:name="macro" w:semiHidden="1" w:unhideWhenUsed="1"/>
-    <w:lsdException w:name="toa heading" w:semiHidden="1" w:unhideWhenUsed="1"/>
-    <w:lsdException w:name="List" w:semiHidden="1" w:unhideWhenUsed="1"/>
-    <w:lsdException w:name="List Bullet" w:semiHidden="1" w:unhideWhenUsed="1"/>
-    <w:lsdException w:name="List Number" w:semiHidden="1" w:unhideWhenUsed="1"/>
-    <w:lsdException w:name="List 2" w:semiHidden="1" w:unhideWhenUsed="1"/>
-    <w:lsdException w:name="List 3" w:semiHidden="1" w:unhideWhenUsed="1"/>
-    <w:lsdException w:name="List 4" w:semiHidden="1" w:unhideWhenUsed="1"/>
-    <w:lsdException w:name="List 5" w:semiHidden="1" w:unhideWhenUsed="1"/>
-    <w:lsdException w:name="List Bullet 2" w:semiHidden="1" w:unhideWhenUsed="1"/>
-    <w:lsdException w:name="List Bullet 3" w:semiHidden="1" w:unhideWhenUsed="1"/>
-    <w:lsdException w:name="List Bullet 4" w:semiHidden="1" w:unhideWhenUsed="1"/>
-    <w:lsdException w:name="List Bullet 5" w:semiHidden="1" w:unhideWhenUsed="1"/>
-    <w:lsdException w:name="List Number 2" w:semiHidden="1" w:unhideWhenUsed="1"/>
-    <w:lsdException w:name="List Number 3" w:semiHidden="1" w:unhideWhenUsed="1"/>
-    <w:lsdException w:name="List Number 4" w:semiHidden="1" w:unhideWhenUsed="1"/>
-    <w:lsdException w:name="List Number 5" w:semiHidden="1" w:unhideWhenUsed="1"/>
-    <w:lsdException w:name="Title" w:uiPriority="10" w:qFormat="1"/>
-    <w:lsdException w:name="Closing" w:semiHidden="1" w:unhideWhenUsed="1"/>
-    <w:lsdException w:name="Signature" w:semiHidden="1" w:unhideWhenUsed="1"/>
-    <w:lsdException w:name="Default Paragraph Font" w:semiHidden="1" w:uiPriority="1" w:unhideWhenUsed="1"/>
-    <w:lsdException w:name="Body Text" w:semiHidden="1" w:unhideWhenUsed="1"/>
-    <w:lsdException w:name="Body Text Indent" w:semiHidden="1" w:unhideWhenUsed="1"/>
-    <w:lsdException w:name="List Continue" w:semiHidden="1" w:unhideWhenUsed="1"/>
-    <w:lsdException w:name="List Continue 2" w:semiHidden="1" w:unhideWhenUsed="1"/>
-    <w:lsdException w:name="List Continue 3" w:semiHidden="1" w:unhideWhenUsed="1"/>
-    <w:lsdException w:name="List Continue 4" w:semiHidden="1" w:unhideWhenUsed="1"/>
-    <w:lsdException w:name="List Continue 5" w:semiHidden="1" w:unhideWhenUsed="1"/>
-    <w:lsdException w:name="Message Header" w:semiHidden="1" w:unhideWhenUsed="1"/>
-    <w:lsdException w:name="Subtitle" w:uiPriority="11" w:qFormat="1"/>
-    <w:lsdException w:name="Salutation" w:semiHidden="1" w:unhideWhenUsed="1"/>
-    <w:lsdException w:name="Date" w:semiHidden="1" w:unhideWhenUsed="1"/>
-    <w:lsdException w:name="Body Text First Indent" w:semiHidden="1" w:unhideWhenUsed="1"/>
-    <w:lsdException w:name="Body Text First Indent 2" w:semiHidden="1" w:unhideWhenUsed="1"/>
-    <w:lsdException w:name="Note Heading" w:semiHidden="1" w:unhideWhenUsed="1"/>
-    <w:lsdException w:name="Body Text 2" w:semiHidden="1" w:unhideWhenUsed="1"/>
-    <w:lsdException w:name="Body Text 3" w:semiHidden="1" w:unhideWhenUsed="1"/>
-    <w:lsdException w:name="Body Text Indent 2" w:semiHidden="1" w:unhideWhenUsed="1"/>
-    <w:lsdException w:name="Body Text Indent 3" w:semiHidden="1" w:unhideWhenUsed="1"/>
-    <w:lsdException w:name="Block Text" w:semiHidden="1" w:unhideWhenUsed="1"/>
-    <w:lsdException w:name="Hyperlink" w:semiHidden="1" w:unhideWhenUsed="1"/>
-    <w:lsdException w:name="FollowedHyperlink" w:semiHidden="1" w:unhideWhenUsed="1"/>
-    <w:lsdException w:name="Strong" w:uiPriority="22" w:qFormat="1"/>
-    <w:lsdException w:name="Emphasis" w:uiPriority="20" w:qFormat="1"/>
-    <w:lsdException w:name="Document Map" w:semiHidden="1" w:unhideWhenUsed="1"/>
-    <w:lsdException w:name="Plain Text" w:semiHidden="1" w:unhideWhenUsed="1"/>
-    <w:lsdException w:name="E-mail Signature" w:semiHidden="1" w:unhideWhenUsed="1"/>
-    <w:lsdException w:name="HTML Top of Form" w:semiHidden="1" w:unhideWhenUsed="1"/>
-    <w:lsdException w:name="HTML Bottom of Form" w:semiHidden="1" w:unhideWhenUsed="1"/>
-    <w:lsdException w:name="Normal (Web)" w:semiHidden="1" w:unhideWhenUsed="1"/>
-    <w:lsdException w:name="HTML Acronym" w:semiHidden="1" w:unhideWhenUsed="1"/>
-    <w:lsdException w:name="HTML Address" w:semiHidden="1" w:unhideWhenUsed="1"/>
-    <w:lsdException w:name="HTML Cite" w:semiHidden="1" w:unhideWhenUsed="1"/>
-    <w:lsdException w:name="HTML Code" w:semiHidden="1" w:unhideWhenUsed="1"/>
-    <w:lsdException w:name="HTML Definition" w:semiHidden="1" w:unhideWhenUsed="1"/>
-    <w:lsdException w:name="HTML Keyboard" w:semiHidden="1" w:unhideWhenUsed="1"/>
-    <w:lsdException w:name="HTML Preformatted" w:semiHidden="1" w:unhideWhenUsed="1"/>
-    <w:lsdException w:name="HTML Sample" w:semiHidden="1" w:unhideWhenUsed="1"/>
-    <w:lsdException w:name="HTML Typewriter" w:semiHidden="1" w:unhideWhenUsed="1"/>
-    <w:lsdException w:name="HTML Variable" w:semiHidden="1" w:unhideWhenUsed="1"/>
-    <w:lsdException w:name="Normal Table" w:semiHidden="1" w:unhideWhenUsed="1" w:qFormat="1"/>
-    <w:lsdException w:name="annotation subject" w:semiHidden="1" w:unhideWhenUsed="1"/>
-    <w:lsdException w:name="No List" w:semiHidden="1" w:unhideWhenUsed="1"/>
-    <w:lsdException w:name="Outline List 1" w:semiHidden="1" w:unhideWhenUsed="1"/>
-    <w:lsdException w:name="Outline List 2" w:semiHidden="1" w:unhideWhenUsed="1"/>
-    <w:lsdException w:name="Outline List 3" w:semiHidden="1" w:unhideWhenUsed="1"/>
-    <w:lsdException w:name="Table Simple 1" w:semiHidden="1" w:unhideWhenUsed="1"/>
-    <w:lsdException w:name="Table Simple 2" w:semiHidden="1" w:unhideWhenUsed="1"/>
-    <w:lsdException w:name="Table Simple 3" w:semiHidden="1" w:unhideWhenUsed="1"/>
-    <w:lsdException w:name="Table Classic 1" w:semiHidden="1" w:unhideWhenUsed="1"/>
-    <w:lsdException w:name="Table Classic 2" w:semiHidden="1" w:unhideWhenUsed="1"/>
-    <w:lsdException w:name="Table Classic 3" w:semiHidden="1" w:unhideWhenUsed="1"/>
-    <w:lsdException w:name="Table Classic 4" w:semiHidden="1" w:unhideWhenUsed="1"/>
-    <w:lsdException w:name="Table Colorful 1" w:semiHidden="1" w:unhideWhenUsed="1"/>
-    <w:lsdException w:name="Table Colorful 2" w:semiHidden="1" w:unhideWhenUsed="1"/>
-    <w:lsdException w:name="Table Colorful 3" w:semiHidden="1" w:unhideWhenUsed="1"/>
-    <w:lsdException w:name="Table Columns 1" w:semiHidden="1" w:unhideWhenUsed="1"/>
-    <w:lsdException w:name="Table Columns 2" w:semiHidden="1" w:unhideWhenUsed="1"/>
-    <w:lsdException w:name="Table Columns 3" w:semiHidden="1" w:unhideWhenUsed="1"/>
-    <w:lsdException w:name="Table Columns 4" w:semiHidden="1" w:unhideWhenUsed="1"/>
-    <w:lsdException w:name="Table Columns 5" w:semiHidden="1" w:unhideWhenUsed="1"/>
-    <w:lsdException w:name="Table Grid 1" w:semiHidden="1" w:unhideWhenUsed="1"/>
-    <w:lsdException w:name="Table Grid 2" w:semiHidden="1" w:unhideWhenUsed="1"/>
-    <w:lsdException w:name="Table Grid 3" w:semiHidden="1" w:unhideWhenUsed="1"/>
-    <w:lsdException w:name="Table Grid 4" w:semiHidden="1" w:unhideWhenUsed="1"/>
-    <w:lsdException w:name="Table Grid 5" w:semiHidden="1" w:unhideWhenUsed="1"/>
-    <w:lsdException w:name="Table Grid 6" w:semiHidden="1" w:unhideWhenUsed="1"/>
-    <w:lsdException w:name="Table Grid 7" w:semiHidden="1" w:unhideWhenUsed="1"/>
-    <w:lsdException w:name="Table Grid 8" w:semiHidden="1" w:unhideWhenUsed="1"/>
-    <w:lsdException w:name="Table List 1" w:semiHidden="1" w:unhideWhenUsed="1"/>
-    <w:lsdException w:name="Table List 2" w:semiHidden="1" w:unhideWhenUsed="1"/>
-    <w:lsdException w:name="Table List 3" w:semiHidden="1" w:unhideWhenUsed="1"/>
-    <w:lsdException w:name="Table List 4" w:semiHidden="1" w:unhideWhenUsed="1"/>
-    <w:lsdException w:name="Table List 5" w:semiHidden="1" w:unhideWhenUsed="1"/>
-    <w:lsdException w:name="Table List 6" w:semiHidden="1" w:unhideWhenUsed="1"/>
-    <w:lsdException w:name="Table List 7" w:semiHidden="1" w:unhideWhenUsed="1"/>
-    <w:lsdException w:name="Table List 8" w:semiHidden="1" w:unhideWhenUsed="1"/>
-    <w:lsdException w:name="Table 3D effects 1" w:semiHidden="1" w:unhideWhenUsed="1"/>
-    <w:lsdException w:name="Table 3D effects 2" w:semiHidden="1" w:unhideWhenUsed="1"/>
-    <w:lsdException w:name="Table 3D effects 3" w:semiHidden="1" w:unhideWhenUsed="1"/>
-    <w:lsdException w:name="Table Contemporary" w:semiHidden="1" w:unhideWhenUsed="1"/>
-    <w:lsdException w:name="Table Elegant" w:semiHidden="1" w:unhideWhenUsed="1"/>
-    <w:lsdException w:name="Table Professional" w:semiHidden="1" w:unhideWhenUsed="1"/>
-    <w:lsdException w:name="Table Subtle 1" w:semiHidden="1" w:unhideWhenUsed="1"/>
-    <w:lsdException w:name="Table Subtle 2" w:semiHidden="1" w:unhideWhenUsed="1"/>
-    <w:lsdException w:name="Table Web 1" w:semiHidden="1" w:unhideWhenUsed="1"/>
-    <w:lsdException w:name="Table Web 2" w:semiHidden="1" w:unhideWhenUsed="1"/>
-    <w:lsdException w:name="Table Web 3" w:semiHidden="1" w:unhideWhenUsed="1"/>
-    <w:lsdException w:name="Balloon Text" w:semiHidden="1" w:unhideWhenUsed="1"/>
-    <w:lsdException w:name="Table Grid" w:uiPriority="39" w:qFormat="1"/>
-    <w:lsdException w:name="Table Theme" w:semiHidden="1" w:unhideWhenUsed="1"/>
-    <w:lsdException w:name="Placeholder Text" w:semiHidden="1"/>
-    <w:lsdException w:name="Light Shading" w:uiPriority="60"/>
-    <w:lsdException w:name="Light List" w:uiPriority="61"/>
-    <w:lsdException w:name="Light Grid" w:uiPriority="62"/>
-    <w:lsdException w:name="Medium Shading 1" w:uiPriority="63"/>
-    <w:lsdException w:name="Medium Shading 2" w:uiPriority="64"/>
-    <w:lsdException w:name="Medium List 1" w:uiPriority="65"/>
-    <w:lsdException w:name="Medium List 2" w:uiPriority="66"/>
-    <w:lsdException w:name="Medium Grid 1" w:uiPriority="67"/>
-    <w:lsdException w:name="Medium Grid 2" w:uiPriority="68"/>
-    <w:lsdException w:name="Medium Grid 3" w:uiPriority="69"/>
-    <w:lsdException w:name="Dark List" w:uiPriority="70"/>
-    <w:lsdException w:name="Colorful Shading" w:uiPriority="71"/>
-    <w:lsdException w:name="Colorful List" w:uiPriority="72"/>
-    <w:lsdException w:name="Colorful Grid" w:uiPriority="73"/>
-    <w:lsdException w:name="Light Shading Accent 1" w:uiPriority="60"/>
-    <w:lsdException w:name="Light List Accent 1" w:uiPriority="61"/>
-    <w:lsdException w:name="Light Grid Accent 1" w:uiPriority="62"/>
-    <w:lsdException w:name="Medium Shading 1 Accent 1" w:uiPriority="63"/>
-    <w:lsdException w:name="Medium Shading 2 Accent 1" w:uiPriority="64"/>
-    <w:lsdException w:name="Medium List 1 Accent 1" w:uiPriority="65"/>
-    <w:lsdException w:name="Revision" w:semiHidden="1"/>
-    <w:lsdException w:name="List Paragraph" w:uiPriority="34" w:qFormat="1"/>
-    <w:lsdException w:name="Medium List 2 Accent 1" w:uiPriority="66"/>
-    <w:lsdException w:name="Medium Grid 1 Accent 1" w:uiPriority="67"/>
-    <w:lsdException w:name="Medium Grid 2 Accent 1" w:uiPriority="68"/>
-    <w:lsdException w:name="Medium Grid 3 Accent 1" w:uiPriority="69"/>
-    <w:lsdException w:name="Dark List Accent 1" w:uiPriority="70"/>
-    <w:lsdException w:name="Colorful Shading Accent 1" w:uiPriority="71"/>
-    <w:lsdException w:name="Colorful List Accent 1" w:uiPriority="72"/>
-    <w:lsdException w:name="Colorful Grid Accent 1" w:uiPriority="73"/>
-    <w:lsdException w:name="Light Shading Accent 2" w:uiPriority="60"/>
-    <w:lsdException w:name="Light List Accent 2" w:uiPriority="61"/>
-    <w:lsdException w:name="Light Grid Accent 2" w:uiPriority="62"/>
-    <w:lsdException w:name="Medium Shading 1 Accent 2" w:uiPriority="63"/>
-    <w:lsdException w:name="Medium Shading 2 Accent 2" w:uiPriority="64"/>
-    <w:lsdException w:name="Medium List 1 Accent 2" w:uiPriority="65"/>
-    <w:lsdException w:name="Medium List 2 Accent 2" w:uiPriority="66"/>
-    <w:lsdException w:name="Medium Grid 1 Accent 2" w:uiPriority="67"/>
-    <w:lsdException w:name="Medium Grid 2 Accent 2" w:uiPriority="68"/>
-    <w:lsdException w:name="Medium Grid 3 Accent 2" w:uiPriority="69"/>
-    <w:lsdException w:name="Dark List Accent 2" w:uiPriority="70"/>
-    <w:lsdException w:name="Colorful Shading Accent 2" w:uiPriority="71"/>
-    <w:lsdException w:name="Colorful List Accent 2" w:uiPriority="72"/>
-    <w:lsdException w:name="Colorful Grid Accent 2" w:uiPriority="73"/>
-    <w:lsdException w:name="Light Shading Accent 3" w:uiPriority="60"/>
-    <w:lsdException w:name="Light List Accent 3" w:uiPriority="61"/>
-    <w:lsdException w:name="Light Grid Accent 3" w:uiPriority="62"/>
-    <w:lsdException w:name="Medium Shading 1 Accent 3" w:uiPriority="63"/>
-    <w:lsdException w:name="Medium Shading 2 Accent 3" w:uiPriority="64"/>
-    <w:lsdException w:name="Medium List 1 Accent 3" w:uiPriority="65"/>
-    <w:lsdException w:name="Medium List 2 Accent 3" w:uiPriority="66"/>
-    <w:lsdException w:name="Medium Grid 1 Accent 3" w:uiPriority="67"/>
-    <w:lsdException w:name="Medium Grid 2 Accent 3" w:uiPriority="68"/>
-    <w:lsdException w:name="Medium Grid 3 Accent 3" w:uiPriority="69"/>
-    <w:lsdException w:name="Dark List Accent 3" w:uiPriority="70"/>
-    <w:lsdException w:name="Colorful Shading Accent 3" w:uiPriority="71"/>
-    <w:lsdException w:name="Colorful List Accent 3" w:uiPriority="72"/>
-    <w:lsdException w:name="Colorful Grid Accent 3" w:uiPriority="73"/>
-    <w:lsdException w:name="Light Shading Accent 4" w:uiPriority="60"/>
-    <w:lsdException w:name="Light List Accent 4" w:uiPriority="61"/>
-    <w:lsdException w:name="Light Grid Accent 4" w:uiPriority="62"/>
-    <w:lsdException w:name="Medium Shading 1 Accent 4" w:uiPriority="63"/>
-    <w:lsdException w:name="Medium Shading 2 Accent 4" w:uiPriority="64"/>
-    <w:lsdException w:name="Medium List 1 Accent 4" w:uiPriority="65"/>
-    <w:lsdException w:name="Medium List 2 Accent 4" w:uiPriority="66"/>
-    <w:lsdException w:name="Medium Grid 1 Accent 4" w:uiPriority="67"/>
-    <w:lsdException w:name="Medium Grid 2 Accent 4" w:uiPriority="68"/>
-    <w:lsdException w:name="Medium Grid 3 Accent 4" w:uiPriority="69"/>
-    <w:lsdException w:name="Dark List Accent 4" w:uiPriority="70"/>
-    <w:lsdException w:name="Colorful Shading Accent 4" w:uiPriority="71"/>
-    <w:lsdException w:name="Colorful List Accent 4" w:uiPriority="72"/>
-    <w:lsdException w:name="Colorful Grid Accent 4" w:uiPriority="73"/>
-    <w:lsdException w:name="Light Shading Accent 5" w:uiPriority="60"/>
-    <w:lsdException w:name="Light List Accent 5" w:uiPriority="61"/>
-    <w:lsdException w:name="Light Grid Accent 5" w:uiPriority="62"/>
-    <w:lsdException w:name="Medium Shading 1 Accent 5" w:uiPriority="63"/>
-    <w:lsdException w:name="Medium Shading 2 Accent 5" w:uiPriority="64"/>
-    <w:lsdException w:name="Medium List 1 Accent 5" w:uiPriority="65"/>
-    <w:lsdException w:name="Medium List 2 Accent 5" w:uiPriority="66"/>
-    <w:lsdException w:name="Medium Grid 1 Accent 5" w:uiPriority="67"/>
-    <w:lsdException w:name="Medium Grid 2 Accent 5" w:uiPriority="68"/>
-    <w:lsdException w:name="Medium Grid 3 Accent 5" w:uiPriority="69"/>
-    <w:lsdException w:name="Dark List Accent 5" w:uiPriority="70"/>
-    <w:lsdException w:name="Colorful Shading Accent 5" w:uiPriority="71"/>
-    <w:lsdException w:name="Colorful List Accent 5" w:uiPriority="72"/>
-    <w:lsdException w:name="Colorful Grid Accent 5" w:uiPriority="73"/>
-    <w:lsdException w:name="Light Shading Accent 6" w:uiPriority="60"/>
-    <w:lsdException w:name="Light List Accent 6" w:uiPriority="61"/>
-    <w:lsdException w:name="Light Grid Accent 6" w:uiPriority="62"/>
-    <w:lsdException w:name="Medium Shading 1 Accent 6" w:uiPriority="63"/>
-    <w:lsdException w:name="Medium Shading 2 Accent 6" w:uiPriority="64"/>
-    <w:lsdException w:name="Medium List 1 Accent 6" w:uiPriority="65"/>
-    <w:lsdException w:name="Medium List 2 Accent 6" w:uiPriority="66"/>
-    <w:lsdException w:name="Medium Grid 1 Accent 6" w:uiPriority="67"/>
-    <w:lsdException w:name="Medium Grid 2 Accent 6" w:uiPriority="68"/>
-    <w:lsdException w:name="Medium Grid 3 Accent 6" w:uiPriority="69"/>
-    <w:lsdException w:name="Dark List Accent 6" w:uiPriority="70"/>
-    <w:lsdException w:name="Colorful Shading Accent 6" w:uiPriority="71"/>
-    <w:lsdException w:name="Colorful List Accent 6" w:uiPriority="72"/>
-    <w:lsdException w:name="Colorful Grid Accent 6" w:uiPriority="73"/>
-    <w:lsdException w:name="Subtle Emphasis" w:uiPriority="19" w:qFormat="1"/>
-    <w:lsdException w:name="Intense Emphasis" w:uiPriority="21" w:qFormat="1"/>
-    <w:lsdException w:name="Subtle Reference" w:uiPriority="31" w:qFormat="1"/>
-    <w:lsdException w:name="Intense Reference" w:uiPriority="32" w:qFormat="1"/>
-    <w:lsdException w:name="Book Title" w:uiPriority="33" w:qFormat="1"/>
-    <w:lsdException w:name="Bibliography" w:semiHidden="1" w:uiPriority="37" w:unhideWhenUsed="1"/>
-    <w:lsdException w:name="TOC Heading" w:semiHidden="1" w:uiPriority="39" w:unhideWhenUsed="1" w:qFormat="1"/>
-    <w:lsdException w:name="Plain Table 1" w:uiPriority="41"/>
-    <w:lsdException w:name="Plain Table 2" w:uiPriority="42"/>
-    <w:lsdException w:name="Plain Table 3" w:uiPriority="43"/>
-    <w:lsdException w:name="Plain Table 4" w:uiPriority="44"/>
-    <w:lsdException w:name="Plain Table 5" w:uiPriority="45"/>
-    <w:lsdException w:name="Grid Table Light" w:uiPriority="40"/>
-    <w:lsdException w:name="Grid Table 1 Light" w:uiPriority="46"/>
-    <w:lsdException w:name="Grid Table 2" w:uiPriority="47"/>
-    <w:lsdException w:name="Grid Table 3" w:uiPriority="48"/>
-    <w:lsdException w:name="Grid Table 4" w:uiPriority="49"/>
-    <w:lsdException w:name="Grid Table 5 Dark" w:uiPriority="50"/>
-    <w:lsdException w:name="Grid Table 6 Colorful" w:uiPriority="51"/>
-    <w:lsdException w:name="Grid Table 7 Colorful" w:uiPriority="52"/>
-    <w:lsdException w:name="Grid Table 1 Light Accent 1" w:uiPriority="46"/>
-    <w:lsdException w:name="Grid Table 2 Accent 1" w:uiPriority="47"/>
-    <w:lsdException w:name="Grid Table 3 Accent 1" w:uiPriority="48"/>
-    <w:lsdException w:name="Grid Table 4 Accent 1" w:uiPriority="49"/>
-    <w:lsdException w:name="Grid Table 5 Dark Accent 1" w:uiPriority="50"/>
-    <w:lsdException w:name="Grid Table 6 Colorful Accent 1" w:uiPriority="51"/>
-    <w:lsdException w:name="Grid Table 7 Colorful Accent 1" w:uiPriority="52"/>
-    <w:lsdException w:name="Grid Table 1 Light Accent 2" w:uiPriority="46"/>
-    <w:lsdException w:name="Grid Table 2 Accent 2" w:uiPriority="47"/>
-    <w:lsdException w:name="Grid Table 3 Accent 2" w:uiPriority="48"/>
-    <w:lsdException w:name="Grid Table 4 Accent 2" w:uiPriority="49"/>
-    <w:lsdException w:name="Grid Table 5 Dark Accent 2" w:uiPriority="50"/>
-    <w:lsdException w:name="Grid Table 6 Colorful Accent 2" w:uiPriority="51"/>
-    <w:lsdException w:name="Grid Table 7 Colorful Accent 2" w:uiPriority="52"/>
-    <w:lsdException w:name="Grid Table 1 Light Accent 3" w:uiPriority="46"/>
-    <w:lsdException w:name="Grid Table 2 Accent 3" w:uiPriority="47"/>
-    <w:lsdException w:name="Grid Table 3 Accent 3" w:uiPriority="48"/>
-    <w:lsdException w:name="Grid Table 4 Accent 3" w:uiPriority="49"/>
-    <w:lsdException w:name="Grid Table 5 Dark Accent 3" w:uiPriority="50"/>
-    <w:lsdException w:name="Grid Table 6 Colorful Accent 3" w:uiPriority="51"/>
-    <w:lsdException w:name="Grid Table 7 Colorful Accent 3" w:uiPriority="52"/>
-    <w:lsdException w:name="Grid Table 1 Light Accent 4" w:uiPriority="46"/>
-    <w:lsdException w:name="Grid Table 2 Accent 4" w:uiPriority="47"/>
-    <w:lsdException w:name="Grid Table 3 Accent 4" w:uiPriority="48"/>
-    <w:lsdException w:name="Grid Table 4 Accent 4" w:uiPriority="49"/>
-    <w:lsdException w:name="Grid Table 5 Dark Accent 4" w:uiPriority="50"/>
-    <w:lsdException w:name="Grid Table 6 Colorful Accent 4" w:uiPriority="51"/>
-    <w:lsdException w:name="Grid Table 7 Colorful Accent 4" w:uiPriority="52"/>
-    <w:lsdException w:name="Grid Table 1 Light Accent 5" w:uiPriority="46"/>
-    <w:lsdException w:name="Grid Table 2 Accent 5" w:uiPriority="47"/>
-    <w:lsdException w:name="Grid Table 3 Accent 5" w:uiPriority="48"/>
-    <w:lsdException w:name="Grid Table 4 Accent 5" w:uiPriority="49"/>
-    <w:lsdException w:name="Grid Table 5 Dark Accent 5" w:uiPriority="50"/>
-    <w:lsdException w:name="Grid Table 6 Colorful Accent 5" w:uiPriority="51"/>
-    <w:lsdException w:name="Grid Table 7 Colorful Accent 5" w:uiPriority="52"/>
-    <w:lsdException w:name="Grid Table 1 Light Accent 6" w:uiPriority="46"/>
-    <w:lsdException w:name="Grid Table 2 Accent 6" w:uiPriority="47"/>
-    <w:lsdException w:name="Grid Table 3 Accent 6" w:uiPriority="48"/>
-    <w:lsdException w:name="Grid Table 4 Accent 6" w:uiPriority="49"/>
-    <w:lsdException w:name="Grid Table 5 Dark Accent 6" w:uiPriority="50"/>
-    <w:lsdException w:name="Grid Table 6 Colorful Accent 6" w:uiPriority="51"/>
-    <w:lsdException w:name="Grid Table 7 Colorful Accent 6" w:uiPriority="52"/>
-    <w:lsdException w:name="List Table 1 Light" w:uiPriority="46"/>
-    <w:lsdException w:name="List Table 2" w:uiPriority="47"/>
-    <w:lsdException w:name="List Table 3" w:uiPriority="48"/>
-    <w:lsdException w:name="List Table 4" w:uiPriority="49"/>
-    <w:lsdException w:name="List Table 5 Dark" w:uiPriority="50"/>
-    <w:lsdException w:name="List Table 6 Colorful" w:uiPriority="51"/>
-    <w:lsdException w:name="List Table 7 Colorful" w:uiPriority="52"/>
-    <w:lsdException w:name="List Table 1 Light Accent 1" w:uiPriority="46"/>
-    <w:lsdException w:name="List Table 2 Accent 1" w:uiPriority="47"/>
-    <w:lsdException w:name="List Table 3 Accent 1" w:uiPriority="48"/>
-    <w:lsdException w:name="List Table 4 Accent 1" w:uiPriority="49"/>
-    <w:lsdException w:name="List Table 5 Dark Accent 1" w:uiPriority="50"/>
-    <w:lsdException w:name="List Table 6 Colorful Accent 1" w:uiPriority="51"/>
-    <w:lsdException w:name="List Table 7 Colorful Accent 1" w:uiPriority="52"/>
-    <w:lsdException w:name="List Table 1 Light Accent 2" w:uiPriority="46"/>
-    <w:lsdException w:name="List Table 2 Accent 2" w:uiPriority="47"/>
-    <w:lsdException w:name="List Table 3 Accent 2" w:uiPriority="48"/>
-    <w:lsdException w:name="List Table 4 Accent 2" w:uiPriority="49"/>
-    <w:lsdException w:name="List Table 5 Dark Accent 2" w:uiPriority="50"/>
-    <w:lsdException w:name="List Table 6 Colorful Accent 2" w:uiPriority="51"/>
-    <w:lsdException w:name="List Table 7 Colorful Accent 2" w:uiPriority="52"/>
-    <w:lsdException w:name="List Table 1 Light Accent 3" w:uiPriority="46"/>
-    <w:lsdException w:name="List Table 2 Accent 3" w:uiPriority="47"/>
-    <w:lsdException w:name="List Table 3 Accent 3" w:uiPriority="48"/>
-    <w:lsdException w:name="List Table 4 Accent 3" w:uiPriority="49"/>
-    <w:lsdException w:name="List Table 5 Dark Accent 3" w:uiPriority="50"/>
-    <w:lsdException w:name="List Table 6 Colorful Accent 3" w:uiPriority="51"/>
-    <w:lsdException w:name="List Table 7 Colorful Accent 3" w:uiPriority="52"/>
-    <w:lsdException w:name="List Table 1 Light Accent 4" w:uiPriority="46"/>
-    <w:lsdException w:name="List Table 2 Accent 4" w:uiPriority="47"/>
-    <w:lsdException w:name="List Table 3 Accent 4" w:uiPriority="48"/>
-    <w:lsdException w:name="List Table 4 Accent 4" w:uiPriority="49"/>
-    <w:lsdException w:name="List Table 5 Dark Accent 4" w:uiPriority="50"/>
-    <w:lsdException w:name="List Table 6 Colorful Accent 4" w:uiPriority="51"/>
-    <w:lsdException w:name="List Table 7 Colorful Accent 4" w:uiPriority="52"/>
-    <w:lsdException w:name="List Table 1 Light Accent 5" w:uiPriority="46"/>
-    <w:lsdException w:name="List Table 2 Accent 5" w:uiPriority="47"/>
-    <w:lsdException w:name="List Table 3 Accent 5" w:uiPriority="48"/>
-    <w:lsdException w:name="List Table 4 Accent 5" w:uiPriority="49"/>
-    <w:lsdException w:name="List Table 5 Dark Accent 5" w:uiPriority="50"/>
-    <w:lsdException w:name="List Table 6 Colorful Accent 5" w:uiPriority="51"/>
-    <w:lsdException w:name="List Table 7 Colorful Accent 5" w:uiPriority="52"/>
-    <w:lsdException w:name="List Table 1 Light Accent 6" w:uiPriority="46"/>
-    <w:lsdException w:name="List Table 2 Accent 6" w:uiPriority="47"/>
-    <w:lsdException w:name="List Table 3 Accent 6" w:uiPriority="48"/>
-    <w:lsdException w:name="List Table 4 Accent 6" w:uiPriority="49"/>
-    <w:lsdException w:name="List Table 5 Dark Accent 6" w:uiPriority="50"/>
-    <w:lsdException w:name="List Table 6 Colorful Accent 6" w:uiPriority="51"/>
-    <w:lsdException w:name="List Table 7 Colorful Accent 6" w:uiPriority="52"/>
-    <w:lsdException w:name="Mention" w:semiHidden="1" w:unhideWhenUsed="1"/>
-    <w:lsdException w:name="Smart Hyperlink" w:semiHidden="1" w:unhideWhenUsed="1"/>
-    <w:lsdException w:name="Hashtag" w:semiHidden="1" w:unhideWhenUsed="1"/>
-    <w:lsdException w:name="Unresolved Mention" w:semiHidden="1" w:unhideWhenUsed="1"/>
-    <w:lsdException w:name="Smart Link" w:semiHidden="1" w:unhideWhenUsed="1"/>
+  <w:latentStyles w:count="260" w:defQFormat="0" w:defUnhideWhenUsed="1" w:defSemiHidden="1" w:defUIPriority="99" w:defLockedState="0">
+    <w:lsdException w:qFormat="1" w:unhideWhenUsed="0" w:uiPriority="0" w:semiHidden="0" w:name="Normal"/>
+    <w:lsdException w:qFormat="1" w:unhideWhenUsed="0" w:uiPriority="9" w:semiHidden="0" w:name="heading 1"/>
+    <w:lsdException w:qFormat="1" w:uiPriority="9" w:semiHidden="0" w:name="heading 2"/>
+    <w:lsdException w:qFormat="1" w:uiPriority="9" w:name="heading 3"/>
+    <w:lsdException w:qFormat="1" w:uiPriority="9" w:name="heading 4"/>
+    <w:lsdException w:qFormat="1" w:uiPriority="9" w:name="heading 5"/>
+    <w:lsdException w:qFormat="1" w:uiPriority="9" w:name="heading 6"/>
+    <w:lsdException w:qFormat="1" w:uiPriority="9" w:name="heading 7"/>
+    <w:lsdException w:qFormat="1" w:uiPriority="9" w:name="heading 8"/>
+    <w:lsdException w:qFormat="1" w:uiPriority="9" w:name="heading 9"/>
+    <w:lsdException w:uiPriority="99" w:name="index 1"/>
+    <w:lsdException w:uiPriority="99" w:name="index 2"/>
+    <w:lsdException w:uiPriority="99" w:name="index 3"/>
+    <w:lsdException w:uiPriority="99" w:name="index 4"/>
+    <w:lsdException w:uiPriority="99" w:name="index 5"/>
+    <w:lsdException w:uiPriority="99" w:name="index 6"/>
+    <w:lsdException w:uiPriority="99" w:name="index 7"/>
+    <w:lsdException w:uiPriority="99" w:name="index 8"/>
+    <w:lsdException w:uiPriority="99" w:name="index 9"/>
+    <w:lsdException w:uiPriority="39" w:name="toc 1"/>
+    <w:lsdException w:uiPriority="39" w:name="toc 2"/>
+    <w:lsdException w:uiPriority="39" w:name="toc 3"/>
+    <w:lsdException w:uiPriority="39" w:name="toc 4"/>
+    <w:lsdException w:uiPriority="39" w:name="toc 5"/>
+    <w:lsdException w:uiPriority="39" w:name="toc 6"/>
+    <w:lsdException w:uiPriority="39" w:name="toc 7"/>
+    <w:lsdException w:uiPriority="39" w:name="toc 8"/>
+    <w:lsdException w:uiPriority="39" w:name="toc 9"/>
+    <w:lsdException w:uiPriority="99" w:name="Normal Indent"/>
+    <w:lsdException w:uiPriority="99" w:name="footnote text"/>
+    <w:lsdException w:uiPriority="99" w:name="annotation text"/>
+    <w:lsdException w:uiPriority="99" w:name="header"/>
+    <w:lsdException w:uiPriority="99" w:name="footer"/>
+    <w:lsdException w:uiPriority="99" w:name="index heading"/>
+    <w:lsdException w:qFormat="1" w:uiPriority="35" w:name="caption"/>
+    <w:lsdException w:uiPriority="99" w:name="table of figures"/>
+    <w:lsdException w:uiPriority="99" w:name="envelope address"/>
+    <w:lsdException w:uiPriority="99" w:name="envelope return"/>
+    <w:lsdException w:uiPriority="99" w:name="footnote reference"/>
+    <w:lsdException w:uiPriority="99" w:name="annotation reference"/>
+    <w:lsdException w:uiPriority="99" w:name="line number"/>
+    <w:lsdException w:uiPriority="99" w:name="page number"/>
+    <w:lsdException w:uiPriority="99" w:name="endnote reference"/>
+    <w:lsdException w:uiPriority="99" w:name="endnote text"/>
+    <w:lsdException w:uiPriority="99" w:name="table of authorities"/>
+    <w:lsdException w:uiPriority="99" w:name="macro"/>
+    <w:lsdException w:uiPriority="99" w:name="toa heading"/>
+    <w:lsdException w:uiPriority="99" w:name="List"/>
+    <w:lsdException w:uiPriority="99" w:name="List Bullet"/>
+    <w:lsdException w:uiPriority="99" w:name="List Number"/>
+    <w:lsdException w:uiPriority="99" w:name="List 2"/>
+    <w:lsdException w:uiPriority="99" w:name="List 3"/>
+    <w:lsdException w:uiPriority="99" w:name="List 4"/>
+    <w:lsdException w:uiPriority="99" w:name="List 5"/>
+    <w:lsdException w:uiPriority="99" w:name="List Bullet 2"/>
+    <w:lsdException w:uiPriority="99" w:name="List Bullet 3"/>
+    <w:lsdException w:uiPriority="99" w:name="List Bullet 4"/>
+    <w:lsdException w:uiPriority="99" w:name="List Bullet 5"/>
+    <w:lsdException w:uiPriority="99" w:name="List Number 2"/>
+    <w:lsdException w:uiPriority="99" w:name="List Number 3"/>
+    <w:lsdException w:uiPriority="99" w:name="List Number 4"/>
+    <w:lsdException w:uiPriority="99" w:name="List Number 5"/>
+    <w:lsdException w:qFormat="1" w:unhideWhenUsed="0" w:uiPriority="10" w:semiHidden="0" w:name="Title"/>
+    <w:lsdException w:uiPriority="99" w:name="Closing"/>
+    <w:lsdException w:uiPriority="99" w:name="Signature"/>
+    <w:lsdException w:qFormat="1" w:uiPriority="1" w:name="Default Paragraph Font"/>
+    <w:lsdException w:uiPriority="99" w:name="Body Text"/>
+    <w:lsdException w:uiPriority="99" w:name="Body Text Indent"/>
+    <w:lsdException w:uiPriority="99" w:name="List Continue"/>
+    <w:lsdException w:uiPriority="99" w:name="List Continue 2"/>
+    <w:lsdException w:uiPriority="99" w:name="List Continue 3"/>
+    <w:lsdException w:uiPriority="99" w:name="List Continue 4"/>
+    <w:lsdException w:uiPriority="99" w:name="List Continue 5"/>
+    <w:lsdException w:uiPriority="99" w:name="Message Header"/>
+    <w:lsdException w:qFormat="1" w:unhideWhenUsed="0" w:uiPriority="11" w:semiHidden="0" w:name="Subtitle"/>
+    <w:lsdException w:uiPriority="99" w:name="Salutation"/>
+    <w:lsdException w:uiPriority="99" w:name="Date"/>
+    <w:lsdException w:uiPriority="99" w:name="Body Text First Indent"/>
+    <w:lsdException w:uiPriority="99" w:name="Body Text First Indent 2"/>
+    <w:lsdException w:uiPriority="99" w:name="Note Heading"/>
+    <w:lsdException w:uiPriority="99" w:name="Body Text 2"/>
+    <w:lsdException w:uiPriority="99" w:name="Body Text 3"/>
+    <w:lsdException w:uiPriority="99" w:name="Body Text Indent 2"/>
+    <w:lsdException w:uiPriority="99" w:name="Body Text Indent 3"/>
+    <w:lsdException w:uiPriority="99" w:name="Block Text"/>
+    <w:lsdException w:uiPriority="99" w:name="Hyperlink"/>
+    <w:lsdException w:uiPriority="99" w:name="FollowedHyperlink"/>
+    <w:lsdException w:qFormat="1" w:unhideWhenUsed="0" w:uiPriority="22" w:semiHidden="0" w:name="Strong"/>
+    <w:lsdException w:qFormat="1" w:unhideWhenUsed="0" w:uiPriority="20" w:semiHidden="0" w:name="Emphasis"/>
+    <w:lsdException w:uiPriority="99" w:name="Document Map"/>
+    <w:lsdException w:uiPriority="99" w:name="Plain Text"/>
+    <w:lsdException w:uiPriority="99" w:name="E-mail Signature"/>
+    <w:lsdException w:uiPriority="99" w:name="Normal (Web)"/>
+    <w:lsdException w:uiPriority="99" w:name="HTML Acronym"/>
+    <w:lsdException w:uiPriority="99" w:name="HTML Address"/>
+    <w:lsdException w:uiPriority="99" w:name="HTML Cite"/>
+    <w:lsdException w:uiPriority="99" w:name="HTML Code"/>
+    <w:lsdException w:uiPriority="99" w:name="HTML Definition"/>
+    <w:lsdException w:uiPriority="99" w:name="HTML Keyboard"/>
+    <w:lsdException w:uiPriority="99" w:name="HTML Preformatted"/>
+    <w:lsdException w:uiPriority="99" w:name="HTML Sample"/>
+    <w:lsdException w:uiPriority="99" w:name="HTML Typewriter"/>
+    <w:lsdException w:uiPriority="99" w:name="HTML Variable"/>
+    <w:lsdException w:qFormat="1" w:uiPriority="99" w:name="Normal Table"/>
+    <w:lsdException w:uiPriority="99" w:name="annotation subject"/>
+    <w:lsdException w:uiPriority="99" w:name="Table Simple 1"/>
+    <w:lsdException w:uiPriority="99" w:name="Table Simple 2"/>
+    <w:lsdException w:uiPriority="99" w:name="Table Simple 3"/>
+    <w:lsdException w:uiPriority="99" w:name="Table Classic 1"/>
+    <w:lsdException w:uiPriority="99" w:name="Table Classic 2"/>
+    <w:lsdException w:uiPriority="99" w:name="Table Classic 3"/>
+    <w:lsdException w:uiPriority="99" w:name="Table Classic 4"/>
+    <w:lsdException w:uiPriority="99" w:name="Table Colorful 1"/>
+    <w:lsdException w:uiPriority="99" w:name="Table Colorful 2"/>
+    <w:lsdException w:uiPriority="99" w:name="Table Colorful 3"/>
+    <w:lsdException w:uiPriority="99" w:name="Table Columns 1"/>
+    <w:lsdException w:uiPriority="99" w:name="Table Columns 2"/>
+    <w:lsdException w:uiPriority="99" w:name="Table Columns 3"/>
+    <w:lsdException w:uiPriority="99" w:name="Table Columns 4"/>
+    <w:lsdException w:uiPriority="99" w:name="Table Columns 5"/>
+    <w:lsdException w:uiPriority="99" w:name="Table Grid 1"/>
+    <w:lsdException w:uiPriority="99" w:name="Table Grid 2"/>
+    <w:lsdException w:uiPriority="99" w:name="Table Grid 3"/>
+    <w:lsdException w:uiPriority="99" w:name="Table Grid 4"/>
+    <w:lsdException w:uiPriority="99" w:name="Table Grid 5"/>
+    <w:lsdException w:uiPriority="99" w:name="Table Grid 6"/>
+    <w:lsdException w:uiPriority="99" w:name="Table Grid 7"/>
+    <w:lsdException w:uiPriority="99" w:name="Table Grid 8"/>
+    <w:lsdException w:uiPriority="99" w:name="Table List 1"/>
+    <w:lsdException w:uiPriority="99" w:name="Table List 2"/>
+    <w:lsdException w:uiPriority="99" w:name="Table List 3"/>
+    <w:lsdException w:uiPriority="99" w:name="Table List 4"/>
+    <w:lsdException w:uiPriority="99" w:name="Table List 5"/>
+    <w:lsdException w:uiPriority="99" w:name="Table List 6"/>
+    <w:lsdException w:uiPriority="99" w:name="Table List 7"/>
+    <w:lsdException w:uiPriority="99" w:name="Table List 8"/>
+    <w:lsdException w:uiPriority="99" w:name="Table 3D effects 1"/>
+    <w:lsdException w:uiPriority="99" w:name="Table 3D effects 2"/>
+    <w:lsdException w:uiPriority="99" w:name="Table 3D effects 3"/>
+    <w:lsdException w:uiPriority="99" w:name="Table Contemporary"/>
+    <w:lsdException w:uiPriority="99" w:name="Table Elegant"/>
+    <w:lsdException w:uiPriority="99" w:name="Table Professional"/>
+    <w:lsdException w:uiPriority="99" w:name="Table Subtle 1"/>
+    <w:lsdException w:uiPriority="99" w:name="Table Subtle 2"/>
+    <w:lsdException w:uiPriority="99" w:name="Table Web 1"/>
+    <w:lsdException w:uiPriority="99" w:name="Table Web 2"/>
+    <w:lsdException w:uiPriority="99" w:name="Table Web 3"/>
+    <w:lsdException w:uiPriority="99" w:name="Balloon Text"/>
+    <w:lsdException w:qFormat="1" w:unhideWhenUsed="0" w:uiPriority="39" w:semiHidden="0" w:name="Table Grid"/>
+    <w:lsdException w:uiPriority="99" w:name="Table Theme"/>
+    <w:lsdException w:unhideWhenUsed="0" w:uiPriority="60" w:semiHidden="0" w:name="Light Shading"/>
+    <w:lsdException w:unhideWhenUsed="0" w:uiPriority="61" w:semiHidden="0" w:name="Light List"/>
+    <w:lsdException w:unhideWhenUsed="0" w:uiPriority="62" w:semiHidden="0" w:name="Light Grid"/>
+    <w:lsdException w:unhideWhenUsed="0" w:uiPriority="63" w:semiHidden="0" w:name="Medium Shading 1"/>
+    <w:lsdException w:unhideWhenUsed="0" w:uiPriority="64" w:semiHidden="0" w:name="Medium Shading 2"/>
+    <w:lsdException w:unhideWhenUsed="0" w:uiPriority="65" w:semiHidden="0" w:name="Medium List 1"/>
+    <w:lsdException w:unhideWhenUsed="0" w:uiPriority="66" w:semiHidden="0" w:name="Medium List 2"/>
+    <w:lsdException w:unhideWhenUsed="0" w:uiPriority="67" w:semiHidden="0" w:name="Medium Grid 1"/>
+    <w:lsdException w:unhideWhenUsed="0" w:uiPriority="68" w:semiHidden="0" w:name="Medium Grid 2"/>
+    <w:lsdException w:unhideWhenUsed="0" w:uiPriority="69" w:semiHidden="0" w:name="Medium Grid 3"/>
+    <w:lsdException w:unhideWhenUsed="0" w:uiPriority="70" w:semiHidden="0" w:name="Dark List"/>
+    <w:lsdException w:unhideWhenUsed="0" w:uiPriority="71" w:semiHidden="0" w:name="Colorful Shading"/>
+    <w:lsdException w:unhideWhenUsed="0" w:uiPriority="72" w:semiHidden="0" w:name="Colorful List"/>
+    <w:lsdException w:unhideWhenUsed="0" w:uiPriority="73" w:semiHidden="0" w:name="Colorful Grid"/>
+    <w:lsdException w:unhideWhenUsed="0" w:uiPriority="60" w:semiHidden="0" w:name="Light Shading Accent 1"/>
+    <w:lsdException w:unhideWhenUsed="0" w:uiPriority="61" w:semiHidden="0" w:name="Light List Accent 1"/>
+    <w:lsdException w:unhideWhenUsed="0" w:uiPriority="62" w:semiHidden="0" w:name="Light Grid Accent 1"/>
+    <w:lsdException w:unhideWhenUsed="0" w:uiPriority="63" w:semiHidden="0" w:name="Medium Shading 1 Accent 1"/>
+    <w:lsdException w:unhideWhenUsed="0" w:uiPriority="64" w:semiHidden="0" w:name="Medium Shading 2 Accent 1"/>
+    <w:lsdException w:unhideWhenUsed="0" w:uiPriority="65" w:semiHidden="0" w:name="Medium List 1 Accent 1"/>
+    <w:lsdException w:qFormat="1" w:unhideWhenUsed="0" w:uiPriority="34" w:semiHidden="0" w:name="List Paragraph"/>
+    <w:lsdException w:unhideWhenUsed="0" w:uiPriority="66" w:semiHidden="0" w:name="Medium List 2 Accent 1"/>
+    <w:lsdException w:unhideWhenUsed="0" w:uiPriority="67" w:semiHidden="0" w:name="Medium Grid 1 Accent 1"/>
+    <w:lsdException w:unhideWhenUsed="0" w:uiPriority="68" w:semiHidden="0" w:name="Medium Grid 2 Accent 1"/>
+    <w:lsdException w:unhideWhenUsed="0" w:uiPriority="69" w:semiHidden="0" w:name="Medium Grid 3 Accent 1"/>
+    <w:lsdException w:unhideWhenUsed="0" w:uiPriority="70" w:semiHidden="0" w:name="Dark List Accent 1"/>
+    <w:lsdException w:unhideWhenUsed="0" w:uiPriority="71" w:semiHidden="0" w:name="Colorful Shading Accent 1"/>
+    <w:lsdException w:unhideWhenUsed="0" w:uiPriority="72" w:semiHidden="0" w:name="Colorful List Accent 1"/>
+    <w:lsdException w:unhideWhenUsed="0" w:uiPriority="73" w:semiHidden="0" w:name="Colorful Grid Accent 1"/>
+    <w:lsdException w:unhideWhenUsed="0" w:uiPriority="60" w:semiHidden="0" w:name="Light Shading Accent 2"/>
+    <w:lsdException w:unhideWhenUsed="0" w:uiPriority="61" w:semiHidden="0" w:name="Light List Accent 2"/>
+    <w:lsdException w:unhideWhenUsed="0" w:uiPriority="62" w:semiHidden="0" w:name="Light Grid Accent 2"/>
+    <w:lsdException w:unhideWhenUsed="0" w:uiPriority="63" w:semiHidden="0" w:name="Medium Shading 1 Accent 2"/>
+    <w:lsdException w:unhideWhenUsed="0" w:uiPriority="64" w:semiHidden="0" w:name="Medium Shading 2 Accent 2"/>
+    <w:lsdException w:unhideWhenUsed="0" w:uiPriority="65" w:semiHidden="0" w:name="Medium List 1 Accent 2"/>
+    <w:lsdException w:unhideWhenUsed="0" w:uiPriority="66" w:semiHidden="0" w:name="Medium List 2 Accent 2"/>
+    <w:lsdException w:unhideWhenUsed="0" w:uiPriority="67" w:semiHidden="0" w:name="Medium Grid 1 Accent 2"/>
+    <w:lsdException w:unhideWhenUsed="0" w:uiPriority="68" w:semiHidden="0" w:name="Medium Grid 2 Accent 2"/>
+    <w:lsdException w:unhideWhenUsed="0" w:uiPriority="69" w:semiHidden="0" w:name="Medium Grid 3 Accent 2"/>
+    <w:lsdException w:unhideWhenUsed="0" w:uiPriority="70" w:semiHidden="0" w:name="Dark List Accent 2"/>
+    <w:lsdException w:unhideWhenUsed="0" w:uiPriority="71" w:semiHidden="0" w:name="Colorful Shading Accent 2"/>
+    <w:lsdException w:unhideWhenUsed="0" w:uiPriority="72" w:semiHidden="0" w:name="Colorful List Accent 2"/>
+    <w:lsdException w:unhideWhenUsed="0" w:uiPriority="73" w:semiHidden="0" w:name="Colorful Grid Accent 2"/>
+    <w:lsdException w:unhideWhenUsed="0" w:uiPriority="60" w:semiHidden="0" w:name="Light Shading Accent 3"/>
+    <w:lsdException w:unhideWhenUsed="0" w:uiPriority="61" w:semiHidden="0" w:name="Light List Accent 3"/>
+    <w:lsdException w:unhideWhenUsed="0" w:uiPriority="62" w:semiHidden="0" w:name="Light Grid Accent 3"/>
+    <w:lsdException w:unhideWhenUsed="0" w:uiPriority="63" w:semiHidden="0" w:name="Medium Shading 1 Accent 3"/>
+    <w:lsdException w:unhideWhenUsed="0" w:uiPriority="64" w:semiHidden="0" w:name="Medium Shading 2 Accent 3"/>
+    <w:lsdException w:unhideWhenUsed="0" w:uiPriority="65" w:semiHidden="0" w:name="Medium List 1 Accent 3"/>
+    <w:lsdException w:unhideWhenUsed="0" w:uiPriority="66" w:semiHidden="0" w:name="Medium List 2 Accent 3"/>
+    <w:lsdException w:unhideWhenUsed="0" w:uiPriority="67" w:semiHidden="0" w:name="Medium Grid 1 Accent 3"/>
+    <w:lsdException w:unhideWhenUsed="0" w:uiPriority="68" w:semiHidden="0" w:name="Medium Grid 2 Accent 3"/>
+    <w:lsdException w:unhideWhenUsed="0" w:uiPriority="69" w:semiHidden="0" w:name="Medium Grid 3 Accent 3"/>
+    <w:lsdException w:unhideWhenUsed="0" w:uiPriority="70" w:semiHidden="0" w:name="Dark List Accent 3"/>
+    <w:lsdException w:unhideWhenUsed="0" w:uiPriority="71" w:semiHidden="0" w:name="Colorful Shading Accent 3"/>
+    <w:lsdException w:unhideWhenUsed="0" w:uiPriority="72" w:semiHidden="0" w:name="Colorful List Accent 3"/>
+    <w:lsdException w:unhideWhenUsed="0" w:uiPriority="73" w:semiHidden="0" w:name="Colorful Grid Accent 3"/>
+    <w:lsdException w:unhideWhenUsed="0" w:uiPriority="60" w:semiHidden="0" w:name="Light Shading Accent 4"/>
+    <w:lsdException w:unhideWhenUsed="0" w:uiPriority="61" w:semiHidden="0" w:name="Light List Accent 4"/>
+    <w:lsdException w:unhideWhenUsed="0" w:uiPriority="62" w:semiHidden="0" w:name="Light Grid Accent 4"/>
+    <w:lsdException w:unhideWhenUsed="0" w:uiPriority="63" w:semiHidden="0" w:name="Medium Shading 1 Accent 4"/>
+    <w:lsdException w:unhideWhenUsed="0" w:uiPriority="64" w:semiHidden="0" w:name="Medium Shading 2 Accent 4"/>
+    <w:lsdException w:unhideWhenUsed="0" w:uiPriority="65" w:semiHidden="0" w:name="Medium List 1 Accent 4"/>
+    <w:lsdException w:unhideWhenUsed="0" w:uiPriority="66" w:semiHidden="0" w:name="Medium List 2 Accent 4"/>
+    <w:lsdException w:unhideWhenUsed="0" w:uiPriority="67" w:semiHidden="0" w:name="Medium Grid 1 Accent 4"/>
+    <w:lsdException w:unhideWhenUsed="0" w:uiPriority="68" w:semiHidden="0" w:name="Medium Grid 2 Accent 4"/>
+    <w:lsdException w:unhideWhenUsed="0" w:uiPriority="69" w:semiHidden="0" w:name="Medium Grid 3 Accent 4"/>
+    <w:lsdException w:unhideWhenUsed="0" w:uiPriority="70" w:semiHidden="0" w:name="Dark List Accent 4"/>
+    <w:lsdException w:unhideWhenUsed="0" w:uiPriority="71" w:semiHidden="0" w:name="Colorful Shading Accent 4"/>
+    <w:lsdException w:unhideWhenUsed="0" w:uiPriority="72" w:semiHidden="0" w:name="Colorful List Accent 4"/>
+    <w:lsdException w:unhideWhenUsed="0" w:uiPriority="73" w:semiHidden="0" w:name="Colorful Grid Accent 4"/>
+    <w:lsdException w:unhideWhenUsed="0" w:uiPriority="60" w:semiHidden="0" w:name="Light Shading Accent 5"/>
+    <w:lsdException w:unhideWhenUsed="0" w:uiPriority="61" w:semiHidden="0" w:name="Light List Accent 5"/>
+    <w:lsdException w:unhideWhenUsed="0" w:uiPriority="62" w:semiHidden="0" w:name="Light Grid Accent 5"/>
+    <w:lsdException w:unhideWhenUsed="0" w:uiPriority="63" w:semiHidden="0" w:name="Medium Shading 1 Accent 5"/>
+    <w:lsdException w:unhideWhenUsed="0" w:uiPriority="64" w:semiHidden="0" w:name="Medium Shading 2 Accent 5"/>
+    <w:lsdException w:unhideWhenUsed="0" w:uiPriority="65" w:semiHidden="0" w:name="Medium List 1 Accent 5"/>
+    <w:lsdException w:unhideWhenUsed="0" w:uiPriority="66" w:semiHidden="0" w:name="Medium List 2 Accent 5"/>
+    <w:lsdException w:unhideWhenUsed="0" w:uiPriority="67" w:semiHidden="0" w:name="Medium Grid 1 Accent 5"/>
+    <w:lsdException w:unhideWhenUsed="0" w:uiPriority="68" w:semiHidden="0" w:name="Medium Grid 2 Accent 5"/>
+    <w:lsdException w:unhideWhenUsed="0" w:uiPriority="69" w:semiHidden="0" w:name="Medium Grid 3 Accent 5"/>
+    <w:lsdException w:unhideWhenUsed="0" w:uiPriority="70" w:semiHidden="0" w:name="Dark List Accent 5"/>
+    <w:lsdException w:unhideWhenUsed="0" w:uiPriority="71" w:semiHidden="0" w:name="Colorful Shading Accent 5"/>
+    <w:lsdException w:unhideWhenUsed="0" w:uiPriority="72" w:semiHidden="0" w:name="Colorful List Accent 5"/>
+    <w:lsdException w:unhideWhenUsed="0" w:uiPriority="73" w:semiHidden="0" w:name="Colorful Grid Accent 5"/>
+    <w:lsdException w:unhideWhenUsed="0" w:uiPriority="60" w:semiHidden="0" w:name="Light Shading Accent 6"/>
+    <w:lsdException w:unhideWhenUsed="0" w:uiPriority="61" w:semiHidden="0" w:name="Light List Accent 6"/>
+    <w:lsdException w:unhideWhenUsed="0" w:uiPriority="62" w:semiHidden="0" w:name="Light Grid Accent 6"/>
+    <w:lsdException w:unhideWhenUsed="0" w:uiPriority="63" w:semiHidden="0" w:name="Medium Shading 1 Accent 6"/>
+    <w:lsdException w:unhideWhenUsed="0" w:uiPriority="64" w:semiHidden="0" w:name="Medium Shading 2 Accent 6"/>
+    <w:lsdException w:unhideWhenUsed="0" w:uiPriority="65" w:semiHidden="0" w:name="Medium List 1 Accent 6"/>
+    <w:lsdException w:unhideWhenUsed="0" w:uiPriority="66" w:semiHidden="0" w:name="Medium List 2 Accent 6"/>
+    <w:lsdException w:unhideWhenUsed="0" w:uiPriority="67" w:semiHidden="0" w:name="Medium Grid 1 Accent 6"/>
+    <w:lsdException w:unhideWhenUsed="0" w:uiPriority="68" w:semiHidden="0" w:name="Medium Grid 2 Accent 6"/>
+    <w:lsdException w:unhideWhenUsed="0" w:uiPriority="69" w:semiHidden="0" w:name="Medium Grid 3 Accent 6"/>
+    <w:lsdException w:unhideWhenUsed="0" w:uiPriority="70" w:semiHidden="0" w:name="Dark List Accent 6"/>
+    <w:lsdException w:unhideWhenUsed="0" w:uiPriority="71" w:semiHidden="0" w:name="Colorful Shading Accent 6"/>
+    <w:lsdException w:unhideWhenUsed="0" w:uiPriority="72" w:semiHidden="0" w:name="Colorful List Accent 6"/>
+    <w:lsdException w:unhideWhenUsed="0" w:uiPriority="73" w:semiHidden="0" w:name="Colorful Grid Accent 6"/>
   </w:latentStyles>
-  <w:style w:type="paragraph" w:default="1" w:styleId="Normal">
+  <w:style w:type="paragraph" w:default="1" w:styleId="1">
     <w:name w:val="Normal"/>
     <w:qFormat/>
+    <w:uiPriority w:val="0"/>
     <w:pPr>
       <w:spacing w:after="160" w:line="259" w:lineRule="auto"/>
     </w:pPr>
     <w:rPr>
-      <w:rFonts w:asciiTheme="minorHAnsi" w:eastAsiaTheme="minorHAnsi" w:hAnsiTheme="minorHAnsi" w:cstheme="minorBidi"/>
+      <w:rFonts w:asciiTheme="minorHAnsi" w:hAnsiTheme="minorHAnsi" w:eastAsiaTheme="minorHAnsi" w:cstheme="minorBidi"/>
       <w:sz w:val="22"/>
       <w:szCs w:val="22"/>
-      <w:lang w:eastAsia="en-US"/>
+      <w:lang w:val="en-US" w:eastAsia="en-US" w:bidi="ar-SA"/>
     </w:rPr>
   </w:style>
-  <w:style w:type="paragraph" w:styleId="Heading1">
+  <w:style w:type="paragraph" w:styleId="2">
     <w:name w:val="heading 1"/>
-    <w:basedOn w:val="Normal"/>
-    <w:next w:val="Normal"/>
-    <w:link w:val="Heading1Char"/>
+    <w:basedOn w:val="1"/>
+    <w:next w:val="1"/>
+    <w:link w:val="10"/>
+    <w:qFormat/>
     <w:uiPriority w:val="9"/>
-    <w:qFormat/>
     <w:pPr>
       <w:keepNext/>
       <w:keepLines/>
@@ -2664,20 +3455,20 @@
       <w:outlineLvl w:val="0"/>
     </w:pPr>
     <w:rPr>
-      <w:rFonts w:asciiTheme="majorHAnsi" w:eastAsiaTheme="majorEastAsia" w:hAnsiTheme="majorHAnsi" w:cstheme="majorBidi"/>
-      <w:color w:val="2F5496" w:themeColor="accent1" w:themeShade="BF"/>
+      <w:rFonts w:asciiTheme="majorHAnsi" w:hAnsiTheme="majorHAnsi" w:eastAsiaTheme="majorEastAsia" w:cstheme="majorBidi"/>
+      <w:color w:val="2F5597" w:themeColor="accent1" w:themeShade="BF"/>
       <w:sz w:val="32"/>
       <w:szCs w:val="32"/>
     </w:rPr>
   </w:style>
-  <w:style w:type="paragraph" w:styleId="Heading2">
+  <w:style w:type="paragraph" w:styleId="3">
     <w:name w:val="heading 2"/>
-    <w:basedOn w:val="Normal"/>
-    <w:next w:val="Normal"/>
-    <w:link w:val="Heading2Char"/>
-    <w:uiPriority w:val="9"/>
+    <w:basedOn w:val="1"/>
+    <w:next w:val="1"/>
+    <w:link w:val="11"/>
     <w:unhideWhenUsed/>
     <w:qFormat/>
+    <w:uiPriority w:val="9"/>
     <w:pPr>
       <w:keepNext/>
       <w:keepLines/>
@@ -2685,25 +3476,26 @@
       <w:outlineLvl w:val="1"/>
     </w:pPr>
     <w:rPr>
-      <w:rFonts w:asciiTheme="majorHAnsi" w:eastAsiaTheme="majorEastAsia" w:hAnsiTheme="majorHAnsi" w:cstheme="majorBidi"/>
-      <w:color w:val="2F5496" w:themeColor="accent1" w:themeShade="BF"/>
+      <w:rFonts w:asciiTheme="majorHAnsi" w:hAnsiTheme="majorHAnsi" w:eastAsiaTheme="majorEastAsia" w:cstheme="majorBidi"/>
+      <w:color w:val="2F5597" w:themeColor="accent1" w:themeShade="BF"/>
       <w:sz w:val="26"/>
       <w:szCs w:val="26"/>
     </w:rPr>
   </w:style>
-  <w:style w:type="character" w:default="1" w:styleId="DefaultParagraphFont">
+  <w:style w:type="character" w:default="1" w:styleId="4">
     <w:name w:val="Default Paragraph Font"/>
-    <w:uiPriority w:val="1"/>
     <w:semiHidden/>
     <w:unhideWhenUsed/>
+    <w:qFormat/>
+    <w:uiPriority w:val="1"/>
   </w:style>
-  <w:style w:type="table" w:default="1" w:styleId="TableNormal">
+  <w:style w:type="table" w:default="1" w:styleId="5">
     <w:name w:val="Normal Table"/>
-    <w:uiPriority w:val="99"/>
     <w:semiHidden/>
     <w:unhideWhenUsed/>
+    <w:qFormat/>
+    <w:uiPriority w:val="99"/>
     <w:tblPr>
-      <w:tblInd w:w="0" w:type="dxa"/>
       <w:tblCellMar>
         <w:top w:w="0" w:type="dxa"/>
         <w:left w:w="108" w:type="dxa"/>
@@ -2712,106 +3504,104 @@
       </w:tblCellMar>
     </w:tblPr>
   </w:style>
-  <w:style w:type="numbering" w:default="1" w:styleId="NoList">
-    <w:name w:val="No List"/>
-    <w:uiPriority w:val="99"/>
-    <w:semiHidden/>
-    <w:unhideWhenUsed/>
-  </w:style>
-  <w:style w:type="character" w:styleId="Strong">
+  <w:style w:type="character" w:styleId="6">
     <w:name w:val="Strong"/>
-    <w:basedOn w:val="DefaultParagraphFont"/>
+    <w:basedOn w:val="4"/>
+    <w:qFormat/>
     <w:uiPriority w:val="22"/>
-    <w:qFormat/>
     <w:rPr>
       <w:b/>
       <w:bCs/>
     </w:rPr>
   </w:style>
-  <w:style w:type="table" w:styleId="TableGrid">
+  <w:style w:type="table" w:styleId="7">
     <w:name w:val="Table Grid"/>
-    <w:basedOn w:val="TableNormal"/>
+    <w:basedOn w:val="5"/>
+    <w:qFormat/>
     <w:uiPriority w:val="39"/>
-    <w:qFormat/>
     <w:tblPr>
       <w:tblBorders>
-        <w:top w:val="single" w:sz="4" w:space="0" w:color="auto"/>
-        <w:left w:val="single" w:sz="4" w:space="0" w:color="auto"/>
-        <w:bottom w:val="single" w:sz="4" w:space="0" w:color="auto"/>
-        <w:right w:val="single" w:sz="4" w:space="0" w:color="auto"/>
-        <w:insideH w:val="single" w:sz="4" w:space="0" w:color="auto"/>
-        <w:insideV w:val="single" w:sz="4" w:space="0" w:color="auto"/>
+        <w:top w:val="single" w:color="auto" w:sz="4" w:space="0"/>
+        <w:left w:val="single" w:color="auto" w:sz="4" w:space="0"/>
+        <w:bottom w:val="single" w:color="auto" w:sz="4" w:space="0"/>
+        <w:right w:val="single" w:color="auto" w:sz="4" w:space="0"/>
+        <w:insideH w:val="single" w:color="auto" w:sz="4" w:space="0"/>
+        <w:insideV w:val="single" w:color="auto" w:sz="4" w:space="0"/>
       </w:tblBorders>
     </w:tblPr>
   </w:style>
-  <w:style w:type="paragraph" w:styleId="Title">
+  <w:style w:type="paragraph" w:styleId="8">
     <w:name w:val="Title"/>
-    <w:basedOn w:val="Normal"/>
-    <w:next w:val="Normal"/>
-    <w:link w:val="TitleChar"/>
+    <w:basedOn w:val="1"/>
+    <w:next w:val="1"/>
+    <w:link w:val="9"/>
+    <w:qFormat/>
     <w:uiPriority w:val="10"/>
-    <w:qFormat/>
     <w:pPr>
       <w:spacing w:after="0" w:line="240" w:lineRule="auto"/>
       <w:contextualSpacing/>
     </w:pPr>
     <w:rPr>
-      <w:rFonts w:asciiTheme="majorHAnsi" w:eastAsiaTheme="majorEastAsia" w:hAnsiTheme="majorHAnsi" w:cstheme="majorBidi"/>
+      <w:rFonts w:asciiTheme="majorHAnsi" w:hAnsiTheme="majorHAnsi" w:eastAsiaTheme="majorEastAsia" w:cstheme="majorBidi"/>
       <w:spacing w:val="-10"/>
       <w:kern w:val="28"/>
       <w:sz w:val="56"/>
       <w:szCs w:val="56"/>
     </w:rPr>
   </w:style>
-  <w:style w:type="character" w:customStyle="1" w:styleId="TitleChar">
+  <w:style w:type="character" w:customStyle="1" w:styleId="9">
     <w:name w:val="Title Char"/>
-    <w:basedOn w:val="DefaultParagraphFont"/>
-    <w:link w:val="Title"/>
+    <w:basedOn w:val="4"/>
+    <w:link w:val="8"/>
+    <w:qFormat/>
     <w:uiPriority w:val="10"/>
     <w:rPr>
-      <w:rFonts w:asciiTheme="majorHAnsi" w:eastAsiaTheme="majorEastAsia" w:hAnsiTheme="majorHAnsi" w:cstheme="majorBidi"/>
+      <w:rFonts w:asciiTheme="majorHAnsi" w:hAnsiTheme="majorHAnsi" w:eastAsiaTheme="majorEastAsia" w:cstheme="majorBidi"/>
       <w:spacing w:val="-10"/>
       <w:kern w:val="28"/>
       <w:sz w:val="56"/>
       <w:szCs w:val="56"/>
     </w:rPr>
   </w:style>
-  <w:style w:type="character" w:customStyle="1" w:styleId="Heading1Char">
+  <w:style w:type="character" w:customStyle="1" w:styleId="10">
     <w:name w:val="Heading 1 Char"/>
-    <w:basedOn w:val="DefaultParagraphFont"/>
-    <w:link w:val="Heading1"/>
+    <w:basedOn w:val="4"/>
+    <w:link w:val="2"/>
+    <w:qFormat/>
     <w:uiPriority w:val="9"/>
     <w:rPr>
-      <w:rFonts w:asciiTheme="majorHAnsi" w:eastAsiaTheme="majorEastAsia" w:hAnsiTheme="majorHAnsi" w:cstheme="majorBidi"/>
-      <w:color w:val="2F5496" w:themeColor="accent1" w:themeShade="BF"/>
+      <w:rFonts w:asciiTheme="majorHAnsi" w:hAnsiTheme="majorHAnsi" w:eastAsiaTheme="majorEastAsia" w:cstheme="majorBidi"/>
+      <w:color w:val="2F5597" w:themeColor="accent1" w:themeShade="BF"/>
       <w:sz w:val="32"/>
       <w:szCs w:val="32"/>
     </w:rPr>
   </w:style>
-  <w:style w:type="character" w:customStyle="1" w:styleId="Heading2Char">
+  <w:style w:type="character" w:customStyle="1" w:styleId="11">
     <w:name w:val="Heading 2 Char"/>
-    <w:basedOn w:val="DefaultParagraphFont"/>
-    <w:link w:val="Heading2"/>
+    <w:basedOn w:val="4"/>
+    <w:link w:val="3"/>
+    <w:qFormat/>
     <w:uiPriority w:val="9"/>
     <w:rPr>
-      <w:rFonts w:asciiTheme="majorHAnsi" w:eastAsiaTheme="majorEastAsia" w:hAnsiTheme="majorHAnsi" w:cstheme="majorBidi"/>
-      <w:color w:val="2F5496" w:themeColor="accent1" w:themeShade="BF"/>
+      <w:rFonts w:asciiTheme="majorHAnsi" w:hAnsiTheme="majorHAnsi" w:eastAsiaTheme="majorEastAsia" w:cstheme="majorBidi"/>
+      <w:color w:val="2F5597" w:themeColor="accent1" w:themeShade="BF"/>
       <w:sz w:val="26"/>
       <w:szCs w:val="26"/>
     </w:rPr>
   </w:style>
-  <w:style w:type="table" w:customStyle="1" w:styleId="GridTable4-Accent51">
+  <w:style w:type="table" w:customStyle="1" w:styleId="12">
     <w:name w:val="Grid Table 4 - Accent 51"/>
-    <w:basedOn w:val="TableNormal"/>
+    <w:basedOn w:val="5"/>
+    <w:qFormat/>
     <w:uiPriority w:val="49"/>
     <w:tblPr>
       <w:tblBorders>
-        <w:top w:val="single" w:sz="4" w:space="0" w:color="9CC2E5" w:themeColor="accent5" w:themeTint="99"/>
-        <w:left w:val="single" w:sz="4" w:space="0" w:color="9CC2E5" w:themeColor="accent5" w:themeTint="99"/>
-        <w:bottom w:val="single" w:sz="4" w:space="0" w:color="9CC2E5" w:themeColor="accent5" w:themeTint="99"/>
-        <w:right w:val="single" w:sz="4" w:space="0" w:color="9CC2E5" w:themeColor="accent5" w:themeTint="99"/>
-        <w:insideH w:val="single" w:sz="4" w:space="0" w:color="9CC2E5" w:themeColor="accent5" w:themeTint="99"/>
-        <w:insideV w:val="single" w:sz="4" w:space="0" w:color="9CC2E5" w:themeColor="accent5" w:themeTint="99"/>
+        <w:top w:val="single" w:color="9CC2E5" w:themeColor="accent5" w:themeTint="99" w:sz="4" w:space="0"/>
+        <w:left w:val="single" w:color="9CC2E5" w:themeColor="accent5" w:themeTint="99" w:sz="4" w:space="0"/>
+        <w:bottom w:val="single" w:color="9CC2E5" w:themeColor="accent5" w:themeTint="99" w:sz="4" w:space="0"/>
+        <w:right w:val="single" w:color="9CC2E5" w:themeColor="accent5" w:themeTint="99" w:sz="4" w:space="0"/>
+        <w:insideH w:val="single" w:color="9CC2E5" w:themeColor="accent5" w:themeTint="99" w:sz="4" w:space="0"/>
+        <w:insideV w:val="single" w:color="9CC2E5" w:themeColor="accent5" w:themeTint="99" w:sz="4" w:space="0"/>
       </w:tblBorders>
     </w:tblPr>
     <w:tblStylePr w:type="firstRow">
@@ -2819,14 +3609,18 @@
         <w:b/>
         <w:bCs/>
         <w:color w:val="FFFFFF" w:themeColor="background1"/>
+        <w14:textFill>
+          <w14:solidFill>
+            <w14:schemeClr w14:val="bg1"/>
+          </w14:solidFill>
+        </w14:textFill>
       </w:rPr>
-      <w:tblPr/>
       <w:tcPr>
         <w:tcBorders>
-          <w:top w:val="single" w:sz="4" w:space="0" w:color="5B9BD5" w:themeColor="accent5"/>
-          <w:left w:val="single" w:sz="4" w:space="0" w:color="5B9BD5" w:themeColor="accent5"/>
-          <w:bottom w:val="single" w:sz="4" w:space="0" w:color="5B9BD5" w:themeColor="accent5"/>
-          <w:right w:val="single" w:sz="4" w:space="0" w:color="5B9BD5" w:themeColor="accent5"/>
+          <w:top w:val="single" w:color="5B9BD5" w:themeColor="accent5" w:sz="4" w:space="0"/>
+          <w:left w:val="single" w:color="5B9BD5" w:themeColor="accent5" w:sz="4" w:space="0"/>
+          <w:bottom w:val="single" w:color="5B9BD5" w:themeColor="accent5" w:sz="4" w:space="0"/>
+          <w:right w:val="single" w:color="5B9BD5" w:themeColor="accent5" w:sz="4" w:space="0"/>
           <w:insideH w:val="nil"/>
           <w:insideV w:val="nil"/>
         </w:tcBorders>
@@ -2838,10 +3632,9 @@
         <w:b/>
         <w:bCs/>
       </w:rPr>
-      <w:tblPr/>
       <w:tcPr>
         <w:tcBorders>
-          <w:top w:val="double" w:sz="4" w:space="0" w:color="5B9BD5" w:themeColor="accent5"/>
+          <w:top w:val="double" w:color="5B9BD5" w:themeColor="accent5" w:sz="4" w:space="0"/>
         </w:tcBorders>
       </w:tcPr>
     </w:tblStylePr>
@@ -2858,27 +3651,100 @@
       </w:rPr>
     </w:tblStylePr>
     <w:tblStylePr w:type="band1Vert">
-      <w:tblPr/>
       <w:tcPr>
         <w:shd w:val="clear" w:color="auto" w:fill="DEEAF6" w:themeFill="accent5" w:themeFillTint="33"/>
       </w:tcPr>
     </w:tblStylePr>
     <w:tblStylePr w:type="band1Horz">
-      <w:tblPr/>
       <w:tcPr>
         <w:shd w:val="clear" w:color="auto" w:fill="DEEAF6" w:themeFill="accent5" w:themeFillTint="33"/>
       </w:tcPr>
     </w:tblStylePr>
   </w:style>
-  <w:style w:type="paragraph" w:styleId="ListParagraph">
+  <w:style w:type="paragraph" w:styleId="13">
     <w:name w:val="List Paragraph"/>
-    <w:basedOn w:val="Normal"/>
+    <w:basedOn w:val="1"/>
+    <w:qFormat/>
     <w:uiPriority w:val="34"/>
-    <w:qFormat/>
     <w:pPr>
       <w:ind w:left="720"/>
       <w:contextualSpacing/>
     </w:pPr>
+  </w:style>
+  <w:style w:type="table" w:customStyle="1" w:styleId="14">
+    <w:name w:val="Grid Table 4 Accent 5"/>
+    <w:basedOn w:val="5"/>
+    <w:qFormat/>
+    <w:uiPriority w:val="49"/>
+    <w:pPr>
+      <w:spacing w:after="0" w:line="240" w:lineRule="auto"/>
+    </w:pPr>
+    <w:tblPr>
+      <w:tblBorders>
+        <w:top w:val="single" w:color="9CC2E5" w:themeColor="accent5" w:themeTint="99" w:sz="4" w:space="0"/>
+        <w:left w:val="single" w:color="9CC2E5" w:themeColor="accent5" w:themeTint="99" w:sz="4" w:space="0"/>
+        <w:bottom w:val="single" w:color="9CC2E5" w:themeColor="accent5" w:themeTint="99" w:sz="4" w:space="0"/>
+        <w:right w:val="single" w:color="9CC2E5" w:themeColor="accent5" w:themeTint="99" w:sz="4" w:space="0"/>
+        <w:insideH w:val="single" w:color="9CC2E5" w:themeColor="accent5" w:themeTint="99" w:sz="4" w:space="0"/>
+        <w:insideV w:val="single" w:color="9CC2E5" w:themeColor="accent5" w:themeTint="99" w:sz="4" w:space="0"/>
+      </w:tblBorders>
+    </w:tblPr>
+    <w:tblStylePr w:type="firstRow">
+      <w:rPr>
+        <w:b/>
+        <w:bCs/>
+        <w:color w:val="FFFFFF" w:themeColor="background1"/>
+        <w14:textFill>
+          <w14:solidFill>
+            <w14:schemeClr w14:val="bg1"/>
+          </w14:solidFill>
+        </w14:textFill>
+      </w:rPr>
+      <w:tcPr>
+        <w:tcBorders>
+          <w:top w:val="single" w:color="5B9BD5" w:themeColor="accent5" w:sz="4" w:space="0"/>
+          <w:left w:val="single" w:color="5B9BD5" w:themeColor="accent5" w:sz="4" w:space="0"/>
+          <w:bottom w:val="single" w:color="5B9BD5" w:themeColor="accent5" w:sz="4" w:space="0"/>
+          <w:right w:val="single" w:color="5B9BD5" w:themeColor="accent5" w:sz="4" w:space="0"/>
+          <w:insideH w:val="nil"/>
+          <w:insideV w:val="nil"/>
+        </w:tcBorders>
+        <w:shd w:val="clear" w:color="auto" w:fill="5B9BD5" w:themeFill="accent5"/>
+      </w:tcPr>
+    </w:tblStylePr>
+    <w:tblStylePr w:type="lastRow">
+      <w:rPr>
+        <w:b/>
+        <w:bCs/>
+      </w:rPr>
+      <w:tcPr>
+        <w:tcBorders>
+          <w:top w:val="double" w:color="5B9BD5" w:themeColor="accent5" w:sz="4" w:space="0"/>
+        </w:tcBorders>
+      </w:tcPr>
+    </w:tblStylePr>
+    <w:tblStylePr w:type="firstCol">
+      <w:rPr>
+        <w:b/>
+        <w:bCs/>
+      </w:rPr>
+    </w:tblStylePr>
+    <w:tblStylePr w:type="lastCol">
+      <w:rPr>
+        <w:b/>
+        <w:bCs/>
+      </w:rPr>
+    </w:tblStylePr>
+    <w:tblStylePr w:type="band1Vert">
+      <w:tcPr>
+        <w:shd w:val="clear" w:color="auto" w:fill="DEEAF6" w:themeFill="accent5" w:themeFillTint="33"/>
+      </w:tcPr>
+    </w:tblStylePr>
+    <w:tblStylePr w:type="band1Horz">
+      <w:tcPr>
+        <w:shd w:val="clear" w:color="auto" w:fill="DEEAF6" w:themeFill="accent5" w:themeFillTint="33"/>
+      </w:tcPr>
+    </w:tblStylePr>
   </w:style>
 </w:styles>
 </file>
@@ -3135,7 +4001,6 @@
     </a:fmtScheme>
   </a:themeElements>
   <a:objectDefaults/>
-  <a:extraClrSchemeLst/>
 </a:theme>
 </file>
 
@@ -3161,8 +4026,6 @@
 
 <file path=customXml/itemProps2.xml><?xml version="1.0" encoding="utf-8"?>
 <ds:datastoreItem xmlns:ds="http://schemas.openxmlformats.org/officeDocument/2006/customXml" ds:itemID="{60390093-7AAC-4386-B1E3-936705352B10}">
-  <ds:schemaRefs>
-    <ds:schemaRef ds:uri="http://schemas.openxmlformats.org/officeDocument/2006/bibliography"/>
-  </ds:schemaRefs>
+  <ds:schemaRefs/>
 </ds:datastoreItem>
 </file>
</xml_diff>